<commit_message>
Added an arcball camera
Runs when focusing on an object
Camera.cpp update now splits between focused/unfocused, based on the camera bool and runs a different rotate function for each
Added a bool for focused to camera.cpp, and a seperate sensitivity for arcball (it moves much faster)
</commit_message>
<xml_diff>
--- a/CMP405 Coursework Report.docx
+++ b/CMP405 Coursework Report.docx
@@ -683,6 +683,65 @@
           <w:szCs w:val="28"/>
         </w:rPr>
         <w:t xml:space="preserve"> the mouse.</w:t>
+      </w:r>
+    </w:p>
+    <w:p>
+      <w:pPr>
+        <w:rPr>
+          <w:b/>
+          <w:bCs/>
+          <w:sz w:val="28"/>
+          <w:szCs w:val="28"/>
+        </w:rPr>
+      </w:pPr>
+      <w:r>
+        <w:rPr>
+          <w:b/>
+          <w:bCs/>
+          <w:sz w:val="28"/>
+          <w:szCs w:val="28"/>
+        </w:rPr>
+        <w:t>Menus:</w:t>
+      </w:r>
+    </w:p>
+    <w:p>
+      <w:pPr>
+        <w:pStyle w:val="ListParagraph"/>
+        <w:numPr>
+          <w:ilvl w:val="0"/>
+          <w:numId w:val="7"/>
+        </w:numPr>
+        <w:rPr>
+          <w:sz w:val="28"/>
+          <w:szCs w:val="28"/>
+        </w:rPr>
+      </w:pPr>
+      <w:r>
+        <w:rPr>
+          <w:sz w:val="28"/>
+          <w:szCs w:val="28"/>
+        </w:rPr>
+        <w:t>Use the modes menu to select between normal (camera movements), translate (move objects), scale (change object sizes) and rotation (rotate objects).</w:t>
+      </w:r>
+    </w:p>
+    <w:p>
+      <w:pPr>
+        <w:pStyle w:val="ListParagraph"/>
+        <w:numPr>
+          <w:ilvl w:val="0"/>
+          <w:numId w:val="7"/>
+        </w:numPr>
+        <w:rPr>
+          <w:sz w:val="24"/>
+          <w:szCs w:val="24"/>
+        </w:rPr>
+      </w:pPr>
+      <w:r>
+        <w:rPr>
+          <w:sz w:val="28"/>
+          <w:szCs w:val="28"/>
+        </w:rPr>
+        <w:t>To create a new object, go to Edit-&gt;Create Object, and fill out fields in the dialogue window which appears.</w:t>
       </w:r>
     </w:p>
     <w:sectPr>
@@ -974,6 +1033,232 @@
     </w:lvl>
   </w:abstractNum>
   <w:abstractNum w:abstractNumId="2" w15:restartNumberingAfterBreak="0">
+    <w:nsid w:val="277561FA"/>
+    <w:multiLevelType w:val="hybridMultilevel"/>
+    <w:tmpl w:val="F9E42D7A"/>
+    <w:lvl w:ilvl="0" w:tplc="08090001">
+      <w:start w:val="1"/>
+      <w:numFmt w:val="bullet"/>
+      <w:lvlText w:val=""/>
+      <w:lvlJc w:val="left"/>
+      <w:pPr>
+        <w:ind w:left="720" w:hanging="360"/>
+      </w:pPr>
+      <w:rPr>
+        <w:rFonts w:ascii="Symbol" w:hAnsi="Symbol" w:hint="default"/>
+      </w:rPr>
+    </w:lvl>
+    <w:lvl w:ilvl="1" w:tplc="08090003" w:tentative="1">
+      <w:start w:val="1"/>
+      <w:numFmt w:val="bullet"/>
+      <w:lvlText w:val="o"/>
+      <w:lvlJc w:val="left"/>
+      <w:pPr>
+        <w:ind w:left="1440" w:hanging="360"/>
+      </w:pPr>
+      <w:rPr>
+        <w:rFonts w:ascii="Courier New" w:hAnsi="Courier New" w:cs="Courier New" w:hint="default"/>
+      </w:rPr>
+    </w:lvl>
+    <w:lvl w:ilvl="2" w:tplc="08090005" w:tentative="1">
+      <w:start w:val="1"/>
+      <w:numFmt w:val="bullet"/>
+      <w:lvlText w:val=""/>
+      <w:lvlJc w:val="left"/>
+      <w:pPr>
+        <w:ind w:left="2160" w:hanging="360"/>
+      </w:pPr>
+      <w:rPr>
+        <w:rFonts w:ascii="Wingdings" w:hAnsi="Wingdings" w:hint="default"/>
+      </w:rPr>
+    </w:lvl>
+    <w:lvl w:ilvl="3" w:tplc="08090001" w:tentative="1">
+      <w:start w:val="1"/>
+      <w:numFmt w:val="bullet"/>
+      <w:lvlText w:val=""/>
+      <w:lvlJc w:val="left"/>
+      <w:pPr>
+        <w:ind w:left="2880" w:hanging="360"/>
+      </w:pPr>
+      <w:rPr>
+        <w:rFonts w:ascii="Symbol" w:hAnsi="Symbol" w:hint="default"/>
+      </w:rPr>
+    </w:lvl>
+    <w:lvl w:ilvl="4" w:tplc="08090003" w:tentative="1">
+      <w:start w:val="1"/>
+      <w:numFmt w:val="bullet"/>
+      <w:lvlText w:val="o"/>
+      <w:lvlJc w:val="left"/>
+      <w:pPr>
+        <w:ind w:left="3600" w:hanging="360"/>
+      </w:pPr>
+      <w:rPr>
+        <w:rFonts w:ascii="Courier New" w:hAnsi="Courier New" w:cs="Courier New" w:hint="default"/>
+      </w:rPr>
+    </w:lvl>
+    <w:lvl w:ilvl="5" w:tplc="08090005" w:tentative="1">
+      <w:start w:val="1"/>
+      <w:numFmt w:val="bullet"/>
+      <w:lvlText w:val=""/>
+      <w:lvlJc w:val="left"/>
+      <w:pPr>
+        <w:ind w:left="4320" w:hanging="360"/>
+      </w:pPr>
+      <w:rPr>
+        <w:rFonts w:ascii="Wingdings" w:hAnsi="Wingdings" w:hint="default"/>
+      </w:rPr>
+    </w:lvl>
+    <w:lvl w:ilvl="6" w:tplc="08090001" w:tentative="1">
+      <w:start w:val="1"/>
+      <w:numFmt w:val="bullet"/>
+      <w:lvlText w:val=""/>
+      <w:lvlJc w:val="left"/>
+      <w:pPr>
+        <w:ind w:left="5040" w:hanging="360"/>
+      </w:pPr>
+      <w:rPr>
+        <w:rFonts w:ascii="Symbol" w:hAnsi="Symbol" w:hint="default"/>
+      </w:rPr>
+    </w:lvl>
+    <w:lvl w:ilvl="7" w:tplc="08090003" w:tentative="1">
+      <w:start w:val="1"/>
+      <w:numFmt w:val="bullet"/>
+      <w:lvlText w:val="o"/>
+      <w:lvlJc w:val="left"/>
+      <w:pPr>
+        <w:ind w:left="5760" w:hanging="360"/>
+      </w:pPr>
+      <w:rPr>
+        <w:rFonts w:ascii="Courier New" w:hAnsi="Courier New" w:cs="Courier New" w:hint="default"/>
+      </w:rPr>
+    </w:lvl>
+    <w:lvl w:ilvl="8" w:tplc="08090005" w:tentative="1">
+      <w:start w:val="1"/>
+      <w:numFmt w:val="bullet"/>
+      <w:lvlText w:val=""/>
+      <w:lvlJc w:val="left"/>
+      <w:pPr>
+        <w:ind w:left="6480" w:hanging="360"/>
+      </w:pPr>
+      <w:rPr>
+        <w:rFonts w:ascii="Wingdings" w:hAnsi="Wingdings" w:hint="default"/>
+      </w:rPr>
+    </w:lvl>
+  </w:abstractNum>
+  <w:abstractNum w:abstractNumId="3" w15:restartNumberingAfterBreak="0">
+    <w:nsid w:val="39C626B1"/>
+    <w:multiLevelType w:val="hybridMultilevel"/>
+    <w:tmpl w:val="09A67754"/>
+    <w:lvl w:ilvl="0" w:tplc="08090001">
+      <w:start w:val="1"/>
+      <w:numFmt w:val="bullet"/>
+      <w:lvlText w:val=""/>
+      <w:lvlJc w:val="left"/>
+      <w:pPr>
+        <w:ind w:left="720" w:hanging="360"/>
+      </w:pPr>
+      <w:rPr>
+        <w:rFonts w:ascii="Symbol" w:hAnsi="Symbol" w:hint="default"/>
+      </w:rPr>
+    </w:lvl>
+    <w:lvl w:ilvl="1" w:tplc="08090003" w:tentative="1">
+      <w:start w:val="1"/>
+      <w:numFmt w:val="bullet"/>
+      <w:lvlText w:val="o"/>
+      <w:lvlJc w:val="left"/>
+      <w:pPr>
+        <w:ind w:left="1440" w:hanging="360"/>
+      </w:pPr>
+      <w:rPr>
+        <w:rFonts w:ascii="Courier New" w:hAnsi="Courier New" w:cs="Courier New" w:hint="default"/>
+      </w:rPr>
+    </w:lvl>
+    <w:lvl w:ilvl="2" w:tplc="08090005" w:tentative="1">
+      <w:start w:val="1"/>
+      <w:numFmt w:val="bullet"/>
+      <w:lvlText w:val=""/>
+      <w:lvlJc w:val="left"/>
+      <w:pPr>
+        <w:ind w:left="2160" w:hanging="360"/>
+      </w:pPr>
+      <w:rPr>
+        <w:rFonts w:ascii="Wingdings" w:hAnsi="Wingdings" w:hint="default"/>
+      </w:rPr>
+    </w:lvl>
+    <w:lvl w:ilvl="3" w:tplc="08090001" w:tentative="1">
+      <w:start w:val="1"/>
+      <w:numFmt w:val="bullet"/>
+      <w:lvlText w:val=""/>
+      <w:lvlJc w:val="left"/>
+      <w:pPr>
+        <w:ind w:left="2880" w:hanging="360"/>
+      </w:pPr>
+      <w:rPr>
+        <w:rFonts w:ascii="Symbol" w:hAnsi="Symbol" w:hint="default"/>
+      </w:rPr>
+    </w:lvl>
+    <w:lvl w:ilvl="4" w:tplc="08090003" w:tentative="1">
+      <w:start w:val="1"/>
+      <w:numFmt w:val="bullet"/>
+      <w:lvlText w:val="o"/>
+      <w:lvlJc w:val="left"/>
+      <w:pPr>
+        <w:ind w:left="3600" w:hanging="360"/>
+      </w:pPr>
+      <w:rPr>
+        <w:rFonts w:ascii="Courier New" w:hAnsi="Courier New" w:cs="Courier New" w:hint="default"/>
+      </w:rPr>
+    </w:lvl>
+    <w:lvl w:ilvl="5" w:tplc="08090005" w:tentative="1">
+      <w:start w:val="1"/>
+      <w:numFmt w:val="bullet"/>
+      <w:lvlText w:val=""/>
+      <w:lvlJc w:val="left"/>
+      <w:pPr>
+        <w:ind w:left="4320" w:hanging="360"/>
+      </w:pPr>
+      <w:rPr>
+        <w:rFonts w:ascii="Wingdings" w:hAnsi="Wingdings" w:hint="default"/>
+      </w:rPr>
+    </w:lvl>
+    <w:lvl w:ilvl="6" w:tplc="08090001" w:tentative="1">
+      <w:start w:val="1"/>
+      <w:numFmt w:val="bullet"/>
+      <w:lvlText w:val=""/>
+      <w:lvlJc w:val="left"/>
+      <w:pPr>
+        <w:ind w:left="5040" w:hanging="360"/>
+      </w:pPr>
+      <w:rPr>
+        <w:rFonts w:ascii="Symbol" w:hAnsi="Symbol" w:hint="default"/>
+      </w:rPr>
+    </w:lvl>
+    <w:lvl w:ilvl="7" w:tplc="08090003" w:tentative="1">
+      <w:start w:val="1"/>
+      <w:numFmt w:val="bullet"/>
+      <w:lvlText w:val="o"/>
+      <w:lvlJc w:val="left"/>
+      <w:pPr>
+        <w:ind w:left="5760" w:hanging="360"/>
+      </w:pPr>
+      <w:rPr>
+        <w:rFonts w:ascii="Courier New" w:hAnsi="Courier New" w:cs="Courier New" w:hint="default"/>
+      </w:rPr>
+    </w:lvl>
+    <w:lvl w:ilvl="8" w:tplc="08090005" w:tentative="1">
+      <w:start w:val="1"/>
+      <w:numFmt w:val="bullet"/>
+      <w:lvlText w:val=""/>
+      <w:lvlJc w:val="left"/>
+      <w:pPr>
+        <w:ind w:left="6480" w:hanging="360"/>
+      </w:pPr>
+      <w:rPr>
+        <w:rFonts w:ascii="Wingdings" w:hAnsi="Wingdings" w:hint="default"/>
+      </w:rPr>
+    </w:lvl>
+  </w:abstractNum>
+  <w:abstractNum w:abstractNumId="4" w15:restartNumberingAfterBreak="0">
     <w:nsid w:val="4D8B1A20"/>
     <w:multiLevelType w:val="hybridMultilevel"/>
     <w:tmpl w:val="C10A403C"/>
@@ -1086,10 +1371,123 @@
       </w:rPr>
     </w:lvl>
   </w:abstractNum>
-  <w:abstractNum w:abstractNumId="3" w15:restartNumberingAfterBreak="0">
+  <w:abstractNum w:abstractNumId="5" w15:restartNumberingAfterBreak="0">
     <w:nsid w:val="50C01DE0"/>
     <w:multiLevelType w:val="hybridMultilevel"/>
     <w:tmpl w:val="7F044122"/>
+    <w:lvl w:ilvl="0" w:tplc="08090001">
+      <w:start w:val="1"/>
+      <w:numFmt w:val="bullet"/>
+      <w:lvlText w:val=""/>
+      <w:lvlJc w:val="left"/>
+      <w:pPr>
+        <w:ind w:left="720" w:hanging="360"/>
+      </w:pPr>
+      <w:rPr>
+        <w:rFonts w:ascii="Symbol" w:hAnsi="Symbol" w:hint="default"/>
+      </w:rPr>
+    </w:lvl>
+    <w:lvl w:ilvl="1" w:tplc="08090003" w:tentative="1">
+      <w:start w:val="1"/>
+      <w:numFmt w:val="bullet"/>
+      <w:lvlText w:val="o"/>
+      <w:lvlJc w:val="left"/>
+      <w:pPr>
+        <w:ind w:left="1440" w:hanging="360"/>
+      </w:pPr>
+      <w:rPr>
+        <w:rFonts w:ascii="Courier New" w:hAnsi="Courier New" w:cs="Courier New" w:hint="default"/>
+      </w:rPr>
+    </w:lvl>
+    <w:lvl w:ilvl="2" w:tplc="08090005" w:tentative="1">
+      <w:start w:val="1"/>
+      <w:numFmt w:val="bullet"/>
+      <w:lvlText w:val=""/>
+      <w:lvlJc w:val="left"/>
+      <w:pPr>
+        <w:ind w:left="2160" w:hanging="360"/>
+      </w:pPr>
+      <w:rPr>
+        <w:rFonts w:ascii="Wingdings" w:hAnsi="Wingdings" w:hint="default"/>
+      </w:rPr>
+    </w:lvl>
+    <w:lvl w:ilvl="3" w:tplc="08090001" w:tentative="1">
+      <w:start w:val="1"/>
+      <w:numFmt w:val="bullet"/>
+      <w:lvlText w:val=""/>
+      <w:lvlJc w:val="left"/>
+      <w:pPr>
+        <w:ind w:left="2880" w:hanging="360"/>
+      </w:pPr>
+      <w:rPr>
+        <w:rFonts w:ascii="Symbol" w:hAnsi="Symbol" w:hint="default"/>
+      </w:rPr>
+    </w:lvl>
+    <w:lvl w:ilvl="4" w:tplc="08090003" w:tentative="1">
+      <w:start w:val="1"/>
+      <w:numFmt w:val="bullet"/>
+      <w:lvlText w:val="o"/>
+      <w:lvlJc w:val="left"/>
+      <w:pPr>
+        <w:ind w:left="3600" w:hanging="360"/>
+      </w:pPr>
+      <w:rPr>
+        <w:rFonts w:ascii="Courier New" w:hAnsi="Courier New" w:cs="Courier New" w:hint="default"/>
+      </w:rPr>
+    </w:lvl>
+    <w:lvl w:ilvl="5" w:tplc="08090005" w:tentative="1">
+      <w:start w:val="1"/>
+      <w:numFmt w:val="bullet"/>
+      <w:lvlText w:val=""/>
+      <w:lvlJc w:val="left"/>
+      <w:pPr>
+        <w:ind w:left="4320" w:hanging="360"/>
+      </w:pPr>
+      <w:rPr>
+        <w:rFonts w:ascii="Wingdings" w:hAnsi="Wingdings" w:hint="default"/>
+      </w:rPr>
+    </w:lvl>
+    <w:lvl w:ilvl="6" w:tplc="08090001" w:tentative="1">
+      <w:start w:val="1"/>
+      <w:numFmt w:val="bullet"/>
+      <w:lvlText w:val=""/>
+      <w:lvlJc w:val="left"/>
+      <w:pPr>
+        <w:ind w:left="5040" w:hanging="360"/>
+      </w:pPr>
+      <w:rPr>
+        <w:rFonts w:ascii="Symbol" w:hAnsi="Symbol" w:hint="default"/>
+      </w:rPr>
+    </w:lvl>
+    <w:lvl w:ilvl="7" w:tplc="08090003" w:tentative="1">
+      <w:start w:val="1"/>
+      <w:numFmt w:val="bullet"/>
+      <w:lvlText w:val="o"/>
+      <w:lvlJc w:val="left"/>
+      <w:pPr>
+        <w:ind w:left="5760" w:hanging="360"/>
+      </w:pPr>
+      <w:rPr>
+        <w:rFonts w:ascii="Courier New" w:hAnsi="Courier New" w:cs="Courier New" w:hint="default"/>
+      </w:rPr>
+    </w:lvl>
+    <w:lvl w:ilvl="8" w:tplc="08090005" w:tentative="1">
+      <w:start w:val="1"/>
+      <w:numFmt w:val="bullet"/>
+      <w:lvlText w:val=""/>
+      <w:lvlJc w:val="left"/>
+      <w:pPr>
+        <w:ind w:left="6480" w:hanging="360"/>
+      </w:pPr>
+      <w:rPr>
+        <w:rFonts w:ascii="Wingdings" w:hAnsi="Wingdings" w:hint="default"/>
+      </w:rPr>
+    </w:lvl>
+  </w:abstractNum>
+  <w:abstractNum w:abstractNumId="6" w15:restartNumberingAfterBreak="0">
+    <w:nsid w:val="639F1403"/>
+    <w:multiLevelType w:val="hybridMultilevel"/>
+    <w:tmpl w:val="E3B8B044"/>
     <w:lvl w:ilvl="0" w:tplc="08090001">
       <w:start w:val="1"/>
       <w:numFmt w:val="bullet"/>
@@ -1203,13 +1601,22 @@
     <w:abstractNumId w:val="1"/>
   </w:num>
   <w:num w:numId="2" w16cid:durableId="2049914691">
-    <w:abstractNumId w:val="3"/>
+    <w:abstractNumId w:val="5"/>
   </w:num>
   <w:num w:numId="3" w16cid:durableId="675184572">
     <w:abstractNumId w:val="0"/>
   </w:num>
   <w:num w:numId="4" w16cid:durableId="1190952176">
+    <w:abstractNumId w:val="4"/>
+  </w:num>
+  <w:num w:numId="5" w16cid:durableId="2127649166">
+    <w:abstractNumId w:val="6"/>
+  </w:num>
+  <w:num w:numId="6" w16cid:durableId="864254144">
     <w:abstractNumId w:val="2"/>
+  </w:num>
+  <w:num w:numId="7" w16cid:durableId="695160344">
+    <w:abstractNumId w:val="3"/>
   </w:num>
 </w:numbering>
 </file>

</xml_diff>

<commit_message>
Added an outline for all section headings
</commit_message>
<xml_diff>
--- a/CMP405 Coursework Report.docx
+++ b/CMP405 Coursework Report.docx
@@ -253,6 +253,11 @@
     </w:p>
     <w:p>
       <w:pPr>
+        <w:pStyle w:val="ListParagraph"/>
+        <w:numPr>
+          <w:ilvl w:val="0"/>
+          <w:numId w:val="9"/>
+        </w:numPr>
         <w:rPr>
           <w:b/>
           <w:bCs/>
@@ -270,7 +275,22 @@
           <w:u w:val="single"/>
         </w:rPr>
         <w:lastRenderedPageBreak/>
-        <w:t>Features Added:</w:t>
+        <w:t>Summary</w:t>
+      </w:r>
+    </w:p>
+    <w:p>
+      <w:pPr>
+        <w:rPr>
+          <w:sz w:val="24"/>
+          <w:szCs w:val="24"/>
+        </w:rPr>
+      </w:pPr>
+      <w:r>
+        <w:rPr>
+          <w:sz w:val="24"/>
+          <w:szCs w:val="24"/>
+        </w:rPr>
+        <w:t>Of the features which were outlined in the assessment brief, I chose to implement the following features:</w:t>
       </w:r>
     </w:p>
     <w:p>
@@ -300,16 +320,16 @@
           <w:numId w:val="1"/>
         </w:numPr>
         <w:rPr>
-          <w:sz w:val="28"/>
-          <w:szCs w:val="28"/>
-        </w:rPr>
-      </w:pPr>
-      <w:r>
-        <w:rPr>
-          <w:sz w:val="28"/>
-          <w:szCs w:val="28"/>
-        </w:rPr>
-        <w:t>Camera focusing on the selected object.</w:t>
+          <w:sz w:val="24"/>
+          <w:szCs w:val="24"/>
+        </w:rPr>
+      </w:pPr>
+      <w:r>
+        <w:rPr>
+          <w:sz w:val="24"/>
+          <w:szCs w:val="24"/>
+        </w:rPr>
+        <w:t>Object selection via mouse picking.</w:t>
       </w:r>
     </w:p>
     <w:p>
@@ -320,28 +340,106 @@
           <w:numId w:val="1"/>
         </w:numPr>
         <w:rPr>
-          <w:sz w:val="28"/>
-          <w:szCs w:val="28"/>
-        </w:rPr>
-      </w:pPr>
-      <w:r>
-        <w:rPr>
-          <w:sz w:val="28"/>
-          <w:szCs w:val="28"/>
-        </w:rPr>
-        <w:t>Clicking and dragging objects.</w:t>
-      </w:r>
-    </w:p>
-    <w:p>
-      <w:pPr>
-        <w:rPr>
-          <w:b/>
-          <w:bCs/>
-          <w:sz w:val="40"/>
-          <w:szCs w:val="40"/>
-          <w:u w:val="single"/>
-        </w:rPr>
-      </w:pPr>
+          <w:sz w:val="24"/>
+          <w:szCs w:val="24"/>
+        </w:rPr>
+      </w:pPr>
+      <w:r>
+        <w:rPr>
+          <w:sz w:val="24"/>
+          <w:szCs w:val="24"/>
+        </w:rPr>
+        <w:t>Multiple object selection via mouse picking.</w:t>
+      </w:r>
+    </w:p>
+    <w:p>
+      <w:pPr>
+        <w:pStyle w:val="ListParagraph"/>
+        <w:numPr>
+          <w:ilvl w:val="0"/>
+          <w:numId w:val="1"/>
+        </w:numPr>
+        <w:rPr>
+          <w:sz w:val="24"/>
+          <w:szCs w:val="24"/>
+        </w:rPr>
+      </w:pPr>
+      <w:r>
+        <w:rPr>
+          <w:sz w:val="24"/>
+          <w:szCs w:val="24"/>
+        </w:rPr>
+        <w:t>Use of click and drag to move, rotate and scale objects.</w:t>
+      </w:r>
+    </w:p>
+    <w:p>
+      <w:pPr>
+        <w:pStyle w:val="ListParagraph"/>
+        <w:numPr>
+          <w:ilvl w:val="0"/>
+          <w:numId w:val="1"/>
+        </w:numPr>
+        <w:rPr>
+          <w:sz w:val="24"/>
+          <w:szCs w:val="24"/>
+        </w:rPr>
+      </w:pPr>
+      <w:r>
+        <w:rPr>
+          <w:sz w:val="24"/>
+          <w:szCs w:val="24"/>
+        </w:rPr>
+        <w:t>User-defined camera speed parameters.</w:t>
+      </w:r>
+    </w:p>
+    <w:p>
+      <w:pPr>
+        <w:pStyle w:val="ListParagraph"/>
+        <w:numPr>
+          <w:ilvl w:val="0"/>
+          <w:numId w:val="1"/>
+        </w:numPr>
+        <w:rPr>
+          <w:sz w:val="24"/>
+          <w:szCs w:val="24"/>
+        </w:rPr>
+      </w:pPr>
+      <w:r>
+        <w:rPr>
+          <w:sz w:val="24"/>
+          <w:szCs w:val="24"/>
+        </w:rPr>
+        <w:t>Camera focusing on the selected object.</w:t>
+      </w:r>
+    </w:p>
+    <w:p>
+      <w:pPr>
+        <w:pStyle w:val="ListParagraph"/>
+        <w:numPr>
+          <w:ilvl w:val="0"/>
+          <w:numId w:val="1"/>
+        </w:numPr>
+        <w:rPr>
+          <w:sz w:val="24"/>
+          <w:szCs w:val="24"/>
+        </w:rPr>
+      </w:pPr>
+      <w:proofErr w:type="spellStart"/>
+      <w:r>
+        <w:rPr>
+          <w:sz w:val="24"/>
+          <w:szCs w:val="24"/>
+        </w:rPr>
+        <w:t>Arcball</w:t>
+      </w:r>
+      <w:proofErr w:type="spellEnd"/>
+      <w:r>
+        <w:rPr>
+          <w:sz w:val="24"/>
+          <w:szCs w:val="24"/>
+        </w:rPr>
+        <w:t xml:space="preserve"> camera orbiting.</w:t>
+      </w:r>
     </w:p>
     <w:p>
       <w:pPr>
@@ -371,14 +469,14 @@
           <w:numId w:val="3"/>
         </w:numPr>
         <w:rPr>
-          <w:sz w:val="28"/>
-          <w:szCs w:val="28"/>
-        </w:rPr>
-      </w:pPr>
-      <w:r>
-        <w:rPr>
-          <w:sz w:val="28"/>
-          <w:szCs w:val="28"/>
+          <w:sz w:val="24"/>
+          <w:szCs w:val="24"/>
+        </w:rPr>
+      </w:pPr>
+      <w:r>
+        <w:rPr>
+          <w:sz w:val="24"/>
+          <w:szCs w:val="24"/>
         </w:rPr>
         <w:t>Copying and pasting of the selected object.</w:t>
       </w:r>
@@ -391,16 +489,16 @@
           <w:numId w:val="3"/>
         </w:numPr>
         <w:rPr>
-          <w:sz w:val="28"/>
-          <w:szCs w:val="28"/>
-        </w:rPr>
-      </w:pPr>
-      <w:r>
-        <w:rPr>
-          <w:sz w:val="28"/>
-          <w:szCs w:val="28"/>
-        </w:rPr>
-        <w:t>Object manipulation – position, scale and rotation.</w:t>
+          <w:sz w:val="24"/>
+          <w:szCs w:val="24"/>
+        </w:rPr>
+      </w:pPr>
+      <w:r>
+        <w:rPr>
+          <w:sz w:val="24"/>
+          <w:szCs w:val="24"/>
+        </w:rPr>
+        <w:t>Object creation window.</w:t>
       </w:r>
     </w:p>
     <w:p>
@@ -411,28 +509,165 @@
           <w:numId w:val="3"/>
         </w:numPr>
         <w:rPr>
-          <w:sz w:val="28"/>
-          <w:szCs w:val="28"/>
-        </w:rPr>
-      </w:pPr>
-      <w:r>
-        <w:rPr>
-          <w:sz w:val="28"/>
-          <w:szCs w:val="28"/>
-        </w:rPr>
-        <w:t>Object creation window.</w:t>
-      </w:r>
-    </w:p>
-    <w:p>
-      <w:pPr>
-        <w:rPr>
-          <w:sz w:val="28"/>
-          <w:szCs w:val="28"/>
-        </w:rPr>
-      </w:pPr>
-    </w:p>
-    <w:p>
-      <w:pPr>
+          <w:sz w:val="24"/>
+          <w:szCs w:val="24"/>
+        </w:rPr>
+      </w:pPr>
+      <w:r>
+        <w:rPr>
+          <w:sz w:val="24"/>
+          <w:szCs w:val="24"/>
+        </w:rPr>
+        <w:t>Object manipulation.</w:t>
+      </w:r>
+    </w:p>
+    <w:p>
+      <w:pPr>
+        <w:pStyle w:val="ListParagraph"/>
+        <w:numPr>
+          <w:ilvl w:val="0"/>
+          <w:numId w:val="3"/>
+        </w:numPr>
+        <w:rPr>
+          <w:sz w:val="24"/>
+          <w:szCs w:val="24"/>
+        </w:rPr>
+      </w:pPr>
+      <w:r>
+        <w:rPr>
+          <w:sz w:val="24"/>
+          <w:szCs w:val="24"/>
+        </w:rPr>
+        <w:t>Usage of multiple cameras (the object focusing uses its own separate camera to preserve the position of the free-moving camera, and both use different functions).</w:t>
+      </w:r>
+    </w:p>
+    <w:p>
+      <w:pPr>
+        <w:rPr>
+          <w:sz w:val="28"/>
+          <w:szCs w:val="28"/>
+        </w:rPr>
+      </w:pPr>
+    </w:p>
+    <w:p>
+      <w:pPr>
+        <w:rPr>
+          <w:sz w:val="28"/>
+          <w:szCs w:val="28"/>
+        </w:rPr>
+      </w:pPr>
+    </w:p>
+    <w:p>
+      <w:pPr>
+        <w:rPr>
+          <w:sz w:val="28"/>
+          <w:szCs w:val="28"/>
+        </w:rPr>
+      </w:pPr>
+    </w:p>
+    <w:p>
+      <w:pPr>
+        <w:rPr>
+          <w:sz w:val="28"/>
+          <w:szCs w:val="28"/>
+        </w:rPr>
+      </w:pPr>
+    </w:p>
+    <w:p>
+      <w:pPr>
+        <w:rPr>
+          <w:sz w:val="28"/>
+          <w:szCs w:val="28"/>
+        </w:rPr>
+      </w:pPr>
+    </w:p>
+    <w:p>
+      <w:pPr>
+        <w:rPr>
+          <w:sz w:val="28"/>
+          <w:szCs w:val="28"/>
+        </w:rPr>
+      </w:pPr>
+    </w:p>
+    <w:p>
+      <w:pPr>
+        <w:rPr>
+          <w:sz w:val="28"/>
+          <w:szCs w:val="28"/>
+        </w:rPr>
+      </w:pPr>
+    </w:p>
+    <w:p>
+      <w:pPr>
+        <w:rPr>
+          <w:sz w:val="28"/>
+          <w:szCs w:val="28"/>
+        </w:rPr>
+      </w:pPr>
+    </w:p>
+    <w:p>
+      <w:pPr>
+        <w:rPr>
+          <w:sz w:val="28"/>
+          <w:szCs w:val="28"/>
+        </w:rPr>
+      </w:pPr>
+    </w:p>
+    <w:p>
+      <w:pPr>
+        <w:rPr>
+          <w:sz w:val="28"/>
+          <w:szCs w:val="28"/>
+        </w:rPr>
+      </w:pPr>
+    </w:p>
+    <w:p>
+      <w:pPr>
+        <w:rPr>
+          <w:sz w:val="28"/>
+          <w:szCs w:val="28"/>
+        </w:rPr>
+      </w:pPr>
+    </w:p>
+    <w:p>
+      <w:pPr>
+        <w:rPr>
+          <w:sz w:val="28"/>
+          <w:szCs w:val="28"/>
+        </w:rPr>
+      </w:pPr>
+    </w:p>
+    <w:p>
+      <w:pPr>
+        <w:rPr>
+          <w:sz w:val="28"/>
+          <w:szCs w:val="28"/>
+        </w:rPr>
+      </w:pPr>
+    </w:p>
+    <w:p>
+      <w:pPr>
+        <w:rPr>
+          <w:sz w:val="28"/>
+          <w:szCs w:val="28"/>
+        </w:rPr>
+      </w:pPr>
+    </w:p>
+    <w:p>
+      <w:pPr>
+        <w:rPr>
+          <w:sz w:val="28"/>
+          <w:szCs w:val="28"/>
+        </w:rPr>
+      </w:pPr>
+    </w:p>
+    <w:p>
+      <w:pPr>
+        <w:pStyle w:val="ListParagraph"/>
+        <w:numPr>
+          <w:ilvl w:val="0"/>
+          <w:numId w:val="9"/>
+        </w:numPr>
         <w:rPr>
           <w:b/>
           <w:bCs/>
@@ -468,7 +703,16 @@
           <w:sz w:val="28"/>
           <w:szCs w:val="28"/>
         </w:rPr>
-        <w:t>General:</w:t>
+        <w:t>Camera Controls</w:t>
+      </w:r>
+      <w:r>
+        <w:rPr>
+          <w:b/>
+          <w:bCs/>
+          <w:sz w:val="28"/>
+          <w:szCs w:val="28"/>
+        </w:rPr>
+        <w:t>:</w:t>
       </w:r>
     </w:p>
     <w:p>
@@ -479,16 +723,16 @@
           <w:numId w:val="4"/>
         </w:numPr>
         <w:rPr>
-          <w:sz w:val="28"/>
-          <w:szCs w:val="28"/>
-        </w:rPr>
-      </w:pPr>
-      <w:r>
-        <w:rPr>
-          <w:sz w:val="28"/>
-          <w:szCs w:val="28"/>
-        </w:rPr>
-        <w:t>A/D – Camera left/right</w:t>
+          <w:sz w:val="24"/>
+          <w:szCs w:val="24"/>
+        </w:rPr>
+      </w:pPr>
+      <w:r>
+        <w:rPr>
+          <w:sz w:val="24"/>
+          <w:szCs w:val="24"/>
+        </w:rPr>
+        <w:t>Use A and D to move the camera left or right.</w:t>
       </w:r>
     </w:p>
     <w:p>
@@ -499,16 +743,16 @@
           <w:numId w:val="4"/>
         </w:numPr>
         <w:rPr>
-          <w:sz w:val="28"/>
-          <w:szCs w:val="28"/>
-        </w:rPr>
-      </w:pPr>
-      <w:r>
-        <w:rPr>
-          <w:sz w:val="28"/>
-          <w:szCs w:val="28"/>
-        </w:rPr>
-        <w:t>W/S – Camera forward/back</w:t>
+          <w:sz w:val="24"/>
+          <w:szCs w:val="24"/>
+        </w:rPr>
+      </w:pPr>
+      <w:r>
+        <w:rPr>
+          <w:sz w:val="24"/>
+          <w:szCs w:val="24"/>
+        </w:rPr>
+        <w:t>Use W and S to move the camera forwards or backwards.</w:t>
       </w:r>
     </w:p>
     <w:p>
@@ -519,16 +763,16 @@
           <w:numId w:val="4"/>
         </w:numPr>
         <w:rPr>
-          <w:sz w:val="28"/>
-          <w:szCs w:val="28"/>
-        </w:rPr>
-      </w:pPr>
-      <w:r>
-        <w:rPr>
-          <w:sz w:val="28"/>
-          <w:szCs w:val="28"/>
-        </w:rPr>
-        <w:t>Q/E – Camera up/down</w:t>
+          <w:sz w:val="24"/>
+          <w:szCs w:val="24"/>
+        </w:rPr>
+      </w:pPr>
+      <w:r>
+        <w:rPr>
+          <w:sz w:val="24"/>
+          <w:szCs w:val="24"/>
+        </w:rPr>
+        <w:t>Use Q to move the camera up, and E to move it down.</w:t>
       </w:r>
     </w:p>
     <w:p>
@@ -539,16 +783,16 @@
           <w:numId w:val="4"/>
         </w:numPr>
         <w:rPr>
-          <w:sz w:val="28"/>
-          <w:szCs w:val="28"/>
-        </w:rPr>
-      </w:pPr>
-      <w:r>
-        <w:rPr>
-          <w:sz w:val="28"/>
-          <w:szCs w:val="28"/>
-        </w:rPr>
-        <w:t>Right mouse (hold) – Rotate camera by mouse movement</w:t>
+          <w:sz w:val="24"/>
+          <w:szCs w:val="24"/>
+        </w:rPr>
+      </w:pPr>
+      <w:r>
+        <w:rPr>
+          <w:sz w:val="24"/>
+          <w:szCs w:val="24"/>
+        </w:rPr>
+        <w:t>Hold the right mouse button and move the mouse to rotate the camera.</w:t>
       </w:r>
     </w:p>
     <w:p>
@@ -559,16 +803,32 @@
           <w:numId w:val="4"/>
         </w:numPr>
         <w:rPr>
-          <w:sz w:val="28"/>
-          <w:szCs w:val="28"/>
-        </w:rPr>
-      </w:pPr>
-      <w:r>
-        <w:rPr>
-          <w:sz w:val="28"/>
-          <w:szCs w:val="28"/>
-        </w:rPr>
-        <w:t>Left mouse – select object being hovered over</w:t>
+          <w:sz w:val="24"/>
+          <w:szCs w:val="24"/>
+        </w:rPr>
+      </w:pPr>
+      <w:r>
+        <w:rPr>
+          <w:sz w:val="24"/>
+          <w:szCs w:val="24"/>
+        </w:rPr>
+        <w:t xml:space="preserve">Press F to focus on the object which is currently selected. Whilst in this mode, hold the right mouse button and move the mouse to use the </w:t>
+      </w:r>
+      <w:proofErr w:type="spellStart"/>
+      <w:r>
+        <w:rPr>
+          <w:sz w:val="24"/>
+          <w:szCs w:val="24"/>
+        </w:rPr>
+        <w:t>arcball</w:t>
+      </w:r>
+      <w:proofErr w:type="spellEnd"/>
+      <w:r>
+        <w:rPr>
+          <w:sz w:val="24"/>
+          <w:szCs w:val="24"/>
+        </w:rPr>
+        <w:t xml:space="preserve"> camera.</w:t>
       </w:r>
     </w:p>
     <w:p>
@@ -579,16 +839,49 @@
           <w:numId w:val="4"/>
         </w:numPr>
         <w:rPr>
-          <w:sz w:val="28"/>
-          <w:szCs w:val="28"/>
-        </w:rPr>
-      </w:pPr>
-      <w:r>
-        <w:rPr>
-          <w:sz w:val="28"/>
-          <w:szCs w:val="28"/>
-        </w:rPr>
-        <w:t>Shift + left mouse – multi-select objects (select an object without holding shift to deselect all)</w:t>
+          <w:sz w:val="24"/>
+          <w:szCs w:val="24"/>
+        </w:rPr>
+      </w:pPr>
+      <w:r>
+        <w:rPr>
+          <w:sz w:val="24"/>
+          <w:szCs w:val="24"/>
+        </w:rPr>
+        <w:t xml:space="preserve">Press R to exit the focus mode and return to the previous camera </w:t>
+      </w:r>
+      <w:r>
+        <w:rPr>
+          <w:sz w:val="24"/>
+          <w:szCs w:val="24"/>
+        </w:rPr>
+        <w:t>position and</w:t>
+      </w:r>
+      <w:r>
+        <w:rPr>
+          <w:sz w:val="24"/>
+          <w:szCs w:val="24"/>
+        </w:rPr>
+        <w:t xml:space="preserve"> allow free camera movement again.</w:t>
+      </w:r>
+    </w:p>
+    <w:p>
+      <w:pPr>
+        <w:rPr>
+          <w:b/>
+          <w:bCs/>
+          <w:sz w:val="28"/>
+          <w:szCs w:val="28"/>
+        </w:rPr>
+      </w:pPr>
+      <w:r>
+        <w:rPr>
+          <w:b/>
+          <w:bCs/>
+          <w:sz w:val="28"/>
+          <w:szCs w:val="28"/>
+        </w:rPr>
+        <w:t>Mouse Picking:</w:t>
       </w:r>
     </w:p>
     <w:p>
@@ -599,16 +892,16 @@
           <w:numId w:val="4"/>
         </w:numPr>
         <w:rPr>
-          <w:sz w:val="28"/>
-          <w:szCs w:val="28"/>
-        </w:rPr>
-      </w:pPr>
-      <w:r>
-        <w:rPr>
-          <w:sz w:val="28"/>
-          <w:szCs w:val="28"/>
-        </w:rPr>
-        <w:t>F – Focus on the object currently being selected</w:t>
+          <w:sz w:val="24"/>
+          <w:szCs w:val="24"/>
+        </w:rPr>
+      </w:pPr>
+      <w:r>
+        <w:rPr>
+          <w:sz w:val="24"/>
+          <w:szCs w:val="24"/>
+        </w:rPr>
+        <w:t>Press the left mouse button whilst hovering over any object in the scene to select it.</w:t>
       </w:r>
     </w:p>
     <w:p>
@@ -619,16 +912,35 @@
           <w:numId w:val="4"/>
         </w:numPr>
         <w:rPr>
-          <w:sz w:val="28"/>
-          <w:szCs w:val="28"/>
-        </w:rPr>
-      </w:pPr>
-      <w:r>
-        <w:rPr>
-          <w:sz w:val="28"/>
-          <w:szCs w:val="28"/>
-        </w:rPr>
-        <w:t>R – Return from focus mode back to standard camera</w:t>
+          <w:sz w:val="24"/>
+          <w:szCs w:val="24"/>
+        </w:rPr>
+      </w:pPr>
+      <w:r>
+        <w:rPr>
+          <w:sz w:val="24"/>
+          <w:szCs w:val="24"/>
+        </w:rPr>
+        <w:t>Hold shift whilst selecting objects to select them all at once. This will allow you to manipulate them all simultaneously.</w:t>
+      </w:r>
+    </w:p>
+    <w:p>
+      <w:pPr>
+        <w:rPr>
+          <w:b/>
+          <w:bCs/>
+          <w:sz w:val="28"/>
+          <w:szCs w:val="28"/>
+        </w:rPr>
+      </w:pPr>
+      <w:r>
+        <w:rPr>
+          <w:b/>
+          <w:bCs/>
+          <w:sz w:val="28"/>
+          <w:szCs w:val="28"/>
+        </w:rPr>
+        <w:t>Object Functions:</w:t>
       </w:r>
     </w:p>
     <w:p>
@@ -639,16 +951,16 @@
           <w:numId w:val="4"/>
         </w:numPr>
         <w:rPr>
-          <w:sz w:val="28"/>
-          <w:szCs w:val="28"/>
-        </w:rPr>
-      </w:pPr>
-      <w:r>
-        <w:rPr>
-          <w:sz w:val="28"/>
-          <w:szCs w:val="28"/>
-        </w:rPr>
-        <w:t>Control + V – Paste currently selected object</w:t>
+          <w:sz w:val="24"/>
+          <w:szCs w:val="24"/>
+        </w:rPr>
+      </w:pPr>
+      <w:r>
+        <w:rPr>
+          <w:sz w:val="24"/>
+          <w:szCs w:val="24"/>
+        </w:rPr>
+        <w:t>Hold control and press V to paste the object currently being selected, at a slight offset to the current object.</w:t>
       </w:r>
     </w:p>
     <w:p>
@@ -659,41 +971,114 @@
           <w:numId w:val="4"/>
         </w:numPr>
         <w:rPr>
-          <w:sz w:val="28"/>
-          <w:szCs w:val="28"/>
-        </w:rPr>
-      </w:pPr>
-      <w:r>
-        <w:rPr>
-          <w:sz w:val="28"/>
-          <w:szCs w:val="28"/>
-        </w:rPr>
-        <w:t xml:space="preserve">When using the object manipulation mode, hold control to move objects </w:t>
-      </w:r>
-      <w:r>
-        <w:rPr>
-          <w:sz w:val="28"/>
-          <w:szCs w:val="28"/>
-        </w:rPr>
-        <w:t>via</w:t>
-      </w:r>
-      <w:r>
-        <w:rPr>
-          <w:sz w:val="28"/>
-          <w:szCs w:val="28"/>
-        </w:rPr>
-        <w:t xml:space="preserve"> the mouse.</w:t>
-      </w:r>
-    </w:p>
-    <w:p>
-      <w:pPr>
-        <w:rPr>
-          <w:b/>
-          <w:bCs/>
-          <w:sz w:val="28"/>
-          <w:szCs w:val="28"/>
-        </w:rPr>
-      </w:pPr>
+          <w:sz w:val="24"/>
+          <w:szCs w:val="24"/>
+        </w:rPr>
+      </w:pPr>
+      <w:r>
+        <w:rPr>
+          <w:sz w:val="24"/>
+          <w:szCs w:val="24"/>
+        </w:rPr>
+        <w:t xml:space="preserve">When using </w:t>
+      </w:r>
+      <w:r>
+        <w:rPr>
+          <w:sz w:val="24"/>
+          <w:szCs w:val="24"/>
+        </w:rPr>
+        <w:t xml:space="preserve">any of </w:t>
+      </w:r>
+      <w:r>
+        <w:rPr>
+          <w:sz w:val="24"/>
+          <w:szCs w:val="24"/>
+        </w:rPr>
+        <w:t>the object manipulation mode</w:t>
+      </w:r>
+      <w:r>
+        <w:rPr>
+          <w:sz w:val="24"/>
+          <w:szCs w:val="24"/>
+        </w:rPr>
+        <w:t>s</w:t>
+      </w:r>
+      <w:r>
+        <w:rPr>
+          <w:sz w:val="24"/>
+          <w:szCs w:val="24"/>
+        </w:rPr>
+        <w:t xml:space="preserve">, hold control </w:t>
+      </w:r>
+      <w:r>
+        <w:rPr>
+          <w:sz w:val="24"/>
+          <w:szCs w:val="24"/>
+        </w:rPr>
+        <w:t>and move the mouse to manipulate in the X and Y axis, or press W/S whilst holding control to manipulate it in the Z axis.</w:t>
+      </w:r>
+      <w:r>
+        <w:rPr>
+          <w:sz w:val="24"/>
+          <w:szCs w:val="24"/>
+        </w:rPr>
+        <w:tab/>
+      </w:r>
+    </w:p>
+    <w:p>
+      <w:pPr>
+        <w:pStyle w:val="ListParagraph"/>
+        <w:numPr>
+          <w:ilvl w:val="0"/>
+          <w:numId w:val="4"/>
+        </w:numPr>
+        <w:rPr>
+          <w:sz w:val="24"/>
+          <w:szCs w:val="24"/>
+        </w:rPr>
+      </w:pPr>
+      <w:r>
+        <w:rPr>
+          <w:sz w:val="24"/>
+          <w:szCs w:val="24"/>
+        </w:rPr>
+        <w:t xml:space="preserve">Press </w:t>
+      </w:r>
+      <w:proofErr w:type="gramStart"/>
+      <w:r>
+        <w:rPr>
+          <w:sz w:val="24"/>
+          <w:szCs w:val="24"/>
+        </w:rPr>
+        <w:t>delete</w:t>
+      </w:r>
+      <w:proofErr w:type="gramEnd"/>
+      <w:r>
+        <w:rPr>
+          <w:sz w:val="24"/>
+          <w:szCs w:val="24"/>
+        </w:rPr>
+        <w:t xml:space="preserve"> to remove the currently selected object from the scene graph.</w:t>
+      </w:r>
+    </w:p>
+    <w:p>
+      <w:pPr>
+        <w:rPr>
+          <w:b/>
+          <w:bCs/>
+          <w:sz w:val="28"/>
+          <w:szCs w:val="28"/>
+        </w:rPr>
+      </w:pPr>
+      <w:r>
+        <w:rPr>
+          <w:b/>
+          <w:bCs/>
+          <w:sz w:val="28"/>
+          <w:szCs w:val="28"/>
+        </w:rPr>
+        <w:t xml:space="preserve">UI </w:t>
+      </w:r>
       <w:r>
         <w:rPr>
           <w:b/>
@@ -712,16 +1097,16 @@
           <w:numId w:val="7"/>
         </w:numPr>
         <w:rPr>
-          <w:sz w:val="28"/>
-          <w:szCs w:val="28"/>
-        </w:rPr>
-      </w:pPr>
-      <w:r>
-        <w:rPr>
-          <w:sz w:val="28"/>
-          <w:szCs w:val="28"/>
-        </w:rPr>
-        <w:t>Use the modes menu to select between normal (camera movements), translate (move objects), scale (change object sizes) and rotation (rotate objects).</w:t>
+          <w:sz w:val="24"/>
+          <w:szCs w:val="24"/>
+        </w:rPr>
+      </w:pPr>
+      <w:r>
+        <w:rPr>
+          <w:sz w:val="24"/>
+          <w:szCs w:val="24"/>
+        </w:rPr>
+        <w:t>To edit camera movement speed and rotation speeds, go to File-&gt;Camera Controls, and use the sliders to adjust.</w:t>
       </w:r>
     </w:p>
     <w:p>
@@ -738,11 +1123,805 @@
       </w:pPr>
       <w:r>
         <w:rPr>
-          <w:sz w:val="28"/>
-          <w:szCs w:val="28"/>
+          <w:sz w:val="24"/>
+          <w:szCs w:val="24"/>
+        </w:rPr>
+        <w:t>Use the modes menu to select between normal (</w:t>
+      </w:r>
+      <w:r>
+        <w:rPr>
+          <w:sz w:val="24"/>
+          <w:szCs w:val="24"/>
+        </w:rPr>
+        <w:t>free moving camera</w:t>
+      </w:r>
+      <w:r>
+        <w:rPr>
+          <w:sz w:val="24"/>
+          <w:szCs w:val="24"/>
+        </w:rPr>
+        <w:t>), translate (move objects), scale (change object sizes) and rotation (rotate objects).</w:t>
+      </w:r>
+    </w:p>
+    <w:p>
+      <w:pPr>
+        <w:pStyle w:val="ListParagraph"/>
+        <w:numPr>
+          <w:ilvl w:val="0"/>
+          <w:numId w:val="7"/>
+        </w:numPr>
+      </w:pPr>
+      <w:r>
+        <w:rPr>
+          <w:sz w:val="24"/>
+          <w:szCs w:val="24"/>
         </w:rPr>
         <w:t>To create a new object, go to Edit-&gt;Create Object, and fill out fields in the dialogue window which appears.</w:t>
       </w:r>
+    </w:p>
+    <w:p>
+      <w:pPr>
+        <w:pStyle w:val="ListParagraph"/>
+        <w:numPr>
+          <w:ilvl w:val="0"/>
+          <w:numId w:val="7"/>
+        </w:numPr>
+      </w:pPr>
+      <w:r>
+        <w:rPr>
+          <w:sz w:val="24"/>
+          <w:szCs w:val="24"/>
+        </w:rPr>
+        <w:t xml:space="preserve">Using the red paste button has the same effect as pressing </w:t>
+      </w:r>
+      <w:proofErr w:type="spellStart"/>
+      <w:r>
+        <w:rPr>
+          <w:sz w:val="24"/>
+          <w:szCs w:val="24"/>
+        </w:rPr>
+        <w:t>ctrl+</w:t>
+      </w:r>
+      <w:r>
+        <w:rPr>
+          <w:sz w:val="24"/>
+          <w:szCs w:val="24"/>
+        </w:rPr>
+        <w:t>V</w:t>
+      </w:r>
+      <w:proofErr w:type="spellEnd"/>
+      <w:r>
+        <w:rPr>
+          <w:sz w:val="24"/>
+          <w:szCs w:val="24"/>
+        </w:rPr>
+        <w:t xml:space="preserve"> and</w:t>
+      </w:r>
+      <w:r>
+        <w:rPr>
+          <w:sz w:val="24"/>
+          <w:szCs w:val="24"/>
+        </w:rPr>
+        <w:t xml:space="preserve"> will paste the currently selected object.</w:t>
+      </w:r>
+    </w:p>
+    <w:p/>
+    <w:p/>
+    <w:p/>
+    <w:p/>
+    <w:p>
+      <w:pPr>
+        <w:pStyle w:val="ListParagraph"/>
+        <w:numPr>
+          <w:ilvl w:val="0"/>
+          <w:numId w:val="9"/>
+        </w:numPr>
+        <w:rPr>
+          <w:b/>
+          <w:bCs/>
+          <w:sz w:val="32"/>
+          <w:szCs w:val="32"/>
+          <w:u w:val="single"/>
+        </w:rPr>
+      </w:pPr>
+      <w:r>
+        <w:rPr>
+          <w:b/>
+          <w:bCs/>
+          <w:sz w:val="32"/>
+          <w:szCs w:val="32"/>
+          <w:u w:val="single"/>
+        </w:rPr>
+        <w:lastRenderedPageBreak/>
+        <w:t>Features</w:t>
+      </w:r>
+    </w:p>
+    <w:p>
+      <w:pPr>
+        <w:pStyle w:val="ListParagraph"/>
+        <w:numPr>
+          <w:ilvl w:val="1"/>
+          <w:numId w:val="9"/>
+        </w:numPr>
+        <w:rPr>
+          <w:b/>
+          <w:bCs/>
+          <w:sz w:val="28"/>
+          <w:szCs w:val="28"/>
+        </w:rPr>
+      </w:pPr>
+      <w:r>
+        <w:rPr>
+          <w:b/>
+          <w:bCs/>
+          <w:sz w:val="28"/>
+          <w:szCs w:val="28"/>
+        </w:rPr>
+        <w:t>Mouse Picking</w:t>
+      </w:r>
+    </w:p>
+    <w:p>
+      <w:pPr>
+        <w:pStyle w:val="ListParagraph"/>
+        <w:numPr>
+          <w:ilvl w:val="2"/>
+          <w:numId w:val="9"/>
+        </w:numPr>
+        <w:rPr>
+          <w:b/>
+          <w:bCs/>
+          <w:sz w:val="28"/>
+          <w:szCs w:val="28"/>
+        </w:rPr>
+      </w:pPr>
+      <w:r>
+        <w:rPr>
+          <w:b/>
+          <w:bCs/>
+          <w:sz w:val="28"/>
+          <w:szCs w:val="28"/>
+        </w:rPr>
+        <w:t>Single Mouse Picking</w:t>
+      </w:r>
+    </w:p>
+    <w:p>
+      <w:pPr>
+        <w:pStyle w:val="ListParagraph"/>
+        <w:numPr>
+          <w:ilvl w:val="2"/>
+          <w:numId w:val="9"/>
+        </w:numPr>
+        <w:rPr>
+          <w:b/>
+          <w:bCs/>
+          <w:sz w:val="28"/>
+          <w:szCs w:val="28"/>
+        </w:rPr>
+      </w:pPr>
+      <w:r>
+        <w:rPr>
+          <w:b/>
+          <w:bCs/>
+          <w:sz w:val="28"/>
+          <w:szCs w:val="28"/>
+        </w:rPr>
+        <w:t>Multi-Object Picking</w:t>
+      </w:r>
+    </w:p>
+    <w:p>
+      <w:pPr>
+        <w:pStyle w:val="ListParagraph"/>
+        <w:rPr>
+          <w:b/>
+          <w:bCs/>
+          <w:sz w:val="28"/>
+          <w:szCs w:val="28"/>
+        </w:rPr>
+      </w:pPr>
+    </w:p>
+    <w:p>
+      <w:pPr>
+        <w:pStyle w:val="ListParagraph"/>
+        <w:numPr>
+          <w:ilvl w:val="1"/>
+          <w:numId w:val="9"/>
+        </w:numPr>
+        <w:rPr>
+          <w:b/>
+          <w:bCs/>
+          <w:sz w:val="28"/>
+          <w:szCs w:val="28"/>
+        </w:rPr>
+      </w:pPr>
+      <w:r>
+        <w:rPr>
+          <w:b/>
+          <w:bCs/>
+          <w:sz w:val="28"/>
+          <w:szCs w:val="28"/>
+        </w:rPr>
+        <w:t>Cameras</w:t>
+      </w:r>
+    </w:p>
+    <w:p>
+      <w:pPr>
+        <w:pStyle w:val="ListParagraph"/>
+        <w:numPr>
+          <w:ilvl w:val="2"/>
+          <w:numId w:val="9"/>
+        </w:numPr>
+        <w:rPr>
+          <w:b/>
+          <w:bCs/>
+          <w:sz w:val="28"/>
+          <w:szCs w:val="28"/>
+        </w:rPr>
+      </w:pPr>
+      <w:r>
+        <w:rPr>
+          <w:b/>
+          <w:bCs/>
+          <w:sz w:val="28"/>
+          <w:szCs w:val="28"/>
+        </w:rPr>
+        <w:t>Camera Movement</w:t>
+      </w:r>
+    </w:p>
+    <w:p>
+      <w:pPr>
+        <w:pStyle w:val="ListParagraph"/>
+        <w:numPr>
+          <w:ilvl w:val="2"/>
+          <w:numId w:val="9"/>
+        </w:numPr>
+        <w:rPr>
+          <w:b/>
+          <w:bCs/>
+          <w:sz w:val="28"/>
+          <w:szCs w:val="28"/>
+        </w:rPr>
+      </w:pPr>
+      <w:r>
+        <w:rPr>
+          <w:b/>
+          <w:bCs/>
+          <w:sz w:val="28"/>
+          <w:szCs w:val="28"/>
+        </w:rPr>
+        <w:t>Camera Rotation</w:t>
+      </w:r>
+    </w:p>
+    <w:p>
+      <w:pPr>
+        <w:pStyle w:val="ListParagraph"/>
+        <w:numPr>
+          <w:ilvl w:val="2"/>
+          <w:numId w:val="9"/>
+        </w:numPr>
+        <w:rPr>
+          <w:b/>
+          <w:bCs/>
+          <w:sz w:val="28"/>
+          <w:szCs w:val="28"/>
+        </w:rPr>
+      </w:pPr>
+      <w:r>
+        <w:rPr>
+          <w:b/>
+          <w:bCs/>
+          <w:sz w:val="28"/>
+          <w:szCs w:val="28"/>
+        </w:rPr>
+        <w:t>Camera Focusing</w:t>
+      </w:r>
+    </w:p>
+    <w:p>
+      <w:pPr>
+        <w:pStyle w:val="ListParagraph"/>
+        <w:numPr>
+          <w:ilvl w:val="2"/>
+          <w:numId w:val="9"/>
+        </w:numPr>
+        <w:rPr>
+          <w:b/>
+          <w:bCs/>
+          <w:sz w:val="28"/>
+          <w:szCs w:val="28"/>
+        </w:rPr>
+      </w:pPr>
+      <w:proofErr w:type="spellStart"/>
+      <w:r>
+        <w:rPr>
+          <w:b/>
+          <w:bCs/>
+          <w:sz w:val="28"/>
+          <w:szCs w:val="28"/>
+        </w:rPr>
+        <w:t>Arcball</w:t>
+      </w:r>
+      <w:proofErr w:type="spellEnd"/>
+      <w:r>
+        <w:rPr>
+          <w:b/>
+          <w:bCs/>
+          <w:sz w:val="28"/>
+          <w:szCs w:val="28"/>
+        </w:rPr>
+        <w:t xml:space="preserve"> Camera</w:t>
+      </w:r>
+    </w:p>
+    <w:p>
+      <w:pPr>
+        <w:pStyle w:val="ListParagraph"/>
+        <w:numPr>
+          <w:ilvl w:val="2"/>
+          <w:numId w:val="9"/>
+        </w:numPr>
+        <w:rPr>
+          <w:b/>
+          <w:bCs/>
+          <w:sz w:val="28"/>
+          <w:szCs w:val="28"/>
+        </w:rPr>
+      </w:pPr>
+      <w:r>
+        <w:rPr>
+          <w:b/>
+          <w:bCs/>
+          <w:sz w:val="28"/>
+          <w:szCs w:val="28"/>
+        </w:rPr>
+        <w:t>Camera Switching</w:t>
+      </w:r>
+    </w:p>
+    <w:p>
+      <w:pPr>
+        <w:pStyle w:val="ListParagraph"/>
+        <w:numPr>
+          <w:ilvl w:val="2"/>
+          <w:numId w:val="9"/>
+        </w:numPr>
+        <w:rPr>
+          <w:b/>
+          <w:bCs/>
+          <w:sz w:val="28"/>
+          <w:szCs w:val="28"/>
+        </w:rPr>
+      </w:pPr>
+      <w:r>
+        <w:rPr>
+          <w:b/>
+          <w:bCs/>
+          <w:sz w:val="28"/>
+          <w:szCs w:val="28"/>
+        </w:rPr>
+        <w:t>User-Defined Camera Controls</w:t>
+      </w:r>
+    </w:p>
+    <w:p>
+      <w:pPr>
+        <w:pStyle w:val="ListParagraph"/>
+        <w:rPr>
+          <w:b/>
+          <w:bCs/>
+          <w:sz w:val="28"/>
+          <w:szCs w:val="28"/>
+        </w:rPr>
+      </w:pPr>
+    </w:p>
+    <w:p>
+      <w:pPr>
+        <w:pStyle w:val="ListParagraph"/>
+        <w:numPr>
+          <w:ilvl w:val="1"/>
+          <w:numId w:val="9"/>
+        </w:numPr>
+        <w:rPr>
+          <w:b/>
+          <w:bCs/>
+          <w:sz w:val="28"/>
+          <w:szCs w:val="28"/>
+        </w:rPr>
+      </w:pPr>
+      <w:r>
+        <w:rPr>
+          <w:b/>
+          <w:bCs/>
+          <w:sz w:val="28"/>
+          <w:szCs w:val="28"/>
+        </w:rPr>
+        <w:t>Copying and Pasting of Objects</w:t>
+      </w:r>
+    </w:p>
+    <w:p>
+      <w:pPr>
+        <w:pStyle w:val="ListParagraph"/>
+        <w:numPr>
+          <w:ilvl w:val="2"/>
+          <w:numId w:val="9"/>
+        </w:numPr>
+        <w:rPr>
+          <w:b/>
+          <w:bCs/>
+          <w:sz w:val="28"/>
+          <w:szCs w:val="28"/>
+        </w:rPr>
+      </w:pPr>
+      <w:r>
+        <w:rPr>
+          <w:b/>
+          <w:bCs/>
+          <w:sz w:val="28"/>
+          <w:szCs w:val="28"/>
+        </w:rPr>
+        <w:t>Copying</w:t>
+      </w:r>
+    </w:p>
+    <w:p>
+      <w:pPr>
+        <w:pStyle w:val="ListParagraph"/>
+        <w:numPr>
+          <w:ilvl w:val="2"/>
+          <w:numId w:val="9"/>
+        </w:numPr>
+        <w:rPr>
+          <w:b/>
+          <w:bCs/>
+          <w:sz w:val="28"/>
+          <w:szCs w:val="28"/>
+        </w:rPr>
+      </w:pPr>
+      <w:r>
+        <w:rPr>
+          <w:b/>
+          <w:bCs/>
+          <w:sz w:val="28"/>
+          <w:szCs w:val="28"/>
+        </w:rPr>
+        <w:t>Pasting</w:t>
+      </w:r>
+    </w:p>
+    <w:p>
+      <w:pPr>
+        <w:pStyle w:val="ListParagraph"/>
+        <w:numPr>
+          <w:ilvl w:val="2"/>
+          <w:numId w:val="9"/>
+        </w:numPr>
+        <w:rPr>
+          <w:b/>
+          <w:bCs/>
+          <w:sz w:val="28"/>
+          <w:szCs w:val="28"/>
+        </w:rPr>
+      </w:pPr>
+      <w:r>
+        <w:rPr>
+          <w:b/>
+          <w:bCs/>
+          <w:sz w:val="28"/>
+          <w:szCs w:val="28"/>
+        </w:rPr>
+        <w:t>Adding to Scene</w:t>
+      </w:r>
+    </w:p>
+    <w:p>
+      <w:pPr>
+        <w:rPr>
+          <w:b/>
+          <w:bCs/>
+          <w:sz w:val="28"/>
+          <w:szCs w:val="28"/>
+        </w:rPr>
+      </w:pPr>
+    </w:p>
+    <w:p>
+      <w:pPr>
+        <w:pStyle w:val="ListParagraph"/>
+        <w:numPr>
+          <w:ilvl w:val="1"/>
+          <w:numId w:val="9"/>
+        </w:numPr>
+        <w:rPr>
+          <w:b/>
+          <w:bCs/>
+          <w:sz w:val="28"/>
+          <w:szCs w:val="28"/>
+        </w:rPr>
+      </w:pPr>
+      <w:r>
+        <w:rPr>
+          <w:b/>
+          <w:bCs/>
+          <w:sz w:val="28"/>
+          <w:szCs w:val="28"/>
+        </w:rPr>
+        <w:t>Object Manipulation</w:t>
+      </w:r>
+    </w:p>
+    <w:p>
+      <w:pPr>
+        <w:pStyle w:val="ListParagraph"/>
+        <w:numPr>
+          <w:ilvl w:val="2"/>
+          <w:numId w:val="9"/>
+        </w:numPr>
+        <w:rPr>
+          <w:b/>
+          <w:bCs/>
+          <w:sz w:val="28"/>
+          <w:szCs w:val="28"/>
+        </w:rPr>
+      </w:pPr>
+      <w:r>
+        <w:rPr>
+          <w:b/>
+          <w:bCs/>
+          <w:sz w:val="28"/>
+          <w:szCs w:val="28"/>
+        </w:rPr>
+        <w:t>Translating Objects</w:t>
+      </w:r>
+    </w:p>
+    <w:p>
+      <w:pPr>
+        <w:pStyle w:val="ListParagraph"/>
+        <w:numPr>
+          <w:ilvl w:val="2"/>
+          <w:numId w:val="9"/>
+        </w:numPr>
+        <w:rPr>
+          <w:b/>
+          <w:bCs/>
+          <w:sz w:val="28"/>
+          <w:szCs w:val="28"/>
+        </w:rPr>
+      </w:pPr>
+      <w:r>
+        <w:rPr>
+          <w:b/>
+          <w:bCs/>
+          <w:sz w:val="28"/>
+          <w:szCs w:val="28"/>
+        </w:rPr>
+        <w:t>Rotating Objects</w:t>
+      </w:r>
+    </w:p>
+    <w:p>
+      <w:pPr>
+        <w:pStyle w:val="ListParagraph"/>
+        <w:numPr>
+          <w:ilvl w:val="2"/>
+          <w:numId w:val="9"/>
+        </w:numPr>
+        <w:rPr>
+          <w:b/>
+          <w:bCs/>
+          <w:sz w:val="28"/>
+          <w:szCs w:val="28"/>
+        </w:rPr>
+      </w:pPr>
+      <w:r>
+        <w:rPr>
+          <w:b/>
+          <w:bCs/>
+          <w:sz w:val="28"/>
+          <w:szCs w:val="28"/>
+        </w:rPr>
+        <w:t>Scaling Objects</w:t>
+      </w:r>
+    </w:p>
+    <w:p>
+      <w:pPr>
+        <w:pStyle w:val="ListParagraph"/>
+        <w:numPr>
+          <w:ilvl w:val="2"/>
+          <w:numId w:val="9"/>
+        </w:numPr>
+        <w:rPr>
+          <w:b/>
+          <w:bCs/>
+          <w:sz w:val="28"/>
+          <w:szCs w:val="28"/>
+        </w:rPr>
+      </w:pPr>
+      <w:r>
+        <w:rPr>
+          <w:b/>
+          <w:bCs/>
+          <w:sz w:val="28"/>
+          <w:szCs w:val="28"/>
+        </w:rPr>
+        <w:t>Using Mouse Movement</w:t>
+      </w:r>
+    </w:p>
+    <w:p>
+      <w:pPr>
+        <w:pStyle w:val="ListParagraph"/>
+        <w:rPr>
+          <w:b/>
+          <w:bCs/>
+          <w:sz w:val="28"/>
+          <w:szCs w:val="28"/>
+        </w:rPr>
+      </w:pPr>
+    </w:p>
+    <w:p>
+      <w:pPr>
+        <w:pStyle w:val="ListParagraph"/>
+        <w:numPr>
+          <w:ilvl w:val="1"/>
+          <w:numId w:val="9"/>
+        </w:numPr>
+        <w:rPr>
+          <w:b/>
+          <w:bCs/>
+          <w:sz w:val="28"/>
+          <w:szCs w:val="28"/>
+        </w:rPr>
+      </w:pPr>
+      <w:r>
+        <w:rPr>
+          <w:b/>
+          <w:bCs/>
+          <w:sz w:val="28"/>
+          <w:szCs w:val="28"/>
+        </w:rPr>
+        <w:t>Object Creation</w:t>
+      </w:r>
+    </w:p>
+    <w:p>
+      <w:pPr>
+        <w:pStyle w:val="ListParagraph"/>
+        <w:numPr>
+          <w:ilvl w:val="2"/>
+          <w:numId w:val="9"/>
+        </w:numPr>
+        <w:rPr>
+          <w:b/>
+          <w:bCs/>
+          <w:sz w:val="28"/>
+          <w:szCs w:val="28"/>
+        </w:rPr>
+      </w:pPr>
+      <w:r>
+        <w:rPr>
+          <w:b/>
+          <w:bCs/>
+          <w:sz w:val="28"/>
+          <w:szCs w:val="28"/>
+        </w:rPr>
+        <w:t>Using the Window</w:t>
+      </w:r>
+    </w:p>
+    <w:p>
+      <w:pPr>
+        <w:pStyle w:val="ListParagraph"/>
+        <w:numPr>
+          <w:ilvl w:val="2"/>
+          <w:numId w:val="9"/>
+        </w:numPr>
+        <w:rPr>
+          <w:b/>
+          <w:bCs/>
+          <w:sz w:val="28"/>
+          <w:szCs w:val="28"/>
+        </w:rPr>
+      </w:pPr>
+      <w:r>
+        <w:rPr>
+          <w:b/>
+          <w:bCs/>
+          <w:sz w:val="28"/>
+          <w:szCs w:val="28"/>
+        </w:rPr>
+        <w:t>Creating the Object</w:t>
+      </w:r>
+    </w:p>
+    <w:p>
+      <w:pPr>
+        <w:pStyle w:val="ListParagraph"/>
+        <w:numPr>
+          <w:ilvl w:val="2"/>
+          <w:numId w:val="9"/>
+        </w:numPr>
+        <w:rPr>
+          <w:b/>
+          <w:bCs/>
+          <w:sz w:val="28"/>
+          <w:szCs w:val="28"/>
+        </w:rPr>
+      </w:pPr>
+      <w:r>
+        <w:rPr>
+          <w:b/>
+          <w:bCs/>
+          <w:sz w:val="28"/>
+          <w:szCs w:val="28"/>
+        </w:rPr>
+        <w:t>Adding to Scene</w:t>
+      </w:r>
+    </w:p>
+    <w:p>
+      <w:pPr>
+        <w:rPr>
+          <w:b/>
+          <w:bCs/>
+          <w:sz w:val="28"/>
+          <w:szCs w:val="28"/>
+        </w:rPr>
+      </w:pPr>
+    </w:p>
+    <w:p>
+      <w:pPr>
+        <w:pStyle w:val="ListParagraph"/>
+        <w:numPr>
+          <w:ilvl w:val="0"/>
+          <w:numId w:val="9"/>
+        </w:numPr>
+        <w:rPr>
+          <w:b/>
+          <w:bCs/>
+          <w:sz w:val="32"/>
+          <w:szCs w:val="32"/>
+          <w:u w:val="single"/>
+        </w:rPr>
+      </w:pPr>
+      <w:r>
+        <w:rPr>
+          <w:b/>
+          <w:bCs/>
+          <w:sz w:val="32"/>
+          <w:szCs w:val="32"/>
+          <w:u w:val="single"/>
+        </w:rPr>
+        <w:t>Conclusion</w:t>
+      </w:r>
+    </w:p>
+    <w:p>
+      <w:pPr>
+        <w:rPr>
+          <w:b/>
+          <w:bCs/>
+          <w:sz w:val="32"/>
+          <w:szCs w:val="32"/>
+          <w:u w:val="single"/>
+        </w:rPr>
+      </w:pPr>
+    </w:p>
+    <w:p>
+      <w:pPr>
+        <w:pStyle w:val="ListParagraph"/>
+        <w:numPr>
+          <w:ilvl w:val="0"/>
+          <w:numId w:val="9"/>
+        </w:numPr>
+        <w:rPr>
+          <w:b/>
+          <w:bCs/>
+          <w:sz w:val="32"/>
+          <w:szCs w:val="32"/>
+          <w:u w:val="single"/>
+        </w:rPr>
+      </w:pPr>
+      <w:r>
+        <w:rPr>
+          <w:b/>
+          <w:bCs/>
+          <w:sz w:val="32"/>
+          <w:szCs w:val="32"/>
+          <w:u w:val="single"/>
+        </w:rPr>
+        <w:t>References</w:t>
+      </w:r>
+    </w:p>
+    <w:p>
+      <w:pPr>
+        <w:rPr>
+          <w:sz w:val="24"/>
+          <w:szCs w:val="24"/>
+        </w:rPr>
+      </w:pPr>
     </w:p>
     <w:sectPr>
       <w:pgSz w:w="11906" w:h="16838"/>
@@ -807,6 +1986,95 @@
 <file path=word/numbering.xml><?xml version="1.0" encoding="utf-8"?>
 <w:numbering xmlns:wpc="http://schemas.microsoft.com/office/word/2010/wordprocessingCanvas" xmlns:cx="http://schemas.microsoft.com/office/drawing/2014/chartex" xmlns:cx1="http://schemas.microsoft.com/office/drawing/2015/9/8/chartex" xmlns:cx2="http://schemas.microsoft.com/office/drawing/2015/10/21/chartex" xmlns:cx3="http://schemas.microsoft.com/office/drawing/2016/5/9/chartex" xmlns:cx4="http://schemas.microsoft.com/office/drawing/2016/5/10/chartex" xmlns:cx5="http://schemas.microsoft.com/office/drawing/2016/5/11/chartex" xmlns:cx6="http://schemas.microsoft.com/office/drawing/2016/5/12/chartex" xmlns:cx7="http://schemas.microsoft.com/office/drawing/2016/5/13/chartex" xmlns:cx8="http://schemas.microsoft.com/office/drawing/2016/5/14/chartex" xmlns:mc="http://schemas.openxmlformats.org/markup-compatibility/2006" xmlns:aink="http://schemas.microsoft.com/office/drawing/2016/ink" xmlns:am3d="http://schemas.microsoft.com/office/drawing/2017/model3d" xmlns:o="urn:schemas-microsoft-com:office:office" xmlns:oel="http://schemas.microsoft.com/office/2019/extlst" xmlns:r="http://schemas.openxmlformats.org/officeDocument/2006/relationships" xmlns:m="http://schemas.openxmlformats.org/officeDocument/2006/math" xmlns:v="urn:schemas-microsoft-com:vml" xmlns:wp14="http://schemas.microsoft.com/office/word/2010/wordprocessingDrawing" xmlns:wp="http://schemas.openxmlformats.org/drawingml/2006/wordprocessingDrawing" xmlns:w10="urn:schemas-microsoft-com:office:word" xmlns:w="http://schemas.openxmlformats.org/wordprocessingml/2006/main" xmlns:w14="http://schemas.microsoft.com/office/word/2010/wordml" xmlns:w15="http://schemas.microsoft.com/office/word/2012/wordml" xmlns:w16cex="http://schemas.microsoft.com/office/word/2018/wordml/cex" xmlns:w16cid="http://schemas.microsoft.com/office/word/2016/wordml/cid" xmlns:w16="http://schemas.microsoft.com/office/word/2018/wordml" xmlns:w16du="http://schemas.microsoft.com/office/word/2023/wordml/word16du" xmlns:w16sdtdh="http://schemas.microsoft.com/office/word/2020/wordml/sdtdatahash" xmlns:w16sdtfl="http://schemas.microsoft.com/office/word/2024/wordml/sdtformatlock" xmlns:w16se="http://schemas.microsoft.com/office/word/2015/wordml/symex" xmlns:wpg="http://schemas.microsoft.com/office/word/2010/wordprocessingGroup" xmlns:wpi="http://schemas.microsoft.com/office/word/2010/wordprocessingInk" xmlns:wne="http://schemas.microsoft.com/office/word/2006/wordml" xmlns:wps="http://schemas.microsoft.com/office/word/2010/wordprocessingShape" mc:Ignorable="w14 w15 w16se w16cid w16 w16cex w16sdtdh w16sdtfl w16du wp14">
   <w:abstractNum w:abstractNumId="0" w15:restartNumberingAfterBreak="0">
+    <w:nsid w:val="03DC4335"/>
+    <w:multiLevelType w:val="hybridMultilevel"/>
+    <w:tmpl w:val="536A590C"/>
+    <w:lvl w:ilvl="0" w:tplc="0809000F">
+      <w:start w:val="1"/>
+      <w:numFmt w:val="decimal"/>
+      <w:lvlText w:val="%1."/>
+      <w:lvlJc w:val="left"/>
+      <w:pPr>
+        <w:ind w:left="720" w:hanging="360"/>
+      </w:pPr>
+      <w:rPr>
+        <w:rFonts w:hint="default"/>
+      </w:rPr>
+    </w:lvl>
+    <w:lvl w:ilvl="1" w:tplc="08090019" w:tentative="1">
+      <w:start w:val="1"/>
+      <w:numFmt w:val="lowerLetter"/>
+      <w:lvlText w:val="%2."/>
+      <w:lvlJc w:val="left"/>
+      <w:pPr>
+        <w:ind w:left="1440" w:hanging="360"/>
+      </w:pPr>
+    </w:lvl>
+    <w:lvl w:ilvl="2" w:tplc="0809001B" w:tentative="1">
+      <w:start w:val="1"/>
+      <w:numFmt w:val="lowerRoman"/>
+      <w:lvlText w:val="%3."/>
+      <w:lvlJc w:val="right"/>
+      <w:pPr>
+        <w:ind w:left="2160" w:hanging="180"/>
+      </w:pPr>
+    </w:lvl>
+    <w:lvl w:ilvl="3" w:tplc="0809000F" w:tentative="1">
+      <w:start w:val="1"/>
+      <w:numFmt w:val="decimal"/>
+      <w:lvlText w:val="%4."/>
+      <w:lvlJc w:val="left"/>
+      <w:pPr>
+        <w:ind w:left="2880" w:hanging="360"/>
+      </w:pPr>
+    </w:lvl>
+    <w:lvl w:ilvl="4" w:tplc="08090019" w:tentative="1">
+      <w:start w:val="1"/>
+      <w:numFmt w:val="lowerLetter"/>
+      <w:lvlText w:val="%5."/>
+      <w:lvlJc w:val="left"/>
+      <w:pPr>
+        <w:ind w:left="3600" w:hanging="360"/>
+      </w:pPr>
+    </w:lvl>
+    <w:lvl w:ilvl="5" w:tplc="0809001B" w:tentative="1">
+      <w:start w:val="1"/>
+      <w:numFmt w:val="lowerRoman"/>
+      <w:lvlText w:val="%6."/>
+      <w:lvlJc w:val="right"/>
+      <w:pPr>
+        <w:ind w:left="4320" w:hanging="180"/>
+      </w:pPr>
+    </w:lvl>
+    <w:lvl w:ilvl="6" w:tplc="0809000F" w:tentative="1">
+      <w:start w:val="1"/>
+      <w:numFmt w:val="decimal"/>
+      <w:lvlText w:val="%7."/>
+      <w:lvlJc w:val="left"/>
+      <w:pPr>
+        <w:ind w:left="5040" w:hanging="360"/>
+      </w:pPr>
+    </w:lvl>
+    <w:lvl w:ilvl="7" w:tplc="08090019" w:tentative="1">
+      <w:start w:val="1"/>
+      <w:numFmt w:val="lowerLetter"/>
+      <w:lvlText w:val="%8."/>
+      <w:lvlJc w:val="left"/>
+      <w:pPr>
+        <w:ind w:left="5760" w:hanging="360"/>
+      </w:pPr>
+    </w:lvl>
+    <w:lvl w:ilvl="8" w:tplc="0809001B" w:tentative="1">
+      <w:start w:val="1"/>
+      <w:numFmt w:val="lowerRoman"/>
+      <w:lvlText w:val="%9."/>
+      <w:lvlJc w:val="right"/>
+      <w:pPr>
+        <w:ind w:left="6480" w:hanging="180"/>
+      </w:pPr>
+    </w:lvl>
+  </w:abstractNum>
+  <w:abstractNum w:abstractNumId="1" w15:restartNumberingAfterBreak="0">
     <w:nsid w:val="1AAE399E"/>
     <w:multiLevelType w:val="hybridMultilevel"/>
     <w:tmpl w:val="596E57AA"/>
@@ -919,7 +2187,7 @@
       </w:rPr>
     </w:lvl>
   </w:abstractNum>
-  <w:abstractNum w:abstractNumId="1" w15:restartNumberingAfterBreak="0">
+  <w:abstractNum w:abstractNumId="2" w15:restartNumberingAfterBreak="0">
     <w:nsid w:val="1D061DB6"/>
     <w:multiLevelType w:val="hybridMultilevel"/>
     <w:tmpl w:val="F19470B2"/>
@@ -1032,7 +2300,7 @@
       </w:rPr>
     </w:lvl>
   </w:abstractNum>
-  <w:abstractNum w:abstractNumId="2" w15:restartNumberingAfterBreak="0">
+  <w:abstractNum w:abstractNumId="3" w15:restartNumberingAfterBreak="0">
     <w:nsid w:val="277561FA"/>
     <w:multiLevelType w:val="hybridMultilevel"/>
     <w:tmpl w:val="F9E42D7A"/>
@@ -1145,7 +2413,7 @@
       </w:rPr>
     </w:lvl>
   </w:abstractNum>
-  <w:abstractNum w:abstractNumId="3" w15:restartNumberingAfterBreak="0">
+  <w:abstractNum w:abstractNumId="4" w15:restartNumberingAfterBreak="0">
     <w:nsid w:val="39C626B1"/>
     <w:multiLevelType w:val="hybridMultilevel"/>
     <w:tmpl w:val="09A67754"/>
@@ -1258,7 +2526,128 @@
       </w:rPr>
     </w:lvl>
   </w:abstractNum>
-  <w:abstractNum w:abstractNumId="4" w15:restartNumberingAfterBreak="0">
+  <w:abstractNum w:abstractNumId="5" w15:restartNumberingAfterBreak="0">
+    <w:nsid w:val="3B893FB5"/>
+    <w:multiLevelType w:val="multilevel"/>
+    <w:tmpl w:val="A9103D3A"/>
+    <w:lvl w:ilvl="0">
+      <w:start w:val="1"/>
+      <w:numFmt w:val="decimal"/>
+      <w:lvlText w:val="%1."/>
+      <w:lvlJc w:val="left"/>
+      <w:pPr>
+        <w:ind w:left="360" w:hanging="360"/>
+      </w:pPr>
+      <w:rPr>
+        <w:rFonts w:hint="default"/>
+      </w:rPr>
+    </w:lvl>
+    <w:lvl w:ilvl="1">
+      <w:start w:val="1"/>
+      <w:numFmt w:val="decimal"/>
+      <w:isLgl/>
+      <w:lvlText w:val="%1.%2."/>
+      <w:lvlJc w:val="left"/>
+      <w:pPr>
+        <w:ind w:left="720" w:hanging="720"/>
+      </w:pPr>
+      <w:rPr>
+        <w:rFonts w:hint="default"/>
+      </w:rPr>
+    </w:lvl>
+    <w:lvl w:ilvl="2">
+      <w:start w:val="1"/>
+      <w:numFmt w:val="decimal"/>
+      <w:isLgl/>
+      <w:lvlText w:val="%1.%2.%3."/>
+      <w:lvlJc w:val="left"/>
+      <w:pPr>
+        <w:ind w:left="720" w:hanging="720"/>
+      </w:pPr>
+      <w:rPr>
+        <w:rFonts w:hint="default"/>
+      </w:rPr>
+    </w:lvl>
+    <w:lvl w:ilvl="3">
+      <w:start w:val="1"/>
+      <w:numFmt w:val="decimal"/>
+      <w:isLgl/>
+      <w:lvlText w:val="%1.%2.%3.%4."/>
+      <w:lvlJc w:val="left"/>
+      <w:pPr>
+        <w:ind w:left="1080" w:hanging="1080"/>
+      </w:pPr>
+      <w:rPr>
+        <w:rFonts w:hint="default"/>
+      </w:rPr>
+    </w:lvl>
+    <w:lvl w:ilvl="4">
+      <w:start w:val="1"/>
+      <w:numFmt w:val="decimal"/>
+      <w:isLgl/>
+      <w:lvlText w:val="%1.%2.%3.%4.%5."/>
+      <w:lvlJc w:val="left"/>
+      <w:pPr>
+        <w:ind w:left="1080" w:hanging="1080"/>
+      </w:pPr>
+      <w:rPr>
+        <w:rFonts w:hint="default"/>
+      </w:rPr>
+    </w:lvl>
+    <w:lvl w:ilvl="5">
+      <w:start w:val="1"/>
+      <w:numFmt w:val="decimal"/>
+      <w:isLgl/>
+      <w:lvlText w:val="%1.%2.%3.%4.%5.%6."/>
+      <w:lvlJc w:val="left"/>
+      <w:pPr>
+        <w:ind w:left="1440" w:hanging="1440"/>
+      </w:pPr>
+      <w:rPr>
+        <w:rFonts w:hint="default"/>
+      </w:rPr>
+    </w:lvl>
+    <w:lvl w:ilvl="6">
+      <w:start w:val="1"/>
+      <w:numFmt w:val="decimal"/>
+      <w:isLgl/>
+      <w:lvlText w:val="%1.%2.%3.%4.%5.%6.%7."/>
+      <w:lvlJc w:val="left"/>
+      <w:pPr>
+        <w:ind w:left="1800" w:hanging="1800"/>
+      </w:pPr>
+      <w:rPr>
+        <w:rFonts w:hint="default"/>
+      </w:rPr>
+    </w:lvl>
+    <w:lvl w:ilvl="7">
+      <w:start w:val="1"/>
+      <w:numFmt w:val="decimal"/>
+      <w:isLgl/>
+      <w:lvlText w:val="%1.%2.%3.%4.%5.%6.%7.%8."/>
+      <w:lvlJc w:val="left"/>
+      <w:pPr>
+        <w:ind w:left="1800" w:hanging="1800"/>
+      </w:pPr>
+      <w:rPr>
+        <w:rFonts w:hint="default"/>
+      </w:rPr>
+    </w:lvl>
+    <w:lvl w:ilvl="8">
+      <w:start w:val="1"/>
+      <w:numFmt w:val="decimal"/>
+      <w:isLgl/>
+      <w:lvlText w:val="%1.%2.%3.%4.%5.%6.%7.%8.%9."/>
+      <w:lvlJc w:val="left"/>
+      <w:pPr>
+        <w:ind w:left="2160" w:hanging="2160"/>
+      </w:pPr>
+      <w:rPr>
+        <w:rFonts w:hint="default"/>
+      </w:rPr>
+    </w:lvl>
+  </w:abstractNum>
+  <w:abstractNum w:abstractNumId="6" w15:restartNumberingAfterBreak="0">
     <w:nsid w:val="4D8B1A20"/>
     <w:multiLevelType w:val="hybridMultilevel"/>
     <w:tmpl w:val="C10A403C"/>
@@ -1371,7 +2760,7 @@
       </w:rPr>
     </w:lvl>
   </w:abstractNum>
-  <w:abstractNum w:abstractNumId="5" w15:restartNumberingAfterBreak="0">
+  <w:abstractNum w:abstractNumId="7" w15:restartNumberingAfterBreak="0">
     <w:nsid w:val="50C01DE0"/>
     <w:multiLevelType w:val="hybridMultilevel"/>
     <w:tmpl w:val="7F044122"/>
@@ -1484,7 +2873,7 @@
       </w:rPr>
     </w:lvl>
   </w:abstractNum>
-  <w:abstractNum w:abstractNumId="6" w15:restartNumberingAfterBreak="0">
+  <w:abstractNum w:abstractNumId="8" w15:restartNumberingAfterBreak="0">
     <w:nsid w:val="639F1403"/>
     <w:multiLevelType w:val="hybridMultilevel"/>
     <w:tmpl w:val="E3B8B044"/>
@@ -1598,25 +2987,31 @@
     </w:lvl>
   </w:abstractNum>
   <w:num w:numId="1" w16cid:durableId="566496780">
+    <w:abstractNumId w:val="2"/>
+  </w:num>
+  <w:num w:numId="2" w16cid:durableId="2049914691">
+    <w:abstractNumId w:val="7"/>
+  </w:num>
+  <w:num w:numId="3" w16cid:durableId="675184572">
     <w:abstractNumId w:val="1"/>
   </w:num>
-  <w:num w:numId="2" w16cid:durableId="2049914691">
-    <w:abstractNumId w:val="5"/>
+  <w:num w:numId="4" w16cid:durableId="1190952176">
+    <w:abstractNumId w:val="6"/>
   </w:num>
-  <w:num w:numId="3" w16cid:durableId="675184572">
+  <w:num w:numId="5" w16cid:durableId="2127649166">
+    <w:abstractNumId w:val="8"/>
+  </w:num>
+  <w:num w:numId="6" w16cid:durableId="864254144">
+    <w:abstractNumId w:val="3"/>
+  </w:num>
+  <w:num w:numId="7" w16cid:durableId="695160344">
+    <w:abstractNumId w:val="4"/>
+  </w:num>
+  <w:num w:numId="8" w16cid:durableId="1492791092">
     <w:abstractNumId w:val="0"/>
   </w:num>
-  <w:num w:numId="4" w16cid:durableId="1190952176">
-    <w:abstractNumId w:val="4"/>
-  </w:num>
-  <w:num w:numId="5" w16cid:durableId="2127649166">
-    <w:abstractNumId w:val="6"/>
-  </w:num>
-  <w:num w:numId="6" w16cid:durableId="864254144">
-    <w:abstractNumId w:val="2"/>
-  </w:num>
-  <w:num w:numId="7" w16cid:durableId="695160344">
-    <w:abstractNumId w:val="3"/>
+  <w:num w:numId="9" w16cid:durableId="1870333856">
+    <w:abstractNumId w:val="5"/>
   </w:num>
 </w:numbering>
 </file>

</xml_diff>

<commit_message>
Added overview for eachfeature
Explains what it is and how it improves the program
Other headers should focus on how they are implemented
</commit_message>
<xml_diff>
--- a/CMP405 Coursework Report.docx
+++ b/CMP405 Coursework Report.docx
@@ -1262,6 +1262,37 @@
     </w:p>
     <w:p>
       <w:pPr>
+        <w:rPr>
+          <w:sz w:val="24"/>
+          <w:szCs w:val="24"/>
+        </w:rPr>
+      </w:pPr>
+      <w:r>
+        <w:rPr>
+          <w:sz w:val="24"/>
+          <w:szCs w:val="24"/>
+        </w:rPr>
+        <w:t xml:space="preserve">Mouse picking is common in game engines and simply allows the user to select the object they want to edit from directly within the scene, making it easy to select the correct one. I decided to adapt this to also allow users to select more than one object at once, which is a feature found in both Unreal Engine and Unity, and lets the user do all the usual editing features, such as transforming, deleting or copying, but with multiple objects at once. This improves user experience because it saves a lot of time when they need multiple objects grouped together. For example, if the user were adding trees to a </w:t>
+      </w:r>
+      <w:proofErr w:type="gramStart"/>
+      <w:r>
+        <w:rPr>
+          <w:sz w:val="24"/>
+          <w:szCs w:val="24"/>
+        </w:rPr>
+        <w:t>field</w:t>
+      </w:r>
+      <w:proofErr w:type="gramEnd"/>
+      <w:r>
+        <w:rPr>
+          <w:sz w:val="24"/>
+          <w:szCs w:val="24"/>
+        </w:rPr>
+        <w:t xml:space="preserve"> they may want to paste multiple at the same time to fill the field quicker.</w:t>
+      </w:r>
+    </w:p>
+    <w:p>
+      <w:pPr>
         <w:pStyle w:val="ListParagraph"/>
         <w:numPr>
           <w:ilvl w:val="2"/>
@@ -1345,6 +1376,36 @@
     </w:p>
     <w:p>
       <w:pPr>
+        <w:rPr>
+          <w:sz w:val="24"/>
+          <w:szCs w:val="24"/>
+        </w:rPr>
+      </w:pPr>
+      <w:r>
+        <w:rPr>
+          <w:sz w:val="24"/>
+          <w:szCs w:val="24"/>
+        </w:rPr>
+        <w:t>The plan for the camera was to have two separate camera types. One would be a normal camera, where it can be moved around or rotated by the user, then a second camera which would allow the user to take a closer look at specific objects in the scene. The idea for this came from a combination of the scene cameras which are available in the Unity game engine. In the standard camera, Unity allows the user to move freely or select an object in the hierarchy and press F to go directly to it. It also has a prefab inspector, where the user can select a prefab from the content window and inspect its model. I decided to combine both features and put them both into the scene itself, where focusing onto an object gives you the same view you would get in the prefab inspector, but in the scene context.</w:t>
+      </w:r>
+    </w:p>
+    <w:p>
+      <w:pPr>
+        <w:rPr>
+          <w:sz w:val="24"/>
+          <w:szCs w:val="24"/>
+        </w:rPr>
+      </w:pPr>
+      <w:r>
+        <w:rPr>
+          <w:sz w:val="24"/>
+          <w:szCs w:val="24"/>
+        </w:rPr>
+        <w:t>I feel doing it this way improved the WOFCC program because it makes it easier to decide where to place objects and you can look around it to see how it looks beside the objects near it.</w:t>
+      </w:r>
+    </w:p>
+    <w:p>
+      <w:pPr>
         <w:pStyle w:val="ListParagraph"/>
         <w:numPr>
           <w:ilvl w:val="2"/>
@@ -1535,6 +1596,29 @@
     </w:p>
     <w:p>
       <w:pPr>
+        <w:rPr>
+          <w:sz w:val="24"/>
+          <w:szCs w:val="24"/>
+        </w:rPr>
+      </w:pPr>
+      <w:r>
+        <w:rPr>
+          <w:sz w:val="24"/>
+          <w:szCs w:val="24"/>
+        </w:rPr>
+        <w:t xml:space="preserve">Copying and pasting objects is a feature which is available in most game engines and is extremely useful when placing commonly used objects. By adding it to the WOFFC program, level designers would be able to simply create one instance of an object, and then quickly use it as many times as they like throughout the scene, without having to manually add </w:t>
+      </w:r>
+      <w:r>
+        <w:rPr>
+          <w:sz w:val="24"/>
+          <w:szCs w:val="24"/>
+        </w:rPr>
+        <w:lastRenderedPageBreak/>
+        <w:t>more objects with the same variables, which can quickly become cumbersome and time consuming.</w:t>
+      </w:r>
+    </w:p>
+    <w:p>
+      <w:pPr>
         <w:pStyle w:val="ListParagraph"/>
         <w:numPr>
           <w:ilvl w:val="2"/>
@@ -1617,6 +1701,16 @@
     </w:p>
     <w:p>
       <w:pPr>
+        <w:rPr>
+          <w:b/>
+          <w:bCs/>
+          <w:sz w:val="28"/>
+          <w:szCs w:val="28"/>
+        </w:rPr>
+      </w:pPr>
+    </w:p>
+    <w:p>
+      <w:pPr>
         <w:pStyle w:val="ListParagraph"/>
         <w:numPr>
           <w:ilvl w:val="1"/>
@@ -1641,6 +1735,28 @@
     </w:p>
     <w:p>
       <w:pPr>
+        <w:rPr>
+          <w:sz w:val="24"/>
+          <w:szCs w:val="24"/>
+        </w:rPr>
+      </w:pPr>
+      <w:r>
+        <w:rPr>
+          <w:sz w:val="24"/>
+          <w:szCs w:val="24"/>
+        </w:rPr>
+        <w:t>Object manipulation is vital for any game engine to allow designers to move objects around the scene. It was intended to be based on the Unreal Engine object manipulation modes, where it would display the x, y and z axis around the object, however I could not work out how to display this, so I had to simplify it. This is an extremely useful addition to the WOFCC program because it allows the user to see in real-time how the object will look when manipulated, instead of constantly having to run SQL</w:t>
+      </w:r>
+      <w:r>
+        <w:rPr>
+          <w:sz w:val="24"/>
+          <w:szCs w:val="24"/>
+        </w:rPr>
+        <w:t xml:space="preserve"> queries on the database file and then reload the program to see how it looks in the scene.</w:t>
+      </w:r>
+    </w:p>
+    <w:p>
+      <w:pPr>
         <w:pStyle w:val="ListParagraph"/>
         <w:numPr>
           <w:ilvl w:val="2"/>
@@ -1772,6 +1888,51 @@
     </w:p>
     <w:p>
       <w:pPr>
+        <w:rPr>
+          <w:sz w:val="24"/>
+          <w:szCs w:val="24"/>
+        </w:rPr>
+      </w:pPr>
+      <w:r>
+        <w:rPr>
+          <w:sz w:val="24"/>
+          <w:szCs w:val="24"/>
+        </w:rPr>
+        <w:t xml:space="preserve">The object creation window is </w:t>
+      </w:r>
+      <w:r>
+        <w:rPr>
+          <w:sz w:val="24"/>
+          <w:szCs w:val="24"/>
+        </w:rPr>
+        <w:t>designed to be a simplified way to add new objects into the scene. Without this window, adding a new object would require manually adding it into the database, by going into the .</w:t>
+      </w:r>
+      <w:proofErr w:type="spellStart"/>
+      <w:r>
+        <w:rPr>
+          <w:sz w:val="24"/>
+          <w:szCs w:val="24"/>
+        </w:rPr>
+        <w:t>db</w:t>
+      </w:r>
+      <w:proofErr w:type="spellEnd"/>
+      <w:r>
+        <w:rPr>
+          <w:sz w:val="24"/>
+          <w:szCs w:val="24"/>
+        </w:rPr>
+        <w:t xml:space="preserve"> file and running an SQL script. With the window however, the user can select the model, texture and transform of the object they wish to add into the scene.</w:t>
+      </w:r>
+      <w:r>
+        <w:rPr>
+          <w:sz w:val="24"/>
+          <w:szCs w:val="24"/>
+        </w:rPr>
+        <w:t xml:space="preserve"> This is also a safer way to add new entries to the database, since created objects get most of their field values from an object which is already added to the database, which will help to prevent accidental invalid values being entered into the database, which could potentially cause the engine to crash.</w:t>
+      </w:r>
+    </w:p>
+    <w:p>
+      <w:pPr>
         <w:pStyle w:val="ListParagraph"/>
         <w:numPr>
           <w:ilvl w:val="2"/>
@@ -1841,296 +2002,6 @@
         </w:rPr>
         <w:t>Adding to Scene</w:t>
       </w:r>
-    </w:p>
-    <w:p>
-      <w:pPr>
-        <w:rPr>
-          <w:b/>
-          <w:bCs/>
-          <w:sz w:val="28"/>
-          <w:szCs w:val="28"/>
-        </w:rPr>
-      </w:pPr>
-    </w:p>
-    <w:p>
-      <w:pPr>
-        <w:rPr>
-          <w:b/>
-          <w:bCs/>
-          <w:sz w:val="28"/>
-          <w:szCs w:val="28"/>
-        </w:rPr>
-      </w:pPr>
-    </w:p>
-    <w:p>
-      <w:pPr>
-        <w:rPr>
-          <w:b/>
-          <w:bCs/>
-          <w:sz w:val="28"/>
-          <w:szCs w:val="28"/>
-        </w:rPr>
-      </w:pPr>
-    </w:p>
-    <w:p>
-      <w:pPr>
-        <w:rPr>
-          <w:b/>
-          <w:bCs/>
-          <w:sz w:val="28"/>
-          <w:szCs w:val="28"/>
-        </w:rPr>
-      </w:pPr>
-    </w:p>
-    <w:p>
-      <w:pPr>
-        <w:rPr>
-          <w:b/>
-          <w:bCs/>
-          <w:sz w:val="28"/>
-          <w:szCs w:val="28"/>
-        </w:rPr>
-      </w:pPr>
-    </w:p>
-    <w:p>
-      <w:pPr>
-        <w:rPr>
-          <w:b/>
-          <w:bCs/>
-          <w:sz w:val="28"/>
-          <w:szCs w:val="28"/>
-        </w:rPr>
-      </w:pPr>
-    </w:p>
-    <w:p>
-      <w:pPr>
-        <w:rPr>
-          <w:b/>
-          <w:bCs/>
-          <w:sz w:val="28"/>
-          <w:szCs w:val="28"/>
-        </w:rPr>
-      </w:pPr>
-    </w:p>
-    <w:p>
-      <w:pPr>
-        <w:rPr>
-          <w:b/>
-          <w:bCs/>
-          <w:sz w:val="28"/>
-          <w:szCs w:val="28"/>
-        </w:rPr>
-      </w:pPr>
-    </w:p>
-    <w:p>
-      <w:pPr>
-        <w:rPr>
-          <w:b/>
-          <w:bCs/>
-          <w:sz w:val="28"/>
-          <w:szCs w:val="28"/>
-        </w:rPr>
-      </w:pPr>
-    </w:p>
-    <w:p>
-      <w:pPr>
-        <w:rPr>
-          <w:b/>
-          <w:bCs/>
-          <w:sz w:val="28"/>
-          <w:szCs w:val="28"/>
-        </w:rPr>
-      </w:pPr>
-    </w:p>
-    <w:p>
-      <w:pPr>
-        <w:rPr>
-          <w:b/>
-          <w:bCs/>
-          <w:sz w:val="28"/>
-          <w:szCs w:val="28"/>
-        </w:rPr>
-      </w:pPr>
-    </w:p>
-    <w:p>
-      <w:pPr>
-        <w:rPr>
-          <w:b/>
-          <w:bCs/>
-          <w:sz w:val="28"/>
-          <w:szCs w:val="28"/>
-        </w:rPr>
-      </w:pPr>
-    </w:p>
-    <w:p>
-      <w:pPr>
-        <w:rPr>
-          <w:b/>
-          <w:bCs/>
-          <w:sz w:val="28"/>
-          <w:szCs w:val="28"/>
-        </w:rPr>
-      </w:pPr>
-    </w:p>
-    <w:p>
-      <w:pPr>
-        <w:rPr>
-          <w:b/>
-          <w:bCs/>
-          <w:sz w:val="28"/>
-          <w:szCs w:val="28"/>
-        </w:rPr>
-      </w:pPr>
-    </w:p>
-    <w:p>
-      <w:pPr>
-        <w:rPr>
-          <w:b/>
-          <w:bCs/>
-          <w:sz w:val="28"/>
-          <w:szCs w:val="28"/>
-        </w:rPr>
-      </w:pPr>
-    </w:p>
-    <w:p>
-      <w:pPr>
-        <w:rPr>
-          <w:b/>
-          <w:bCs/>
-          <w:sz w:val="28"/>
-          <w:szCs w:val="28"/>
-        </w:rPr>
-      </w:pPr>
-    </w:p>
-    <w:p>
-      <w:pPr>
-        <w:rPr>
-          <w:b/>
-          <w:bCs/>
-          <w:sz w:val="28"/>
-          <w:szCs w:val="28"/>
-        </w:rPr>
-      </w:pPr>
-    </w:p>
-    <w:p>
-      <w:pPr>
-        <w:rPr>
-          <w:b/>
-          <w:bCs/>
-          <w:sz w:val="28"/>
-          <w:szCs w:val="28"/>
-        </w:rPr>
-      </w:pPr>
-    </w:p>
-    <w:p>
-      <w:pPr>
-        <w:rPr>
-          <w:b/>
-          <w:bCs/>
-          <w:sz w:val="28"/>
-          <w:szCs w:val="28"/>
-        </w:rPr>
-      </w:pPr>
-    </w:p>
-    <w:p>
-      <w:pPr>
-        <w:rPr>
-          <w:b/>
-          <w:bCs/>
-          <w:sz w:val="28"/>
-          <w:szCs w:val="28"/>
-        </w:rPr>
-      </w:pPr>
-    </w:p>
-    <w:p>
-      <w:pPr>
-        <w:rPr>
-          <w:b/>
-          <w:bCs/>
-          <w:sz w:val="28"/>
-          <w:szCs w:val="28"/>
-        </w:rPr>
-      </w:pPr>
-    </w:p>
-    <w:p>
-      <w:pPr>
-        <w:rPr>
-          <w:b/>
-          <w:bCs/>
-          <w:sz w:val="28"/>
-          <w:szCs w:val="28"/>
-        </w:rPr>
-      </w:pPr>
-    </w:p>
-    <w:p>
-      <w:pPr>
-        <w:rPr>
-          <w:b/>
-          <w:bCs/>
-          <w:sz w:val="28"/>
-          <w:szCs w:val="28"/>
-        </w:rPr>
-      </w:pPr>
-    </w:p>
-    <w:p>
-      <w:pPr>
-        <w:rPr>
-          <w:b/>
-          <w:bCs/>
-          <w:sz w:val="28"/>
-          <w:szCs w:val="28"/>
-        </w:rPr>
-      </w:pPr>
-    </w:p>
-    <w:p>
-      <w:pPr>
-        <w:rPr>
-          <w:b/>
-          <w:bCs/>
-          <w:sz w:val="28"/>
-          <w:szCs w:val="28"/>
-        </w:rPr>
-      </w:pPr>
-    </w:p>
-    <w:p>
-      <w:pPr>
-        <w:rPr>
-          <w:b/>
-          <w:bCs/>
-          <w:sz w:val="28"/>
-          <w:szCs w:val="28"/>
-        </w:rPr>
-      </w:pPr>
-    </w:p>
-    <w:p>
-      <w:pPr>
-        <w:rPr>
-          <w:b/>
-          <w:bCs/>
-          <w:sz w:val="28"/>
-          <w:szCs w:val="28"/>
-        </w:rPr>
-      </w:pPr>
-    </w:p>
-    <w:p>
-      <w:pPr>
-        <w:rPr>
-          <w:b/>
-          <w:bCs/>
-          <w:sz w:val="28"/>
-          <w:szCs w:val="28"/>
-        </w:rPr>
-      </w:pPr>
-    </w:p>
-    <w:p>
-      <w:pPr>
-        <w:rPr>
-          <w:b/>
-          <w:bCs/>
-          <w:sz w:val="28"/>
-          <w:szCs w:val="28"/>
-        </w:rPr>
-      </w:pPr>
     </w:p>
     <w:p>
       <w:pPr>
@@ -4541,6 +4412,7 @@
   <w:style w:type="character" w:default="1" w:styleId="DefaultParagraphFont">
     <w:name w:val="Default Paragraph Font"/>
     <w:uiPriority w:val="1"/>
+    <w:semiHidden/>
     <w:unhideWhenUsed/>
   </w:style>
   <w:style w:type="table" w:default="1" w:styleId="TableNormal">

</xml_diff>

<commit_message>
Added cam switching explanation
</commit_message>
<xml_diff>
--- a/CMP405 Coursework Report.docx
+++ b/CMP405 Coursework Report.docx
@@ -424,21 +424,12 @@
           <w:szCs w:val="24"/>
         </w:rPr>
       </w:pPr>
-      <w:proofErr w:type="spellStart"/>
-      <w:r>
-        <w:rPr>
-          <w:sz w:val="24"/>
-          <w:szCs w:val="24"/>
-        </w:rPr>
-        <w:t>Arcball</w:t>
-      </w:r>
-      <w:proofErr w:type="spellEnd"/>
-      <w:r>
-        <w:rPr>
-          <w:sz w:val="24"/>
-          <w:szCs w:val="24"/>
-        </w:rPr>
-        <w:t xml:space="preserve"> camera orbiting.</w:t>
+      <w:r>
+        <w:rPr>
+          <w:sz w:val="24"/>
+          <w:szCs w:val="24"/>
+        </w:rPr>
+        <w:t>Arcball camera orbiting.</w:t>
       </w:r>
     </w:p>
     <w:p>
@@ -812,23 +803,7 @@
           <w:sz w:val="24"/>
           <w:szCs w:val="24"/>
         </w:rPr>
-        <w:t xml:space="preserve">Press F to focus on the object which is currently selected. Whilst in this mode, hold the right mouse button and move the mouse to use the </w:t>
-      </w:r>
-      <w:proofErr w:type="spellStart"/>
-      <w:r>
-        <w:rPr>
-          <w:sz w:val="24"/>
-          <w:szCs w:val="24"/>
-        </w:rPr>
-        <w:t>arcball</w:t>
-      </w:r>
-      <w:proofErr w:type="spellEnd"/>
-      <w:r>
-        <w:rPr>
-          <w:sz w:val="24"/>
-          <w:szCs w:val="24"/>
-        </w:rPr>
-        <w:t xml:space="preserve"> camera.</w:t>
+        <w:t>Press F to focus on the object which is currently selected. Whilst in this mode, hold the right mouse button and move the mouse to use the arcball camera.</w:t>
       </w:r>
     </w:p>
     <w:p>
@@ -1042,23 +1017,7 @@
           <w:sz w:val="24"/>
           <w:szCs w:val="24"/>
         </w:rPr>
-        <w:t xml:space="preserve">Press </w:t>
-      </w:r>
-      <w:proofErr w:type="gramStart"/>
-      <w:r>
-        <w:rPr>
-          <w:sz w:val="24"/>
-          <w:szCs w:val="24"/>
-        </w:rPr>
-        <w:t>delete</w:t>
-      </w:r>
-      <w:proofErr w:type="gramEnd"/>
-      <w:r>
-        <w:rPr>
-          <w:sz w:val="24"/>
-          <w:szCs w:val="24"/>
-        </w:rPr>
-        <w:t xml:space="preserve"> to remove the currently selected object from the scene graph.</w:t>
+        <w:t>Press delete to remove the currently selected object from the scene graph.</w:t>
       </w:r>
     </w:p>
     <w:p>
@@ -1172,30 +1131,14 @@
           <w:sz w:val="24"/>
           <w:szCs w:val="24"/>
         </w:rPr>
-        <w:t xml:space="preserve">Using the red paste button has the same effect as pressing </w:t>
-      </w:r>
-      <w:proofErr w:type="spellStart"/>
-      <w:r>
-        <w:rPr>
-          <w:sz w:val="24"/>
-          <w:szCs w:val="24"/>
-        </w:rPr>
-        <w:t>ctrl+</w:t>
-      </w:r>
-      <w:r>
-        <w:rPr>
-          <w:sz w:val="24"/>
-          <w:szCs w:val="24"/>
-        </w:rPr>
-        <w:t>V</w:t>
-      </w:r>
-      <w:proofErr w:type="spellEnd"/>
-      <w:r>
-        <w:rPr>
-          <w:sz w:val="24"/>
-          <w:szCs w:val="24"/>
-        </w:rPr>
-        <w:t xml:space="preserve"> and</w:t>
+        <w:t>Using the red paste button has the same effect as pressing ctrl+</w:t>
+      </w:r>
+      <w:r>
+        <w:rPr>
+          <w:sz w:val="24"/>
+          <w:szCs w:val="24"/>
+        </w:rPr>
+        <w:t>V and</w:t>
       </w:r>
       <w:r>
         <w:rPr>
@@ -1272,23 +1215,7 @@
           <w:sz w:val="24"/>
           <w:szCs w:val="24"/>
         </w:rPr>
-        <w:t xml:space="preserve">Mouse picking is common in game engines and simply allows the user to select the object they want to edit from directly within the scene, making it easy to select the correct one. I decided to adapt this to also allow users to select more than one object at once, which is a feature found in both Unreal Engine and Unity, and lets the user do all the usual editing features, such as transforming, deleting or copying, but with multiple objects at once. This improves user experience because it saves a lot of time when they need multiple objects grouped together. For example, if the user were adding trees to a </w:t>
-      </w:r>
-      <w:proofErr w:type="gramStart"/>
-      <w:r>
-        <w:rPr>
-          <w:sz w:val="24"/>
-          <w:szCs w:val="24"/>
-        </w:rPr>
-        <w:t>field</w:t>
-      </w:r>
-      <w:proofErr w:type="gramEnd"/>
-      <w:r>
-        <w:rPr>
-          <w:sz w:val="24"/>
-          <w:szCs w:val="24"/>
-        </w:rPr>
-        <w:t xml:space="preserve"> they may want to paste multiple at the same time to fill the field quicker.</w:t>
+        <w:t>Mouse picking is common in game engines and simply allows the user to select the object they want to edit from directly within the scene, making it easy to select the correct one. I decided to adapt this to also allow users to select more than one object at once, which is a feature found in both Unreal Engine and Unity, and lets the user do all the usual editing features, such as transforming, deleting or copying, but with multiple objects at once. This improves user experience because it saves a lot of time when they need multiple objects grouped together. For example, if the user were adding trees to a field they may want to paste multiple at the same time to fill the field quicker.</w:t>
       </w:r>
     </w:p>
     <w:p>
@@ -1401,7 +1328,14 @@
           <w:sz w:val="24"/>
           <w:szCs w:val="24"/>
         </w:rPr>
-        <w:t>I feel doing it this way improved the WOFCC program because it makes it easier to decide where to place objects and you can look around it to see how it looks beside the objects near it.</w:t>
+        <w:t>Doing</w:t>
+      </w:r>
+      <w:r>
+        <w:rPr>
+          <w:sz w:val="24"/>
+          <w:szCs w:val="24"/>
+        </w:rPr>
+        <w:t xml:space="preserve"> it this way improved the WOFCC program because it makes it easier to decide where to place objects and you can look around it to see how it looks beside the objects near it.</w:t>
       </w:r>
     </w:p>
     <w:p>
@@ -1490,25 +1424,14 @@
           <w:szCs w:val="28"/>
         </w:rPr>
       </w:pPr>
-      <w:proofErr w:type="spellStart"/>
-      <w:r>
-        <w:rPr>
-          <w:b/>
-          <w:bCs/>
-          <w:sz w:val="28"/>
-          <w:szCs w:val="28"/>
-        </w:rPr>
-        <w:t>Arcball</w:t>
-      </w:r>
-      <w:proofErr w:type="spellEnd"/>
-      <w:r>
-        <w:rPr>
-          <w:b/>
-          <w:bCs/>
-          <w:sz w:val="28"/>
-          <w:szCs w:val="28"/>
-        </w:rPr>
-        <w:t xml:space="preserve"> Camera</w:t>
+      <w:r>
+        <w:rPr>
+          <w:b/>
+          <w:bCs/>
+          <w:sz w:val="28"/>
+          <w:szCs w:val="28"/>
+        </w:rPr>
+        <w:t>Arcball Camera</w:t>
       </w:r>
     </w:p>
     <w:p>
@@ -1537,6 +1460,59 @@
     </w:p>
     <w:p>
       <w:pPr>
+        <w:rPr>
+          <w:sz w:val="24"/>
+          <w:szCs w:val="24"/>
+        </w:rPr>
+      </w:pPr>
+      <w:r>
+        <w:rPr>
+          <w:sz w:val="24"/>
+          <w:szCs w:val="24"/>
+        </w:rPr>
+        <w:t>To implement the camera switching, I first had to create a custom class to create multiple cameras. To do this, I simply moved any camera-related functions and variables from the game.cpp file to the camera.cpp file. I then made an Update function in this camera class which runs at the same time as the game.cpp Update function, and this is where I handle camera rotation, movement, etc.</w:t>
+      </w:r>
+    </w:p>
+    <w:p>
+      <w:pPr>
+        <w:rPr>
+          <w:sz w:val="24"/>
+          <w:szCs w:val="24"/>
+        </w:rPr>
+      </w:pPr>
+      <w:r>
+        <w:rPr>
+          <w:sz w:val="24"/>
+          <w:szCs w:val="24"/>
+        </w:rPr>
+        <w:t xml:space="preserve">Next, I created three instances of this camera class in the game.cpp file. One handles the free-moving camera, one handles the camera which focuses on an object, and one is an empty instance which has its’ variables such as position, view, lookDirection and the right </w:t>
+      </w:r>
+      <w:r>
+        <w:rPr>
+          <w:sz w:val="24"/>
+          <w:szCs w:val="24"/>
+        </w:rPr>
+        <w:lastRenderedPageBreak/>
+        <w:t>vector constantly set to whichever of the other two cameras is currently active. The reason I set the system up this way is because there are multiple functions such as Draw and SetView within game.cpp which take in variables from the camera, so by having one controller instance it allowed me to set all of these functions to use this instance’s variables, meaning I did not have to use if then else checks on all of these functions individually, which could significantly decrease performance of the project.</w:t>
+      </w:r>
+    </w:p>
+    <w:p>
+      <w:pPr>
+        <w:rPr>
+          <w:sz w:val="24"/>
+          <w:szCs w:val="24"/>
+        </w:rPr>
+      </w:pPr>
+      <w:r>
+        <w:rPr>
+          <w:sz w:val="24"/>
+          <w:szCs w:val="24"/>
+        </w:rPr>
+        <w:t>Switching between the cameras simply works by updating the “cameraActive” bool within each camera instance appropriately, and a single if statement at the beginning of game.cpp’s Update function will set the camera controller’s variables to the camera which currently holds true in this variable.</w:t>
+      </w:r>
+    </w:p>
+    <w:p>
+      <w:pPr>
         <w:pStyle w:val="ListParagraph"/>
         <w:numPr>
           <w:ilvl w:val="2"/>
@@ -1606,15 +1582,7 @@
           <w:sz w:val="24"/>
           <w:szCs w:val="24"/>
         </w:rPr>
-        <w:t xml:space="preserve">Copying and pasting objects is a feature which is available in most game engines and is extremely useful when placing commonly used objects. By adding it to the WOFFC program, level designers would be able to simply create one instance of an object, and then quickly use it as many times as they like throughout the scene, without having to manually add </w:t>
-      </w:r>
-      <w:r>
-        <w:rPr>
-          <w:sz w:val="24"/>
-          <w:szCs w:val="24"/>
-        </w:rPr>
-        <w:lastRenderedPageBreak/>
-        <w:t>more objects with the same variables, which can quickly become cumbersome and time consuming.</w:t>
+        <w:t>Copying and pasting objects is a feature which is available in most game engines and is extremely useful when placing commonly used objects. By adding it to the WOFFC program, level designers would be able to simply create one instance of an object, and then quickly use it as many times as they like throughout the scene, without having to manually add more objects with the same variables, which can quickly become cumbersome and time consuming.</w:t>
       </w:r>
     </w:p>
     <w:p>
@@ -1883,6 +1851,7 @@
           <w:sz w:val="28"/>
           <w:szCs w:val="28"/>
         </w:rPr>
+        <w:lastRenderedPageBreak/>
         <w:t>Object Creation</w:t>
       </w:r>
     </w:p>
@@ -1905,23 +1874,7 @@
           <w:sz w:val="24"/>
           <w:szCs w:val="24"/>
         </w:rPr>
-        <w:t>designed to be a simplified way to add new objects into the scene. Without this window, adding a new object would require manually adding it into the database, by going into the .</w:t>
-      </w:r>
-      <w:proofErr w:type="spellStart"/>
-      <w:r>
-        <w:rPr>
-          <w:sz w:val="24"/>
-          <w:szCs w:val="24"/>
-        </w:rPr>
-        <w:t>db</w:t>
-      </w:r>
-      <w:proofErr w:type="spellEnd"/>
-      <w:r>
-        <w:rPr>
-          <w:sz w:val="24"/>
-          <w:szCs w:val="24"/>
-        </w:rPr>
-        <w:t xml:space="preserve"> file and running an SQL script. With the window however, the user can select the model, texture and transform of the object they wish to add into the scene.</w:t>
+        <w:t>designed to be a simplified way to add new objects into the scene. Without this window, adding a new object would require manually adding it into the database, by going into the .db file and running an SQL script. With the window however, the user can select the model, texture and transform of the object they wish to add into the scene.</w:t>
       </w:r>
       <w:r>
         <w:rPr>
@@ -2056,7 +2009,6 @@
           <w:szCs w:val="32"/>
           <w:u w:val="single"/>
         </w:rPr>
-        <w:lastRenderedPageBreak/>
         <w:t>Conclusion</w:t>
       </w:r>
     </w:p>
@@ -2336,7 +2288,6 @@
           <w:szCs w:val="32"/>
           <w:u w:val="single"/>
         </w:rPr>
-        <w:lastRenderedPageBreak/>
         <w:t>References</w:t>
       </w:r>
     </w:p>
@@ -2430,27 +2381,7 @@
           <w:sz w:val="24"/>
           <w:szCs w:val="24"/>
         </w:rPr>
-        <w:t xml:space="preserve"> - Setting the default value in edit boxes (</w:t>
-      </w:r>
-      <w:proofErr w:type="spellStart"/>
-      <w:r>
-        <w:rPr>
-          <w:rFonts w:cstheme="minorHAnsi"/>
-          <w:kern w:val="0"/>
-          <w:sz w:val="24"/>
-          <w:szCs w:val="24"/>
-        </w:rPr>
-        <w:t>StackOverflow</w:t>
-      </w:r>
-      <w:proofErr w:type="spellEnd"/>
-      <w:r>
-        <w:rPr>
-          <w:rFonts w:cstheme="minorHAnsi"/>
-          <w:kern w:val="0"/>
-          <w:sz w:val="24"/>
-          <w:szCs w:val="24"/>
-        </w:rPr>
-        <w:t>), used in object creation window</w:t>
+        <w:t xml:space="preserve"> - Setting the default value in edit boxes (StackOverflow), used in object creation window</w:t>
       </w:r>
       <w:r>
         <w:rPr>
@@ -2579,25 +2510,7 @@
           <w:sz w:val="24"/>
           <w:szCs w:val="24"/>
         </w:rPr>
-        <w:t xml:space="preserve"> - Using the </w:t>
-      </w:r>
-      <w:proofErr w:type="spellStart"/>
-      <w:r>
-        <w:rPr>
-          <w:rFonts w:cstheme="minorHAnsi"/>
-          <w:sz w:val="24"/>
-          <w:szCs w:val="24"/>
-        </w:rPr>
-        <w:t>arcball</w:t>
-      </w:r>
-      <w:proofErr w:type="spellEnd"/>
-      <w:r>
-        <w:rPr>
-          <w:rFonts w:cstheme="minorHAnsi"/>
-          <w:sz w:val="24"/>
-          <w:szCs w:val="24"/>
-        </w:rPr>
-        <w:t xml:space="preserve"> camera (Programmer Blog), used for the object focusing camera.</w:t>
+        <w:t xml:space="preserve"> - Using the arcball camera (Programmer Blog), used for the object focusing camera.</w:t>
       </w:r>
     </w:p>
     <w:sectPr>

</xml_diff>

<commit_message>
Added arcball, switching, focusing and rotation explanations
</commit_message>
<xml_diff>
--- a/CMP405 Coursework Report.docx
+++ b/CMP405 Coursework Report.docx
@@ -424,12 +424,21 @@
           <w:szCs w:val="24"/>
         </w:rPr>
       </w:pPr>
-      <w:r>
-        <w:rPr>
-          <w:sz w:val="24"/>
-          <w:szCs w:val="24"/>
-        </w:rPr>
-        <w:t>Arcball camera orbiting.</w:t>
+      <w:proofErr w:type="spellStart"/>
+      <w:r>
+        <w:rPr>
+          <w:sz w:val="24"/>
+          <w:szCs w:val="24"/>
+        </w:rPr>
+        <w:t>Arcball</w:t>
+      </w:r>
+      <w:proofErr w:type="spellEnd"/>
+      <w:r>
+        <w:rPr>
+          <w:sz w:val="24"/>
+          <w:szCs w:val="24"/>
+        </w:rPr>
+        <w:t xml:space="preserve"> camera orbiting.</w:t>
       </w:r>
     </w:p>
     <w:p>
@@ -803,7 +812,23 @@
           <w:sz w:val="24"/>
           <w:szCs w:val="24"/>
         </w:rPr>
-        <w:t>Press F to focus on the object which is currently selected. Whilst in this mode, hold the right mouse button and move the mouse to use the arcball camera.</w:t>
+        <w:t xml:space="preserve">Press F to focus on the object which is currently selected. Whilst in this mode, hold the right mouse button and move the mouse to use the </w:t>
+      </w:r>
+      <w:proofErr w:type="spellStart"/>
+      <w:r>
+        <w:rPr>
+          <w:sz w:val="24"/>
+          <w:szCs w:val="24"/>
+        </w:rPr>
+        <w:t>arcball</w:t>
+      </w:r>
+      <w:proofErr w:type="spellEnd"/>
+      <w:r>
+        <w:rPr>
+          <w:sz w:val="24"/>
+          <w:szCs w:val="24"/>
+        </w:rPr>
+        <w:t xml:space="preserve"> camera.</w:t>
       </w:r>
     </w:p>
     <w:p>
@@ -1131,14 +1156,30 @@
           <w:sz w:val="24"/>
           <w:szCs w:val="24"/>
         </w:rPr>
-        <w:t>Using the red paste button has the same effect as pressing ctrl+</w:t>
-      </w:r>
-      <w:r>
-        <w:rPr>
-          <w:sz w:val="24"/>
-          <w:szCs w:val="24"/>
-        </w:rPr>
-        <w:t>V and</w:t>
+        <w:t xml:space="preserve">Using the red paste button has the same effect as pressing </w:t>
+      </w:r>
+      <w:proofErr w:type="spellStart"/>
+      <w:r>
+        <w:rPr>
+          <w:sz w:val="24"/>
+          <w:szCs w:val="24"/>
+        </w:rPr>
+        <w:t>ctrl+</w:t>
+      </w:r>
+      <w:r>
+        <w:rPr>
+          <w:sz w:val="24"/>
+          <w:szCs w:val="24"/>
+        </w:rPr>
+        <w:t>V</w:t>
+      </w:r>
+      <w:proofErr w:type="spellEnd"/>
+      <w:r>
+        <w:rPr>
+          <w:sz w:val="24"/>
+          <w:szCs w:val="24"/>
+        </w:rPr>
+        <w:t xml:space="preserve"> and</w:t>
       </w:r>
       <w:r>
         <w:rPr>
@@ -1512,7 +1553,23 @@
           <w:sz w:val="24"/>
           <w:szCs w:val="24"/>
         </w:rPr>
-        <w:t xml:space="preserve">s current lookDirection, </w:t>
+        <w:t xml:space="preserve">s current </w:t>
+      </w:r>
+      <w:proofErr w:type="spellStart"/>
+      <w:r>
+        <w:rPr>
+          <w:sz w:val="24"/>
+          <w:szCs w:val="24"/>
+        </w:rPr>
+        <w:t>lookDirection</w:t>
+      </w:r>
+      <w:proofErr w:type="spellEnd"/>
+      <w:r>
+        <w:rPr>
+          <w:sz w:val="24"/>
+          <w:szCs w:val="24"/>
+        </w:rPr>
+        <w:t xml:space="preserve">, </w:t>
       </w:r>
       <w:r>
         <w:rPr>
@@ -1548,6 +1605,173 @@
     </w:p>
     <w:p>
       <w:pPr>
+        <w:rPr>
+          <w:sz w:val="24"/>
+          <w:szCs w:val="24"/>
+        </w:rPr>
+      </w:pPr>
+      <w:r>
+        <w:rPr>
+          <w:sz w:val="24"/>
+          <w:szCs w:val="24"/>
+        </w:rPr>
+        <w:t>The camera rotation is adapted from the formulas given in the lab, but uses the formula given on the wiki instead, and calculates rotation using mouse inputs instead of button presses. To do this, the rotation function is run whenever the user is holding the control key, and calculates how much the mouse has moved in the X/Y axis since the last frame, by subtracting the mouse’s position in the previous frame from its’ position in the current one, then multiplying by the sensitivity scalar value, as seen below:</w:t>
+      </w:r>
+    </w:p>
+    <w:p>
+      <w:pPr>
+        <w:rPr>
+          <w:sz w:val="24"/>
+          <w:szCs w:val="24"/>
+        </w:rPr>
+      </w:pPr>
+      <w:r>
+        <w:rPr>
+          <w:sz w:val="24"/>
+          <w:szCs w:val="24"/>
+        </w:rPr>
+        <w:drawing>
+          <wp:inline distT="0" distB="0" distL="0" distR="0" wp14:anchorId="58B3C518" wp14:editId="6152BF71">
+            <wp:extent cx="5731510" cy="692150"/>
+            <wp:effectExtent l="0" t="0" r="2540" b="0"/>
+            <wp:docPr id="1930258591" name="Picture 1"/>
+            <wp:cNvGraphicFramePr>
+              <a:graphicFrameLocks xmlns:a="http://schemas.openxmlformats.org/drawingml/2006/main" noChangeAspect="1"/>
+            </wp:cNvGraphicFramePr>
+            <a:graphic xmlns:a="http://schemas.openxmlformats.org/drawingml/2006/main">
+              <a:graphicData uri="http://schemas.openxmlformats.org/drawingml/2006/picture">
+                <pic:pic xmlns:pic="http://schemas.openxmlformats.org/drawingml/2006/picture">
+                  <pic:nvPicPr>
+                    <pic:cNvPr id="1930258591" name=""/>
+                    <pic:cNvPicPr/>
+                  </pic:nvPicPr>
+                  <pic:blipFill>
+                    <a:blip r:embed="rId8"/>
+                    <a:stretch>
+                      <a:fillRect/>
+                    </a:stretch>
+                  </pic:blipFill>
+                  <pic:spPr>
+                    <a:xfrm>
+                      <a:off x="0" y="0"/>
+                      <a:ext cx="5731510" cy="692150"/>
+                    </a:xfrm>
+                    <a:prstGeom prst="rect">
+                      <a:avLst/>
+                    </a:prstGeom>
+                  </pic:spPr>
+                </pic:pic>
+              </a:graphicData>
+            </a:graphic>
+          </wp:inline>
+        </w:drawing>
+      </w:r>
+    </w:p>
+    <w:p>
+      <w:pPr>
+        <w:rPr>
+          <w:sz w:val="24"/>
+          <w:szCs w:val="24"/>
+        </w:rPr>
+      </w:pPr>
+      <w:r>
+        <w:rPr>
+          <w:sz w:val="24"/>
+          <w:szCs w:val="24"/>
+        </w:rPr>
+        <w:t xml:space="preserve">These values are then added to the camera’s current orientation values, with the </w:t>
+      </w:r>
+      <w:proofErr w:type="spellStart"/>
+      <w:r>
+        <w:rPr>
+          <w:sz w:val="24"/>
+          <w:szCs w:val="24"/>
+        </w:rPr>
+        <w:t>orientation.x</w:t>
+      </w:r>
+      <w:proofErr w:type="spellEnd"/>
+      <w:r>
+        <w:rPr>
+          <w:sz w:val="24"/>
+          <w:szCs w:val="24"/>
+        </w:rPr>
+        <w:t xml:space="preserve"> being clamped between -89 and 89 because going beyond these values causes the controls to invert when looking up and down.</w:t>
+      </w:r>
+      <w:r>
+        <w:rPr>
+          <w:sz w:val="24"/>
+          <w:szCs w:val="24"/>
+        </w:rPr>
+        <w:t xml:space="preserve"> Finally, the </w:t>
+      </w:r>
+      <w:proofErr w:type="spellStart"/>
+      <w:r>
+        <w:rPr>
+          <w:sz w:val="24"/>
+          <w:szCs w:val="24"/>
+        </w:rPr>
+        <w:t>lookDirection</w:t>
+      </w:r>
+      <w:proofErr w:type="spellEnd"/>
+      <w:r>
+        <w:rPr>
+          <w:sz w:val="24"/>
+          <w:szCs w:val="24"/>
+        </w:rPr>
+        <w:t xml:space="preserve"> vector is calculated using the formula from the wiki, before being passed back to game.cpp.</w:t>
+      </w:r>
+    </w:p>
+    <w:p>
+      <w:pPr>
+        <w:rPr>
+          <w:sz w:val="24"/>
+          <w:szCs w:val="24"/>
+        </w:rPr>
+      </w:pPr>
+      <w:r>
+        <w:rPr>
+          <w:sz w:val="24"/>
+          <w:szCs w:val="24"/>
+        </w:rPr>
+        <w:drawing>
+          <wp:inline distT="0" distB="0" distL="0" distR="0" wp14:anchorId="5B401984" wp14:editId="690F199B">
+            <wp:extent cx="5731510" cy="678180"/>
+            <wp:effectExtent l="0" t="0" r="2540" b="7620"/>
+            <wp:docPr id="1373530494" name="Picture 1"/>
+            <wp:cNvGraphicFramePr>
+              <a:graphicFrameLocks xmlns:a="http://schemas.openxmlformats.org/drawingml/2006/main" noChangeAspect="1"/>
+            </wp:cNvGraphicFramePr>
+            <a:graphic xmlns:a="http://schemas.openxmlformats.org/drawingml/2006/main">
+              <a:graphicData uri="http://schemas.openxmlformats.org/drawingml/2006/picture">
+                <pic:pic xmlns:pic="http://schemas.openxmlformats.org/drawingml/2006/picture">
+                  <pic:nvPicPr>
+                    <pic:cNvPr id="1373530494" name=""/>
+                    <pic:cNvPicPr/>
+                  </pic:nvPicPr>
+                  <pic:blipFill>
+                    <a:blip r:embed="rId9"/>
+                    <a:stretch>
+                      <a:fillRect/>
+                    </a:stretch>
+                  </pic:blipFill>
+                  <pic:spPr>
+                    <a:xfrm>
+                      <a:off x="0" y="0"/>
+                      <a:ext cx="5731510" cy="678180"/>
+                    </a:xfrm>
+                    <a:prstGeom prst="rect">
+                      <a:avLst/>
+                    </a:prstGeom>
+                  </pic:spPr>
+                </pic:pic>
+              </a:graphicData>
+            </a:graphic>
+          </wp:inline>
+        </w:drawing>
+      </w:r>
+    </w:p>
+    <w:p>
+      <w:pPr>
         <w:pStyle w:val="ListParagraph"/>
         <w:numPr>
           <w:ilvl w:val="2"/>
@@ -1572,6 +1796,83 @@
     </w:p>
     <w:p>
       <w:pPr>
+        <w:rPr>
+          <w:sz w:val="24"/>
+          <w:szCs w:val="24"/>
+        </w:rPr>
+      </w:pPr>
+      <w:r>
+        <w:rPr>
+          <w:sz w:val="24"/>
+          <w:szCs w:val="24"/>
+        </w:rPr>
+        <w:t xml:space="preserve">When focusing on an object, the program simply activates the focus camera instead of the standard camera, which prevents the user from moving around using standard controls. Then, the </w:t>
+      </w:r>
+      <w:proofErr w:type="spellStart"/>
+      <w:r>
+        <w:rPr>
+          <w:sz w:val="24"/>
+          <w:szCs w:val="24"/>
+        </w:rPr>
+        <w:t>FocusOnObject</w:t>
+      </w:r>
+      <w:proofErr w:type="spellEnd"/>
+      <w:r>
+        <w:rPr>
+          <w:sz w:val="24"/>
+          <w:szCs w:val="24"/>
+        </w:rPr>
+        <w:t xml:space="preserve"> function in camera.cpp is run. This moves the camera position to match the object’s position, then applies a slight offset to keep the object in view. It then changes the camera’s </w:t>
+      </w:r>
+      <w:proofErr w:type="spellStart"/>
+      <w:r>
+        <w:rPr>
+          <w:sz w:val="24"/>
+          <w:szCs w:val="24"/>
+        </w:rPr>
+        <w:t>lookAt</w:t>
+      </w:r>
+      <w:proofErr w:type="spellEnd"/>
+      <w:r>
+        <w:rPr>
+          <w:sz w:val="24"/>
+          <w:szCs w:val="24"/>
+        </w:rPr>
+        <w:t xml:space="preserve"> point to be the position of the </w:t>
+      </w:r>
+      <w:r>
+        <w:rPr>
+          <w:sz w:val="24"/>
+          <w:szCs w:val="24"/>
+        </w:rPr>
+        <w:t>object and</w:t>
+      </w:r>
+      <w:r>
+        <w:rPr>
+          <w:sz w:val="24"/>
+          <w:szCs w:val="24"/>
+        </w:rPr>
+        <w:t xml:space="preserve"> subtracts the camera’s position from this value to create the </w:t>
+      </w:r>
+      <w:proofErr w:type="spellStart"/>
+      <w:r>
+        <w:rPr>
+          <w:sz w:val="24"/>
+          <w:szCs w:val="24"/>
+        </w:rPr>
+        <w:t>lookDirection</w:t>
+      </w:r>
+      <w:proofErr w:type="spellEnd"/>
+      <w:r>
+        <w:rPr>
+          <w:sz w:val="24"/>
+          <w:szCs w:val="24"/>
+        </w:rPr>
+        <w:t xml:space="preserve"> vector, keeping it focused on the object. </w:t>
+      </w:r>
+    </w:p>
+    <w:p>
+      <w:pPr>
         <w:pStyle w:val="ListParagraph"/>
         <w:numPr>
           <w:ilvl w:val="2"/>
@@ -1584,14 +1885,156 @@
           <w:szCs w:val="28"/>
         </w:rPr>
       </w:pPr>
-      <w:r>
-        <w:rPr>
-          <w:b/>
-          <w:bCs/>
-          <w:sz w:val="28"/>
-          <w:szCs w:val="28"/>
-        </w:rPr>
-        <w:t>Arcball Camera</w:t>
+      <w:proofErr w:type="spellStart"/>
+      <w:r>
+        <w:rPr>
+          <w:b/>
+          <w:bCs/>
+          <w:sz w:val="28"/>
+          <w:szCs w:val="28"/>
+        </w:rPr>
+        <w:t>Arcball</w:t>
+      </w:r>
+      <w:proofErr w:type="spellEnd"/>
+      <w:r>
+        <w:rPr>
+          <w:b/>
+          <w:bCs/>
+          <w:sz w:val="28"/>
+          <w:szCs w:val="28"/>
+        </w:rPr>
+        <w:t xml:space="preserve"> Camera</w:t>
+      </w:r>
+    </w:p>
+    <w:p>
+      <w:pPr>
+        <w:rPr>
+          <w:sz w:val="24"/>
+          <w:szCs w:val="24"/>
+        </w:rPr>
+      </w:pPr>
+      <w:r>
+        <w:rPr>
+          <w:sz w:val="24"/>
+          <w:szCs w:val="24"/>
+        </w:rPr>
+        <w:t xml:space="preserve">To implement the </w:t>
+      </w:r>
+      <w:proofErr w:type="spellStart"/>
+      <w:r>
+        <w:rPr>
+          <w:sz w:val="24"/>
+          <w:szCs w:val="24"/>
+        </w:rPr>
+        <w:t>arcball</w:t>
+      </w:r>
+      <w:proofErr w:type="spellEnd"/>
+      <w:r>
+        <w:rPr>
+          <w:sz w:val="24"/>
+          <w:szCs w:val="24"/>
+        </w:rPr>
+        <w:t xml:space="preserve"> camera used </w:t>
+      </w:r>
+      <w:r>
+        <w:rPr>
+          <w:sz w:val="24"/>
+          <w:szCs w:val="24"/>
+        </w:rPr>
+        <w:t xml:space="preserve">when focused on an object, I got the logic from a blog called A Slice of Rendering. The ArcballCamera function uses the same code </w:t>
+      </w:r>
+      <w:r>
+        <w:rPr>
+          <w:sz w:val="24"/>
+          <w:szCs w:val="24"/>
+        </w:rPr>
+        <w:t xml:space="preserve">as above to calculate mouse movement and then uses the built in </w:t>
+      </w:r>
+      <w:proofErr w:type="spellStart"/>
+      <w:r>
+        <w:rPr>
+          <w:sz w:val="24"/>
+          <w:szCs w:val="24"/>
+        </w:rPr>
+        <w:t>SimpleMath</w:t>
+      </w:r>
+      <w:proofErr w:type="spellEnd"/>
+      <w:r>
+        <w:rPr>
+          <w:sz w:val="24"/>
+          <w:szCs w:val="24"/>
+        </w:rPr>
+        <w:t xml:space="preserve"> function </w:t>
+      </w:r>
+      <w:proofErr w:type="spellStart"/>
+      <w:r>
+        <w:rPr>
+          <w:sz w:val="24"/>
+          <w:szCs w:val="24"/>
+        </w:rPr>
+        <w:t>CreateFromAxisAngle</w:t>
+      </w:r>
+      <w:proofErr w:type="spellEnd"/>
+      <w:r>
+        <w:rPr>
+          <w:sz w:val="24"/>
+          <w:szCs w:val="24"/>
+        </w:rPr>
+        <w:t xml:space="preserve"> to rotate around the X and Y axis accordingly. Then, using </w:t>
+      </w:r>
+      <w:proofErr w:type="spellStart"/>
+      <w:r>
+        <w:rPr>
+          <w:sz w:val="24"/>
+          <w:szCs w:val="24"/>
+        </w:rPr>
+        <w:t>SimpleMath</w:t>
+      </w:r>
+      <w:proofErr w:type="spellEnd"/>
+      <w:r>
+        <w:rPr>
+          <w:sz w:val="24"/>
+          <w:szCs w:val="24"/>
+        </w:rPr>
+        <w:t xml:space="preserve">::Transform, the camera is rotated relative to the object’s position as opposed to </w:t>
+      </w:r>
+      <w:r>
+        <w:rPr>
+          <w:sz w:val="24"/>
+          <w:szCs w:val="24"/>
+        </w:rPr>
+        <w:lastRenderedPageBreak/>
+        <w:t xml:space="preserve">its’ own, then by adding the object’s position back to the resulting matrix the camera is moved back into world space. Finally, the </w:t>
+      </w:r>
+      <w:proofErr w:type="spellStart"/>
+      <w:r>
+        <w:rPr>
+          <w:sz w:val="24"/>
+          <w:szCs w:val="24"/>
+        </w:rPr>
+        <w:t>lookDirection</w:t>
+      </w:r>
+      <w:proofErr w:type="spellEnd"/>
+      <w:r>
+        <w:rPr>
+          <w:sz w:val="24"/>
+          <w:szCs w:val="24"/>
+        </w:rPr>
+        <w:t xml:space="preserve"> is calculated by subtracting the camera’s updated position from the object position so that its’ </w:t>
+      </w:r>
+      <w:r>
+        <w:rPr>
+          <w:sz w:val="24"/>
+          <w:szCs w:val="24"/>
+        </w:rPr>
+        <w:t>view always keeps the object central</w:t>
+      </w:r>
+      <w:r>
+        <w:rPr>
+          <w:sz w:val="24"/>
+          <w:szCs w:val="24"/>
+        </w:rPr>
+        <w:t>.</w:t>
       </w:r>
     </w:p>
     <w:p>
@@ -1645,22 +2088,86 @@
           <w:sz w:val="24"/>
           <w:szCs w:val="24"/>
         </w:rPr>
-        <w:t>Next, I created three instances of this camera class in the game.cpp file. One handles the free-moving camera, one handles the camera which focuses on an object, and one is an empty instance which has its’ variables such as position, view, lookDirection and the right vector constantly set to whichever of the other two cameras is currently active. The reason I set the system up this way is because there are multiple functions such as Draw and SetView within game.cpp which take in variables from the camera, so by having one controller instance it allowed me to set all of these functions to use this instance’s variables, meaning I did not have to use if then else checks on all of these functions individually, which could significantly decrease performance of the project.</w:t>
-      </w:r>
-    </w:p>
-    <w:p>
-      <w:pPr>
-        <w:rPr>
-          <w:sz w:val="24"/>
-          <w:szCs w:val="24"/>
-        </w:rPr>
-      </w:pPr>
-      <w:r>
-        <w:rPr>
-          <w:sz w:val="24"/>
-          <w:szCs w:val="24"/>
-        </w:rPr>
-        <w:t>Switching between the cameras simply works by updating the “cameraActive” bool within each camera instance appropriately, and a single if statement at the beginning of game.cpp’s Update function will set the camera controller’s variables to the camera which currently holds true in this variable.</w:t>
+        <w:t xml:space="preserve">Next, I created three instances of this camera class in the game.cpp file. One handles the free-moving camera, one handles the camera which focuses on an object, and one is an empty instance which has its’ variables such as position, view, </w:t>
+      </w:r>
+      <w:proofErr w:type="spellStart"/>
+      <w:r>
+        <w:rPr>
+          <w:sz w:val="24"/>
+          <w:szCs w:val="24"/>
+        </w:rPr>
+        <w:t>lookDirection</w:t>
+      </w:r>
+      <w:proofErr w:type="spellEnd"/>
+      <w:r>
+        <w:rPr>
+          <w:sz w:val="24"/>
+          <w:szCs w:val="24"/>
+        </w:rPr>
+        <w:t xml:space="preserve"> and the right vector constantly set to whichever of the other two cameras is currently active. The reason I set the system up this way is because there are multiple functions such as Draw and </w:t>
+      </w:r>
+      <w:proofErr w:type="spellStart"/>
+      <w:r>
+        <w:rPr>
+          <w:sz w:val="24"/>
+          <w:szCs w:val="24"/>
+        </w:rPr>
+        <w:t>SetView</w:t>
+      </w:r>
+      <w:proofErr w:type="spellEnd"/>
+      <w:r>
+        <w:rPr>
+          <w:sz w:val="24"/>
+          <w:szCs w:val="24"/>
+        </w:rPr>
+        <w:t xml:space="preserve"> within game.cpp which take in variables from the camera, so by having one controller instance it allowed me to set all of these functions to use this instance’s variables, meaning I did not have to use if then else checks on all of these functions individually, which could significantly decrease performance of the project.</w:t>
+      </w:r>
+    </w:p>
+    <w:p>
+      <w:pPr>
+        <w:rPr>
+          <w:sz w:val="24"/>
+          <w:szCs w:val="24"/>
+        </w:rPr>
+      </w:pPr>
+      <w:r>
+        <w:rPr>
+          <w:sz w:val="24"/>
+          <w:szCs w:val="24"/>
+        </w:rPr>
+        <w:t>Switching between the cameras simply works by updating the “</w:t>
+      </w:r>
+      <w:proofErr w:type="spellStart"/>
+      <w:r>
+        <w:rPr>
+          <w:sz w:val="24"/>
+          <w:szCs w:val="24"/>
+        </w:rPr>
+        <w:t>cameraActive</w:t>
+      </w:r>
+      <w:proofErr w:type="spellEnd"/>
+      <w:r>
+        <w:rPr>
+          <w:sz w:val="24"/>
+          <w:szCs w:val="24"/>
+        </w:rPr>
+        <w:t xml:space="preserve">” bool within each camera instance appropriately, and a single if statement at the beginning of </w:t>
+      </w:r>
+      <w:proofErr w:type="spellStart"/>
+      <w:r>
+        <w:rPr>
+          <w:sz w:val="24"/>
+          <w:szCs w:val="24"/>
+        </w:rPr>
+        <w:t>game.cpp’s</w:t>
+      </w:r>
+      <w:proofErr w:type="spellEnd"/>
+      <w:r>
+        <w:rPr>
+          <w:sz w:val="24"/>
+          <w:szCs w:val="24"/>
+        </w:rPr>
+        <w:t xml:space="preserve"> Update function will set the camera controller’s variables to the camera which currently holds true in this variable.</w:t>
       </w:r>
     </w:p>
     <w:p>
@@ -1763,7 +2270,6 @@
           <w:sz w:val="28"/>
           <w:szCs w:val="28"/>
         </w:rPr>
-        <w:lastRenderedPageBreak/>
         <w:t>Copying</w:t>
       </w:r>
     </w:p>
@@ -2031,7 +2537,23 @@
           <w:sz w:val="24"/>
           <w:szCs w:val="24"/>
         </w:rPr>
-        <w:t>designed to be a simplified way to add new objects into the scene. Without this window, adding a new object would require manually adding it into the database, by going into the .db file and running an SQL script. With the window however, the user can select the model, texture and transform of the object they wish to add into the scene.</w:t>
+        <w:t>designed to be a simplified way to add new objects into the scene. Without this window, adding a new object would require manually adding it into the database, by going into the .</w:t>
+      </w:r>
+      <w:proofErr w:type="spellStart"/>
+      <w:r>
+        <w:rPr>
+          <w:sz w:val="24"/>
+          <w:szCs w:val="24"/>
+        </w:rPr>
+        <w:t>db</w:t>
+      </w:r>
+      <w:proofErr w:type="spellEnd"/>
+      <w:r>
+        <w:rPr>
+          <w:sz w:val="24"/>
+          <w:szCs w:val="24"/>
+        </w:rPr>
+        <w:t xml:space="preserve"> file and running an SQL script. With the window however, the user can select the model, texture and transform of the object they wish to add into the scene.</w:t>
       </w:r>
       <w:r>
         <w:rPr>
@@ -2461,7 +2983,7 @@
           <w:szCs w:val="24"/>
         </w:rPr>
       </w:pPr>
-      <w:hyperlink r:id="rId8" w:history="1">
+      <w:hyperlink r:id="rId10" w:history="1">
         <w:r>
           <w:rPr>
             <w:rStyle w:val="Hyperlink"/>
@@ -2519,7 +3041,7 @@
           <w:szCs w:val="24"/>
         </w:rPr>
       </w:pPr>
-      <w:hyperlink r:id="rId9" w:history="1">
+      <w:hyperlink r:id="rId11" w:history="1">
         <w:r>
           <w:rPr>
             <w:rStyle w:val="Hyperlink"/>
@@ -2538,7 +3060,27 @@
           <w:sz w:val="24"/>
           <w:szCs w:val="24"/>
         </w:rPr>
-        <w:t xml:space="preserve"> - Setting the default value in edit boxes (StackOverflow), used in object creation window</w:t>
+        <w:t xml:space="preserve"> - Setting the default value in edit boxes (</w:t>
+      </w:r>
+      <w:proofErr w:type="spellStart"/>
+      <w:r>
+        <w:rPr>
+          <w:rFonts w:cstheme="minorHAnsi"/>
+          <w:kern w:val="0"/>
+          <w:sz w:val="24"/>
+          <w:szCs w:val="24"/>
+        </w:rPr>
+        <w:t>StackOverflow</w:t>
+      </w:r>
+      <w:proofErr w:type="spellEnd"/>
+      <w:r>
+        <w:rPr>
+          <w:rFonts w:cstheme="minorHAnsi"/>
+          <w:kern w:val="0"/>
+          <w:sz w:val="24"/>
+          <w:szCs w:val="24"/>
+        </w:rPr>
+        <w:t>), used in object creation window</w:t>
       </w:r>
       <w:r>
         <w:rPr>
@@ -2573,7 +3115,7 @@
           <w:szCs w:val="24"/>
         </w:rPr>
       </w:pPr>
-      <w:hyperlink r:id="rId10" w:history="1">
+      <w:hyperlink r:id="rId12" w:history="1">
         <w:r>
           <w:rPr>
             <w:rStyle w:val="Hyperlink"/>
@@ -2613,7 +3155,7 @@
           <w:szCs w:val="24"/>
         </w:rPr>
       </w:pPr>
-      <w:hyperlink r:id="rId11" w:history="1">
+      <w:hyperlink r:id="rId13" w:history="1">
         <w:r>
           <w:rPr>
             <w:rStyle w:val="Hyperlink"/>
@@ -2650,7 +3192,62 @@
           <w:szCs w:val="24"/>
         </w:rPr>
       </w:pPr>
-      <w:hyperlink r:id="rId12" w:history="1">
+      <w:hyperlink r:id="rId14" w:history="1">
+        <w:r>
+          <w:rPr>
+            <w:rStyle w:val="Hyperlink"/>
+            <w:rFonts w:cstheme="minorHAnsi"/>
+            <w:sz w:val="24"/>
+            <w:szCs w:val="24"/>
+          </w:rPr>
+          <w:t>https://github.com/microsoft/DirectXTK/wiki/Matrix</w:t>
+        </w:r>
+      </w:hyperlink>
+      <w:r>
+        <w:rPr>
+          <w:rFonts w:cstheme="minorHAnsi"/>
+          <w:sz w:val="24"/>
+          <w:szCs w:val="24"/>
+        </w:rPr>
+        <w:t xml:space="preserve"> - </w:t>
+      </w:r>
+      <w:proofErr w:type="spellStart"/>
+      <w:r>
+        <w:rPr>
+          <w:rFonts w:cstheme="minorHAnsi"/>
+          <w:sz w:val="24"/>
+          <w:szCs w:val="24"/>
+        </w:rPr>
+        <w:t>Arcball</w:t>
+      </w:r>
+      <w:proofErr w:type="spellEnd"/>
+      <w:r>
+        <w:rPr>
+          <w:rFonts w:cstheme="minorHAnsi"/>
+          <w:sz w:val="24"/>
+          <w:szCs w:val="24"/>
+        </w:rPr>
+        <w:t xml:space="preserve"> camera functions</w:t>
+      </w:r>
+    </w:p>
+    <w:p>
+      <w:pPr>
+        <w:rPr>
+          <w:rFonts w:cstheme="minorHAnsi"/>
+          <w:sz w:val="24"/>
+          <w:szCs w:val="24"/>
+        </w:rPr>
+      </w:pPr>
+    </w:p>
+    <w:p>
+      <w:pPr>
+        <w:rPr>
+          <w:rFonts w:cstheme="minorHAnsi"/>
+          <w:sz w:val="24"/>
+          <w:szCs w:val="24"/>
+        </w:rPr>
+      </w:pPr>
+      <w:hyperlink r:id="rId15" w:history="1">
         <w:r>
           <w:rPr>
             <w:rStyle w:val="Hyperlink"/>
@@ -2667,7 +3264,25 @@
           <w:sz w:val="24"/>
           <w:szCs w:val="24"/>
         </w:rPr>
-        <w:t xml:space="preserve"> - Using the arcball camera (Programmer Blog), used for the object focusing camera.</w:t>
+        <w:t xml:space="preserve"> - Using the </w:t>
+      </w:r>
+      <w:proofErr w:type="spellStart"/>
+      <w:r>
+        <w:rPr>
+          <w:rFonts w:cstheme="minorHAnsi"/>
+          <w:sz w:val="24"/>
+          <w:szCs w:val="24"/>
+        </w:rPr>
+        <w:t>arcball</w:t>
+      </w:r>
+      <w:proofErr w:type="spellEnd"/>
+      <w:r>
+        <w:rPr>
+          <w:rFonts w:cstheme="minorHAnsi"/>
+          <w:sz w:val="24"/>
+          <w:szCs w:val="24"/>
+        </w:rPr>
+        <w:t xml:space="preserve"> camera (Programmer Blog), used for the object focusing camera.</w:t>
       </w:r>
     </w:p>
     <w:sectPr>
@@ -4598,7 +5213,6 @@
   <w:style w:type="character" w:default="1" w:styleId="DefaultParagraphFont">
     <w:name w:val="Default Paragraph Font"/>
     <w:uiPriority w:val="1"/>
-    <w:semiHidden/>
     <w:unhideWhenUsed/>
   </w:style>
   <w:style w:type="table" w:default="1" w:styleId="TableNormal">
@@ -4979,6 +5593,18 @@
       <w:shd w:val="clear" w:color="auto" w:fill="E1DFDD"/>
     </w:rPr>
   </w:style>
+  <w:style w:type="character" w:styleId="FollowedHyperlink">
+    <w:name w:val="FollowedHyperlink"/>
+    <w:basedOn w:val="DefaultParagraphFont"/>
+    <w:uiPriority w:val="99"/>
+    <w:semiHidden/>
+    <w:unhideWhenUsed/>
+    <w:rsid w:val="00CF38C7"/>
+    <w:rPr>
+      <w:color w:val="954F72" w:themeColor="followedHyperlink"/>
+      <w:u w:val="single"/>
+    </w:rPr>
+  </w:style>
 </w:styles>
 </file>
 

</xml_diff>

<commit_message>
Added object creation explanation
</commit_message>
<xml_diff>
--- a/CMP405 Coursework Report.docx
+++ b/CMP405 Coursework Report.docx
@@ -424,12 +424,21 @@
           <w:szCs w:val="24"/>
         </w:rPr>
       </w:pPr>
-      <w:r>
-        <w:rPr>
-          <w:sz w:val="24"/>
-          <w:szCs w:val="24"/>
-        </w:rPr>
-        <w:t>Arcball camera orbiting.</w:t>
+      <w:proofErr w:type="spellStart"/>
+      <w:r>
+        <w:rPr>
+          <w:sz w:val="24"/>
+          <w:szCs w:val="24"/>
+        </w:rPr>
+        <w:t>Arcball</w:t>
+      </w:r>
+      <w:proofErr w:type="spellEnd"/>
+      <w:r>
+        <w:rPr>
+          <w:sz w:val="24"/>
+          <w:szCs w:val="24"/>
+        </w:rPr>
+        <w:t xml:space="preserve"> camera orbiting.</w:t>
       </w:r>
     </w:p>
     <w:p>
@@ -803,7 +812,23 @@
           <w:sz w:val="24"/>
           <w:szCs w:val="24"/>
         </w:rPr>
-        <w:t>Press F to focus on the object which is currently selected. Whilst in this mode, hold the right mouse button and move the mouse to use the arcball camera.</w:t>
+        <w:t xml:space="preserve">Press F to focus on the object which is currently selected. Whilst in this mode, hold the right mouse button and move the mouse to use the </w:t>
+      </w:r>
+      <w:proofErr w:type="spellStart"/>
+      <w:r>
+        <w:rPr>
+          <w:sz w:val="24"/>
+          <w:szCs w:val="24"/>
+        </w:rPr>
+        <w:t>arcball</w:t>
+      </w:r>
+      <w:proofErr w:type="spellEnd"/>
+      <w:r>
+        <w:rPr>
+          <w:sz w:val="24"/>
+          <w:szCs w:val="24"/>
+        </w:rPr>
+        <w:t xml:space="preserve"> camera.</w:t>
       </w:r>
     </w:p>
     <w:p>
@@ -1131,14 +1156,30 @@
           <w:sz w:val="24"/>
           <w:szCs w:val="24"/>
         </w:rPr>
-        <w:t>Using the red paste button has the same effect as pressing ctrl+</w:t>
-      </w:r>
-      <w:r>
-        <w:rPr>
-          <w:sz w:val="24"/>
-          <w:szCs w:val="24"/>
-        </w:rPr>
-        <w:t>V and</w:t>
+        <w:t xml:space="preserve">Using the red paste button has the same effect as pressing </w:t>
+      </w:r>
+      <w:proofErr w:type="spellStart"/>
+      <w:r>
+        <w:rPr>
+          <w:sz w:val="24"/>
+          <w:szCs w:val="24"/>
+        </w:rPr>
+        <w:t>ctrl+</w:t>
+      </w:r>
+      <w:r>
+        <w:rPr>
+          <w:sz w:val="24"/>
+          <w:szCs w:val="24"/>
+        </w:rPr>
+        <w:t>V</w:t>
+      </w:r>
+      <w:proofErr w:type="spellEnd"/>
+      <w:r>
+        <w:rPr>
+          <w:sz w:val="24"/>
+          <w:szCs w:val="24"/>
+        </w:rPr>
+        <w:t xml:space="preserve"> and</w:t>
       </w:r>
       <w:r>
         <w:rPr>
@@ -1258,6 +1299,84 @@
     </w:p>
     <w:p>
       <w:pPr>
+        <w:rPr>
+          <w:sz w:val="24"/>
+          <w:szCs w:val="24"/>
+        </w:rPr>
+      </w:pPr>
+      <w:r>
+        <w:rPr>
+          <w:sz w:val="24"/>
+          <w:szCs w:val="24"/>
+        </w:rPr>
+        <w:t xml:space="preserve">The </w:t>
+      </w:r>
+      <w:proofErr w:type="spellStart"/>
+      <w:r>
+        <w:rPr>
+          <w:sz w:val="24"/>
+          <w:szCs w:val="24"/>
+        </w:rPr>
+        <w:t>mousePicking</w:t>
+      </w:r>
+      <w:proofErr w:type="spellEnd"/>
+      <w:r>
+        <w:rPr>
+          <w:sz w:val="24"/>
+          <w:szCs w:val="24"/>
+        </w:rPr>
+        <w:t xml:space="preserve"> function in game.cpp is used to handle object selection. It first converts the mouse’s position within the window to a world position, then checks for any collisions between the mouse and objects within the scene. A check is then run over all meshes which the mouse is colliding with, then returns the object ID which is closest to the mouse’s position within the world.</w:t>
+      </w:r>
+    </w:p>
+    <w:p>
+      <w:pPr>
+        <w:rPr>
+          <w:sz w:val="24"/>
+          <w:szCs w:val="24"/>
+        </w:rPr>
+      </w:pPr>
+      <w:r>
+        <w:rPr>
+          <w:sz w:val="24"/>
+          <w:szCs w:val="24"/>
+        </w:rPr>
+        <w:t xml:space="preserve">Assuming that the shift key is not being held, the program then empties the vector which stores all selected IDs and adds the object ID which has just been clicked to it. This now allows other classes, such as </w:t>
+      </w:r>
+      <w:proofErr w:type="spellStart"/>
+      <w:r>
+        <w:rPr>
+          <w:sz w:val="24"/>
+          <w:szCs w:val="24"/>
+        </w:rPr>
+        <w:t>toolMain</w:t>
+      </w:r>
+      <w:proofErr w:type="spellEnd"/>
+      <w:r>
+        <w:rPr>
+          <w:sz w:val="24"/>
+          <w:szCs w:val="24"/>
+        </w:rPr>
+        <w:t xml:space="preserve"> for the transform functions, to have a reference to where the selected object is within the </w:t>
+      </w:r>
+      <w:proofErr w:type="spellStart"/>
+      <w:r>
+        <w:rPr>
+          <w:sz w:val="24"/>
+          <w:szCs w:val="24"/>
+        </w:rPr>
+        <w:t>sceneGraph</w:t>
+      </w:r>
+      <w:proofErr w:type="spellEnd"/>
+      <w:r>
+        <w:rPr>
+          <w:sz w:val="24"/>
+          <w:szCs w:val="24"/>
+        </w:rPr>
+        <w:t xml:space="preserve"> vector and edit it correctly. </w:t>
+      </w:r>
+    </w:p>
+    <w:p>
+      <w:pPr>
         <w:pStyle w:val="ListParagraph"/>
         <w:numPr>
           <w:ilvl w:val="2"/>
@@ -1282,12 +1401,24 @@
     </w:p>
     <w:p>
       <w:pPr>
-        <w:pStyle w:val="ListParagraph"/>
-        <w:rPr>
-          <w:b/>
-          <w:bCs/>
-          <w:sz w:val="28"/>
-          <w:szCs w:val="28"/>
+        <w:rPr>
+          <w:sz w:val="24"/>
+          <w:szCs w:val="24"/>
+        </w:rPr>
+      </w:pPr>
+      <w:r>
+        <w:rPr>
+          <w:sz w:val="24"/>
+          <w:szCs w:val="24"/>
+        </w:rPr>
+        <w:t>Multi-object selection works the same way as above, however if the shift key is being pressed when an object is selected, the ID vector is not emptied, and the newly selected ID is added to the end. This results in a vector which has multiple IDs in it, and whenever an object is being edited it can run through the scene graph vector at each of the position IDs within this vector.</w:t>
+      </w:r>
+    </w:p>
+    <w:p>
+      <w:pPr>
+        <w:rPr>
+          <w:sz w:val="24"/>
+          <w:szCs w:val="24"/>
         </w:rPr>
       </w:pPr>
     </w:p>
@@ -1342,6 +1473,7 @@
           <w:sz w:val="24"/>
           <w:szCs w:val="24"/>
         </w:rPr>
+        <w:lastRenderedPageBreak/>
         <w:t>Doing</w:t>
       </w:r>
       <w:r>
@@ -1477,7 +1609,6 @@
           <w:sz w:val="24"/>
           <w:szCs w:val="24"/>
         </w:rPr>
-        <w:lastRenderedPageBreak/>
         <w:t>The second line uses the same logic to affect the Y position. Note this could also have been done by adding to the entire vector with this same line of code multiplied by the camera’s current Up vector, but in this case, it directly affects the Y component individually for simplicity.</w:t>
       </w:r>
     </w:p>
@@ -1526,7 +1657,23 @@
           <w:sz w:val="24"/>
           <w:szCs w:val="24"/>
         </w:rPr>
-        <w:t xml:space="preserve">s current lookDirection, </w:t>
+        <w:t xml:space="preserve">s current </w:t>
+      </w:r>
+      <w:proofErr w:type="spellStart"/>
+      <w:r>
+        <w:rPr>
+          <w:sz w:val="24"/>
+          <w:szCs w:val="24"/>
+        </w:rPr>
+        <w:t>lookDirection</w:t>
+      </w:r>
+      <w:proofErr w:type="spellEnd"/>
+      <w:r>
+        <w:rPr>
+          <w:sz w:val="24"/>
+          <w:szCs w:val="24"/>
+        </w:rPr>
+        <w:t xml:space="preserve">, </w:t>
       </w:r>
       <w:r>
         <w:rPr>
@@ -1636,28 +1783,61 @@
           <w:sz w:val="24"/>
           <w:szCs w:val="24"/>
         </w:rPr>
-        <w:t>These values are then added to the camera’s current orientation values, with the orientation.x being clamped between -89 and 89 because going beyond these values causes the controls to invert when looking up and down.</w:t>
-      </w:r>
-      <w:r>
-        <w:rPr>
-          <w:sz w:val="24"/>
-          <w:szCs w:val="24"/>
-        </w:rPr>
-        <w:t xml:space="preserve"> Finally, the lookDirection vector is calculated using the formula from the wiki, before being passed back to game.cpp.</w:t>
-      </w:r>
-    </w:p>
-    <w:p>
-      <w:pPr>
-        <w:rPr>
-          <w:sz w:val="24"/>
-          <w:szCs w:val="24"/>
-        </w:rPr>
-      </w:pPr>
-      <w:r>
-        <w:rPr>
-          <w:sz w:val="24"/>
-          <w:szCs w:val="24"/>
-        </w:rPr>
+        <w:t xml:space="preserve">These values are then added to the camera’s current orientation values, with the </w:t>
+      </w:r>
+      <w:proofErr w:type="spellStart"/>
+      <w:r>
+        <w:rPr>
+          <w:sz w:val="24"/>
+          <w:szCs w:val="24"/>
+        </w:rPr>
+        <w:t>orientation.x</w:t>
+      </w:r>
+      <w:proofErr w:type="spellEnd"/>
+      <w:r>
+        <w:rPr>
+          <w:sz w:val="24"/>
+          <w:szCs w:val="24"/>
+        </w:rPr>
+        <w:t xml:space="preserve"> being clamped between -89 and 89 because going beyond these values causes the controls to invert when looking up and down.</w:t>
+      </w:r>
+      <w:r>
+        <w:rPr>
+          <w:sz w:val="24"/>
+          <w:szCs w:val="24"/>
+        </w:rPr>
+        <w:t xml:space="preserve"> Finally, the </w:t>
+      </w:r>
+      <w:proofErr w:type="spellStart"/>
+      <w:r>
+        <w:rPr>
+          <w:sz w:val="24"/>
+          <w:szCs w:val="24"/>
+        </w:rPr>
+        <w:t>lookDirection</w:t>
+      </w:r>
+      <w:proofErr w:type="spellEnd"/>
+      <w:r>
+        <w:rPr>
+          <w:sz w:val="24"/>
+          <w:szCs w:val="24"/>
+        </w:rPr>
+        <w:t xml:space="preserve"> vector is calculated using the formula from the wiki, before being passed back to game.cpp.</w:t>
+      </w:r>
+    </w:p>
+    <w:p>
+      <w:pPr>
+        <w:rPr>
+          <w:sz w:val="24"/>
+          <w:szCs w:val="24"/>
+        </w:rPr>
+      </w:pPr>
+      <w:r>
+        <w:rPr>
+          <w:sz w:val="24"/>
+          <w:szCs w:val="24"/>
+        </w:rPr>
+        <w:lastRenderedPageBreak/>
         <w:drawing>
           <wp:inline distT="0" distB="0" distL="0" distR="0" wp14:anchorId="5B401984" wp14:editId="690F199B">
             <wp:extent cx="5731510" cy="678180"/>
@@ -1731,7 +1911,39 @@
           <w:sz w:val="24"/>
           <w:szCs w:val="24"/>
         </w:rPr>
-        <w:t xml:space="preserve">When focusing on an object, the program simply activates the focus camera instead of the standard camera, which prevents the user from moving around using standard controls. Then, the FocusOnObject function in camera.cpp is run. This moves the camera position to match the object’s position, then applies a slight offset to keep the object in view. It then changes the camera’s lookAt point to be the position of the </w:t>
+        <w:t xml:space="preserve">When focusing on an object, the program simply activates the focus camera instead of the standard camera, which prevents the user from moving around using standard controls. Then, the </w:t>
+      </w:r>
+      <w:proofErr w:type="spellStart"/>
+      <w:r>
+        <w:rPr>
+          <w:sz w:val="24"/>
+          <w:szCs w:val="24"/>
+        </w:rPr>
+        <w:t>FocusOnObject</w:t>
+      </w:r>
+      <w:proofErr w:type="spellEnd"/>
+      <w:r>
+        <w:rPr>
+          <w:sz w:val="24"/>
+          <w:szCs w:val="24"/>
+        </w:rPr>
+        <w:t xml:space="preserve"> function in camera.cpp is run. This moves the camera position to match the object’s position, then applies a slight offset to keep the object in view. It then changes the camera’s </w:t>
+      </w:r>
+      <w:proofErr w:type="spellStart"/>
+      <w:r>
+        <w:rPr>
+          <w:sz w:val="24"/>
+          <w:szCs w:val="24"/>
+        </w:rPr>
+        <w:t>lookAt</w:t>
+      </w:r>
+      <w:proofErr w:type="spellEnd"/>
+      <w:r>
+        <w:rPr>
+          <w:sz w:val="24"/>
+          <w:szCs w:val="24"/>
+        </w:rPr>
+        <w:t xml:space="preserve"> point to be the position of the </w:t>
       </w:r>
       <w:r>
         <w:rPr>
@@ -1745,7 +1957,23 @@
           <w:sz w:val="24"/>
           <w:szCs w:val="24"/>
         </w:rPr>
-        <w:t xml:space="preserve"> subtracts the camera’s position from this value to create the lookDirection vector, keeping it focused on the object. </w:t>
+        <w:t xml:space="preserve"> subtracts the camera’s position from this value to create the </w:t>
+      </w:r>
+      <w:proofErr w:type="spellStart"/>
+      <w:r>
+        <w:rPr>
+          <w:sz w:val="24"/>
+          <w:szCs w:val="24"/>
+        </w:rPr>
+        <w:t>lookDirection</w:t>
+      </w:r>
+      <w:proofErr w:type="spellEnd"/>
+      <w:r>
+        <w:rPr>
+          <w:sz w:val="24"/>
+          <w:szCs w:val="24"/>
+        </w:rPr>
+        <w:t xml:space="preserve"> vector, keeping it focused on the object. </w:t>
       </w:r>
     </w:p>
     <w:p>
@@ -1762,29 +1990,56 @@
           <w:szCs w:val="28"/>
         </w:rPr>
       </w:pPr>
-      <w:r>
-        <w:rPr>
-          <w:b/>
-          <w:bCs/>
-          <w:sz w:val="28"/>
-          <w:szCs w:val="28"/>
-        </w:rPr>
-        <w:t>Arcball Camera</w:t>
-      </w:r>
-    </w:p>
-    <w:p>
-      <w:pPr>
-        <w:rPr>
-          <w:sz w:val="24"/>
-          <w:szCs w:val="24"/>
-        </w:rPr>
-      </w:pPr>
-      <w:r>
-        <w:rPr>
-          <w:sz w:val="24"/>
-          <w:szCs w:val="24"/>
-        </w:rPr>
-        <w:t xml:space="preserve">To implement the arcball camera used </w:t>
+      <w:proofErr w:type="spellStart"/>
+      <w:r>
+        <w:rPr>
+          <w:b/>
+          <w:bCs/>
+          <w:sz w:val="28"/>
+          <w:szCs w:val="28"/>
+        </w:rPr>
+        <w:t>Arcball</w:t>
+      </w:r>
+      <w:proofErr w:type="spellEnd"/>
+      <w:r>
+        <w:rPr>
+          <w:b/>
+          <w:bCs/>
+          <w:sz w:val="28"/>
+          <w:szCs w:val="28"/>
+        </w:rPr>
+        <w:t xml:space="preserve"> Camera</w:t>
+      </w:r>
+    </w:p>
+    <w:p>
+      <w:pPr>
+        <w:rPr>
+          <w:sz w:val="24"/>
+          <w:szCs w:val="24"/>
+        </w:rPr>
+      </w:pPr>
+      <w:r>
+        <w:rPr>
+          <w:sz w:val="24"/>
+          <w:szCs w:val="24"/>
+        </w:rPr>
+        <w:t xml:space="preserve">To implement the </w:t>
+      </w:r>
+      <w:proofErr w:type="spellStart"/>
+      <w:r>
+        <w:rPr>
+          <w:sz w:val="24"/>
+          <w:szCs w:val="24"/>
+        </w:rPr>
+        <w:t>arcball</w:t>
+      </w:r>
+      <w:proofErr w:type="spellEnd"/>
+      <w:r>
+        <w:rPr>
+          <w:sz w:val="24"/>
+          <w:szCs w:val="24"/>
+        </w:rPr>
+        <w:t xml:space="preserve"> camera used </w:t>
       </w:r>
       <w:r>
         <w:rPr>
@@ -1798,15 +2053,80 @@
           <w:sz w:val="24"/>
           <w:szCs w:val="24"/>
         </w:rPr>
-        <w:t xml:space="preserve">as above to calculate mouse movement and then uses the built in SimpleMath function CreateFromAxisAngle to rotate around the X and Y axis accordingly. Then, using SimpleMath::Transform, the camera is rotated relative to the object’s position as opposed to </w:t>
-      </w:r>
-      <w:r>
-        <w:rPr>
-          <w:sz w:val="24"/>
-          <w:szCs w:val="24"/>
-        </w:rPr>
-        <w:lastRenderedPageBreak/>
-        <w:t xml:space="preserve">its’ own, then by adding the object’s position back to the resulting matrix the camera is moved back into world space. Finally, the lookDirection is calculated by subtracting the camera’s updated position from the object position so that its’ </w:t>
+        <w:t xml:space="preserve">as above to calculate mouse movement and then uses the built in </w:t>
+      </w:r>
+      <w:proofErr w:type="spellStart"/>
+      <w:r>
+        <w:rPr>
+          <w:sz w:val="24"/>
+          <w:szCs w:val="24"/>
+        </w:rPr>
+        <w:t>SimpleMath</w:t>
+      </w:r>
+      <w:proofErr w:type="spellEnd"/>
+      <w:r>
+        <w:rPr>
+          <w:sz w:val="24"/>
+          <w:szCs w:val="24"/>
+        </w:rPr>
+        <w:t xml:space="preserve"> function </w:t>
+      </w:r>
+      <w:proofErr w:type="spellStart"/>
+      <w:r>
+        <w:rPr>
+          <w:sz w:val="24"/>
+          <w:szCs w:val="24"/>
+        </w:rPr>
+        <w:t>CreateFromAxisAngle</w:t>
+      </w:r>
+      <w:proofErr w:type="spellEnd"/>
+      <w:r>
+        <w:rPr>
+          <w:sz w:val="24"/>
+          <w:szCs w:val="24"/>
+        </w:rPr>
+        <w:t xml:space="preserve"> to rotate around the X and Y axis accordingly. Then, using </w:t>
+      </w:r>
+      <w:proofErr w:type="spellStart"/>
+      <w:proofErr w:type="gramStart"/>
+      <w:r>
+        <w:rPr>
+          <w:sz w:val="24"/>
+          <w:szCs w:val="24"/>
+        </w:rPr>
+        <w:t>SimpleMath</w:t>
+      </w:r>
+      <w:proofErr w:type="spellEnd"/>
+      <w:r>
+        <w:rPr>
+          <w:sz w:val="24"/>
+          <w:szCs w:val="24"/>
+        </w:rPr>
+        <w:t>::</w:t>
+      </w:r>
+      <w:proofErr w:type="gramEnd"/>
+      <w:r>
+        <w:rPr>
+          <w:sz w:val="24"/>
+          <w:szCs w:val="24"/>
+        </w:rPr>
+        <w:t xml:space="preserve">Transform, the camera is rotated relative to the object’s position as opposed to its’ own, then by adding the object’s position back to the resulting matrix the camera is moved back into world space. Finally, the </w:t>
+      </w:r>
+      <w:proofErr w:type="spellStart"/>
+      <w:r>
+        <w:rPr>
+          <w:sz w:val="24"/>
+          <w:szCs w:val="24"/>
+        </w:rPr>
+        <w:t>lookDirection</w:t>
+      </w:r>
+      <w:proofErr w:type="spellEnd"/>
+      <w:r>
+        <w:rPr>
+          <w:sz w:val="24"/>
+          <w:szCs w:val="24"/>
+        </w:rPr>
+        <w:t xml:space="preserve"> is calculated by subtracting the camera’s updated position from the object position so that its’ </w:t>
       </w:r>
       <w:r>
         <w:rPr>
@@ -1874,22 +2194,94 @@
           <w:sz w:val="24"/>
           <w:szCs w:val="24"/>
         </w:rPr>
-        <w:t>Next, I created three instances of this camera class in the game.cpp file. One handles the free-moving camera, one handles the camera which focuses on an object, and one is an empty instance which has its’ variables such as position, view, lookDirection and the right vector constantly set to whichever of the other two cameras is currently active. The reason I set the system up this way is because there are multiple functions such as Draw and SetView within game.cpp which take in variables from the camera, so by having one controller instance it allowed me to set all of these functions to use this instance’s variables, meaning I did not have to use if then else checks on all of these functions individually, which could significantly decrease performance of the project.</w:t>
-      </w:r>
-    </w:p>
-    <w:p>
-      <w:pPr>
-        <w:rPr>
-          <w:sz w:val="24"/>
-          <w:szCs w:val="24"/>
-        </w:rPr>
-      </w:pPr>
-      <w:r>
-        <w:rPr>
-          <w:sz w:val="24"/>
-          <w:szCs w:val="24"/>
-        </w:rPr>
-        <w:t>Switching between the cameras simply works by updating the “cameraActive” bool within each camera instance appropriately, and a single if statement at the beginning of game.cpp’s Update function will set the camera controller’s variables to the camera which currently holds true in this variable.</w:t>
+        <w:t xml:space="preserve">Next, I created three instances of this camera class in the game.cpp file. One handles the free-moving camera, one handles the camera which focuses on an object, and one is an empty instance which has its’ variables such as position, view, </w:t>
+      </w:r>
+      <w:proofErr w:type="spellStart"/>
+      <w:r>
+        <w:rPr>
+          <w:sz w:val="24"/>
+          <w:szCs w:val="24"/>
+        </w:rPr>
+        <w:t>lookDirection</w:t>
+      </w:r>
+      <w:proofErr w:type="spellEnd"/>
+      <w:r>
+        <w:rPr>
+          <w:sz w:val="24"/>
+          <w:szCs w:val="24"/>
+        </w:rPr>
+        <w:t xml:space="preserve"> and the right vector constantly set to whichever of the other two cameras is currently active. The reason I set the system up this way is because there are multiple functions such as Draw and </w:t>
+      </w:r>
+      <w:proofErr w:type="spellStart"/>
+      <w:r>
+        <w:rPr>
+          <w:sz w:val="24"/>
+          <w:szCs w:val="24"/>
+        </w:rPr>
+        <w:t>SetView</w:t>
+      </w:r>
+      <w:proofErr w:type="spellEnd"/>
+      <w:r>
+        <w:rPr>
+          <w:sz w:val="24"/>
+          <w:szCs w:val="24"/>
+        </w:rPr>
+        <w:t xml:space="preserve"> within game.cpp which take in variables from the camera, so by having one controller instance it allowed me to set all of these functions to use this instance’s variables, meaning I did not have to use if then else checks on all of these functions individually, which could significantly decrease performance of the project.</w:t>
+      </w:r>
+    </w:p>
+    <w:p>
+      <w:pPr>
+        <w:rPr>
+          <w:sz w:val="24"/>
+          <w:szCs w:val="24"/>
+        </w:rPr>
+      </w:pPr>
+      <w:r>
+        <w:rPr>
+          <w:sz w:val="24"/>
+          <w:szCs w:val="24"/>
+        </w:rPr>
+        <w:t>Switching between the cameras simply works by updating the “</w:t>
+      </w:r>
+      <w:proofErr w:type="spellStart"/>
+      <w:r>
+        <w:rPr>
+          <w:sz w:val="24"/>
+          <w:szCs w:val="24"/>
+        </w:rPr>
+        <w:t>cameraActive</w:t>
+      </w:r>
+      <w:proofErr w:type="spellEnd"/>
+      <w:r>
+        <w:rPr>
+          <w:sz w:val="24"/>
+          <w:szCs w:val="24"/>
+        </w:rPr>
+        <w:t xml:space="preserve">” bool within each camera instance appropriately, and a single if statement at the beginning of </w:t>
+      </w:r>
+      <w:proofErr w:type="spellStart"/>
+      <w:r>
+        <w:rPr>
+          <w:sz w:val="24"/>
+          <w:szCs w:val="24"/>
+        </w:rPr>
+        <w:t>game.cpp’s</w:t>
+      </w:r>
+      <w:proofErr w:type="spellEnd"/>
+      <w:r>
+        <w:rPr>
+          <w:sz w:val="24"/>
+          <w:szCs w:val="24"/>
+        </w:rPr>
+        <w:t xml:space="preserve"> </w:t>
+      </w:r>
+      <w:r>
+        <w:rPr>
+          <w:sz w:val="24"/>
+          <w:szCs w:val="24"/>
+        </w:rPr>
+        <w:lastRenderedPageBreak/>
+        <w:t>Update function will set the camera controller’s variables to the camera which currently holds true in this variable.</w:t>
       </w:r>
     </w:p>
     <w:p>
@@ -1984,7 +2376,23 @@
           <w:sz w:val="24"/>
           <w:szCs w:val="24"/>
         </w:rPr>
-        <w:t xml:space="preserve">When the user selects an object, the ID of the object is added to a vector which stores any IDs currently selected. This ID links to the objects position in the SceneGraph </w:t>
+        <w:t xml:space="preserve">When the user selects an object, the ID of the object is added to a vector which stores any IDs currently selected. This ID links to the objects position in the </w:t>
+      </w:r>
+      <w:proofErr w:type="spellStart"/>
+      <w:r>
+        <w:rPr>
+          <w:sz w:val="24"/>
+          <w:szCs w:val="24"/>
+        </w:rPr>
+        <w:t>SceneGraph</w:t>
+      </w:r>
+      <w:proofErr w:type="spellEnd"/>
+      <w:r>
+        <w:rPr>
+          <w:sz w:val="24"/>
+          <w:szCs w:val="24"/>
+        </w:rPr>
+        <w:t xml:space="preserve"> </w:t>
       </w:r>
       <w:r>
         <w:rPr>
@@ -2030,15 +2438,71 @@
           <w:sz w:val="24"/>
           <w:szCs w:val="24"/>
         </w:rPr>
-        <w:t xml:space="preserve">When the user presses control+V, or the paste button in the toolbar, the PasteObject function in toolMain.cpp is run. This function first takes the ID of the selected object and </w:t>
-      </w:r>
-      <w:r>
-        <w:rPr>
-          <w:sz w:val="24"/>
-          <w:szCs w:val="24"/>
-        </w:rPr>
-        <w:lastRenderedPageBreak/>
-        <w:t>creates an exact copy of it into a new SceneObject, matching all the same variables to ensure they all have a valid value. Next, it will assign this new object its’ own ID, which is the SceneGraph.size() + 1</w:t>
+        <w:t xml:space="preserve">When the user presses </w:t>
+      </w:r>
+      <w:proofErr w:type="spellStart"/>
+      <w:r>
+        <w:rPr>
+          <w:sz w:val="24"/>
+          <w:szCs w:val="24"/>
+        </w:rPr>
+        <w:t>control+V</w:t>
+      </w:r>
+      <w:proofErr w:type="spellEnd"/>
+      <w:r>
+        <w:rPr>
+          <w:sz w:val="24"/>
+          <w:szCs w:val="24"/>
+        </w:rPr>
+        <w:t xml:space="preserve">, or the paste button in the toolbar, the </w:t>
+      </w:r>
+      <w:proofErr w:type="spellStart"/>
+      <w:r>
+        <w:rPr>
+          <w:sz w:val="24"/>
+          <w:szCs w:val="24"/>
+        </w:rPr>
+        <w:t>PasteObject</w:t>
+      </w:r>
+      <w:proofErr w:type="spellEnd"/>
+      <w:r>
+        <w:rPr>
+          <w:sz w:val="24"/>
+          <w:szCs w:val="24"/>
+        </w:rPr>
+        <w:t xml:space="preserve"> function in toolMain.cpp is run. This function first takes the ID of the selected object and creates an exact copy of it into a new </w:t>
+      </w:r>
+      <w:proofErr w:type="spellStart"/>
+      <w:r>
+        <w:rPr>
+          <w:sz w:val="24"/>
+          <w:szCs w:val="24"/>
+        </w:rPr>
+        <w:t>SceneObject</w:t>
+      </w:r>
+      <w:proofErr w:type="spellEnd"/>
+      <w:r>
+        <w:rPr>
+          <w:sz w:val="24"/>
+          <w:szCs w:val="24"/>
+        </w:rPr>
+        <w:t xml:space="preserve">, matching all the same variables to ensure they all have a valid value. Next, it will assign this new object its’ own ID, which is the </w:t>
+      </w:r>
+      <w:proofErr w:type="spellStart"/>
+      <w:r>
+        <w:rPr>
+          <w:sz w:val="24"/>
+          <w:szCs w:val="24"/>
+        </w:rPr>
+        <w:t>SceneGraph.size</w:t>
+      </w:r>
+      <w:proofErr w:type="spellEnd"/>
+      <w:r>
+        <w:rPr>
+          <w:sz w:val="24"/>
+          <w:szCs w:val="24"/>
+        </w:rPr>
+        <w:t>() + 1</w:t>
       </w:r>
       <w:r>
         <w:rPr>
@@ -2145,6 +2609,14 @@
     </w:p>
     <w:p>
       <w:pPr>
+        <w:rPr>
+          <w:sz w:val="24"/>
+          <w:szCs w:val="24"/>
+        </w:rPr>
+      </w:pPr>
+    </w:p>
+    <w:p>
+      <w:pPr>
         <w:pStyle w:val="ListParagraph"/>
         <w:numPr>
           <w:ilvl w:val="1"/>
@@ -2210,6 +2682,7 @@
           <w:sz w:val="28"/>
           <w:szCs w:val="28"/>
         </w:rPr>
+        <w:lastRenderedPageBreak/>
         <w:t>Using Mouse Movement</w:t>
       </w:r>
     </w:p>
@@ -2225,7 +2698,39 @@
           <w:sz w:val="24"/>
           <w:szCs w:val="24"/>
         </w:rPr>
-        <w:t>These functions all use the same mouse logic as the camera, by subtracting its’ new position from its’ position in the last frame, so I will refer to the movement as deltaX and deltaY, the same as in the code.</w:t>
+        <w:t xml:space="preserve">These functions all use the same mouse logic as the camera, by subtracting its’ new position from its’ position in the last frame, so I will refer to the movement as </w:t>
+      </w:r>
+      <w:proofErr w:type="spellStart"/>
+      <w:r>
+        <w:rPr>
+          <w:sz w:val="24"/>
+          <w:szCs w:val="24"/>
+        </w:rPr>
+        <w:t>deltaX</w:t>
+      </w:r>
+      <w:proofErr w:type="spellEnd"/>
+      <w:r>
+        <w:rPr>
+          <w:sz w:val="24"/>
+          <w:szCs w:val="24"/>
+        </w:rPr>
+        <w:t xml:space="preserve"> and </w:t>
+      </w:r>
+      <w:proofErr w:type="spellStart"/>
+      <w:r>
+        <w:rPr>
+          <w:sz w:val="24"/>
+          <w:szCs w:val="24"/>
+        </w:rPr>
+        <w:t>deltaY</w:t>
+      </w:r>
+      <w:proofErr w:type="spellEnd"/>
+      <w:r>
+        <w:rPr>
+          <w:sz w:val="24"/>
+          <w:szCs w:val="24"/>
+        </w:rPr>
+        <w:t>, the same as in the code.</w:t>
       </w:r>
     </w:p>
     <w:p>
@@ -2264,7 +2769,39 @@
           <w:sz w:val="24"/>
           <w:szCs w:val="24"/>
         </w:rPr>
-        <w:t>When the mode is switched to Translate in the menu, the state in the enum of InputCommands is switched to Translate, which will then run the Translate function in toolMain.cpp during every frame where the user holds down control. This function:</w:t>
+        <w:t xml:space="preserve">When the mode is switched to Translate in the menu, the state in the </w:t>
+      </w:r>
+      <w:proofErr w:type="spellStart"/>
+      <w:r>
+        <w:rPr>
+          <w:sz w:val="24"/>
+          <w:szCs w:val="24"/>
+        </w:rPr>
+        <w:t>enum</w:t>
+      </w:r>
+      <w:proofErr w:type="spellEnd"/>
+      <w:r>
+        <w:rPr>
+          <w:sz w:val="24"/>
+          <w:szCs w:val="24"/>
+        </w:rPr>
+        <w:t xml:space="preserve"> of </w:t>
+      </w:r>
+      <w:proofErr w:type="spellStart"/>
+      <w:r>
+        <w:rPr>
+          <w:sz w:val="24"/>
+          <w:szCs w:val="24"/>
+        </w:rPr>
+        <w:t>InputCommands</w:t>
+      </w:r>
+      <w:proofErr w:type="spellEnd"/>
+      <w:r>
+        <w:rPr>
+          <w:sz w:val="24"/>
+          <w:szCs w:val="24"/>
+        </w:rPr>
+        <w:t xml:space="preserve"> is switched to Translate, which will then run the Translate function in toolMain.cpp during every frame where the user holds down control. This function:</w:t>
       </w:r>
     </w:p>
     <w:p>
@@ -2304,7 +2841,39 @@
           <w:sz w:val="24"/>
           <w:szCs w:val="24"/>
         </w:rPr>
-        <w:t>Changes the object’s posX and posY component based on the mouse deltas</w:t>
+        <w:t xml:space="preserve">Changes the object’s </w:t>
+      </w:r>
+      <w:proofErr w:type="spellStart"/>
+      <w:r>
+        <w:rPr>
+          <w:sz w:val="24"/>
+          <w:szCs w:val="24"/>
+        </w:rPr>
+        <w:t>posX</w:t>
+      </w:r>
+      <w:proofErr w:type="spellEnd"/>
+      <w:r>
+        <w:rPr>
+          <w:sz w:val="24"/>
+          <w:szCs w:val="24"/>
+        </w:rPr>
+        <w:t xml:space="preserve"> and </w:t>
+      </w:r>
+      <w:proofErr w:type="spellStart"/>
+      <w:r>
+        <w:rPr>
+          <w:sz w:val="24"/>
+          <w:szCs w:val="24"/>
+        </w:rPr>
+        <w:t>posY</w:t>
+      </w:r>
+      <w:proofErr w:type="spellEnd"/>
+      <w:r>
+        <w:rPr>
+          <w:sz w:val="24"/>
+          <w:szCs w:val="24"/>
+        </w:rPr>
+        <w:t xml:space="preserve"> component based on the mouse deltas</w:t>
       </w:r>
       <w:r>
         <w:rPr>
@@ -2338,7 +2907,23 @@
           <w:sz w:val="24"/>
           <w:szCs w:val="24"/>
         </w:rPr>
-        <w:t>Changes the object’s posZ component based on whether the user is holding W or S</w:t>
+        <w:t xml:space="preserve">Changes the object’s </w:t>
+      </w:r>
+      <w:proofErr w:type="spellStart"/>
+      <w:r>
+        <w:rPr>
+          <w:sz w:val="24"/>
+          <w:szCs w:val="24"/>
+        </w:rPr>
+        <w:t>posZ</w:t>
+      </w:r>
+      <w:proofErr w:type="spellEnd"/>
+      <w:r>
+        <w:rPr>
+          <w:sz w:val="24"/>
+          <w:szCs w:val="24"/>
+        </w:rPr>
+        <w:t xml:space="preserve"> component based on whether the user is holding W or S</w:t>
       </w:r>
       <w:r>
         <w:rPr>
@@ -2372,22 +2957,78 @@
           <w:sz w:val="24"/>
           <w:szCs w:val="24"/>
         </w:rPr>
-        <w:t>Sets the object’s components in the displayList to match its’ components in scene graph using UpdateDisplayList in game.cpp. This just updates the object on the user’s screen, since the game will display objects based on their displayList values, not what is stored in the scene graph.</w:t>
-      </w:r>
-      <w:r>
-        <w:rPr>
-          <w:sz w:val="24"/>
-          <w:szCs w:val="24"/>
-        </w:rPr>
-        <w:t xml:space="preserve"> This function works the same as the pre-existing BuildDisplayList, however it is rewritten to target only the currently selected object, </w:t>
-      </w:r>
-      <w:r>
-        <w:rPr>
-          <w:sz w:val="24"/>
-          <w:szCs w:val="24"/>
-        </w:rPr>
-        <w:lastRenderedPageBreak/>
-        <w:t>since rebuilding all objects multiple frames in a row was causing serious performance issues.</w:t>
+        <w:t xml:space="preserve">Sets the object’s components in the </w:t>
+      </w:r>
+      <w:proofErr w:type="spellStart"/>
+      <w:r>
+        <w:rPr>
+          <w:sz w:val="24"/>
+          <w:szCs w:val="24"/>
+        </w:rPr>
+        <w:t>displayList</w:t>
+      </w:r>
+      <w:proofErr w:type="spellEnd"/>
+      <w:r>
+        <w:rPr>
+          <w:sz w:val="24"/>
+          <w:szCs w:val="24"/>
+        </w:rPr>
+        <w:t xml:space="preserve"> to match its’ components in scene graph using </w:t>
+      </w:r>
+      <w:proofErr w:type="spellStart"/>
+      <w:r>
+        <w:rPr>
+          <w:sz w:val="24"/>
+          <w:szCs w:val="24"/>
+        </w:rPr>
+        <w:t>UpdateDisplayList</w:t>
+      </w:r>
+      <w:proofErr w:type="spellEnd"/>
+      <w:r>
+        <w:rPr>
+          <w:sz w:val="24"/>
+          <w:szCs w:val="24"/>
+        </w:rPr>
+        <w:t xml:space="preserve"> in game.cpp. This just updates the object on the user’s screen, since the game will display objects based on their </w:t>
+      </w:r>
+      <w:proofErr w:type="spellStart"/>
+      <w:r>
+        <w:rPr>
+          <w:sz w:val="24"/>
+          <w:szCs w:val="24"/>
+        </w:rPr>
+        <w:t>displayList</w:t>
+      </w:r>
+      <w:proofErr w:type="spellEnd"/>
+      <w:r>
+        <w:rPr>
+          <w:sz w:val="24"/>
+          <w:szCs w:val="24"/>
+        </w:rPr>
+        <w:t xml:space="preserve"> values, not what is stored in the scene graph.</w:t>
+      </w:r>
+      <w:r>
+        <w:rPr>
+          <w:sz w:val="24"/>
+          <w:szCs w:val="24"/>
+        </w:rPr>
+        <w:t xml:space="preserve"> This function works the same as the pre-existing </w:t>
+      </w:r>
+      <w:proofErr w:type="spellStart"/>
+      <w:r>
+        <w:rPr>
+          <w:sz w:val="24"/>
+          <w:szCs w:val="24"/>
+        </w:rPr>
+        <w:t>BuildDisplayList</w:t>
+      </w:r>
+      <w:proofErr w:type="spellEnd"/>
+      <w:r>
+        <w:rPr>
+          <w:sz w:val="24"/>
+          <w:szCs w:val="24"/>
+        </w:rPr>
+        <w:t>, however it is rewritten to target only the currently selected object, since rebuilding all objects multiple frames in a row was causing serious performance issues.</w:t>
       </w:r>
     </w:p>
     <w:p>
@@ -2448,7 +3089,39 @@
           <w:sz w:val="24"/>
           <w:szCs w:val="24"/>
         </w:rPr>
-        <w:t xml:space="preserve"> in the menu, the state in the enum of InputCommands is switched to </w:t>
+        <w:t xml:space="preserve"> in the menu, the state in the </w:t>
+      </w:r>
+      <w:proofErr w:type="spellStart"/>
+      <w:r>
+        <w:rPr>
+          <w:sz w:val="24"/>
+          <w:szCs w:val="24"/>
+        </w:rPr>
+        <w:t>enum</w:t>
+      </w:r>
+      <w:proofErr w:type="spellEnd"/>
+      <w:r>
+        <w:rPr>
+          <w:sz w:val="24"/>
+          <w:szCs w:val="24"/>
+        </w:rPr>
+        <w:t xml:space="preserve"> of </w:t>
+      </w:r>
+      <w:proofErr w:type="spellStart"/>
+      <w:r>
+        <w:rPr>
+          <w:sz w:val="24"/>
+          <w:szCs w:val="24"/>
+        </w:rPr>
+        <w:t>InputCommands</w:t>
+      </w:r>
+      <w:proofErr w:type="spellEnd"/>
+      <w:r>
+        <w:rPr>
+          <w:sz w:val="24"/>
+          <w:szCs w:val="24"/>
+        </w:rPr>
+        <w:t xml:space="preserve"> is switched to </w:t>
       </w:r>
       <w:r>
         <w:rPr>
@@ -2518,6 +3191,7 @@
         </w:rPr>
         <w:t xml:space="preserve">Changes the object’s </w:t>
       </w:r>
+      <w:proofErr w:type="spellStart"/>
       <w:r>
         <w:rPr>
           <w:sz w:val="24"/>
@@ -2525,6 +3199,7 @@
         </w:rPr>
         <w:t>rotX</w:t>
       </w:r>
+      <w:proofErr w:type="spellEnd"/>
       <w:r>
         <w:rPr>
           <w:sz w:val="24"/>
@@ -2532,6 +3207,7 @@
         </w:rPr>
         <w:t xml:space="preserve"> and </w:t>
       </w:r>
+      <w:proofErr w:type="spellStart"/>
       <w:r>
         <w:rPr>
           <w:sz w:val="24"/>
@@ -2539,6 +3215,7 @@
         </w:rPr>
         <w:t>rotY</w:t>
       </w:r>
+      <w:proofErr w:type="spellEnd"/>
       <w:r>
         <w:rPr>
           <w:sz w:val="24"/>
@@ -2580,6 +3257,7 @@
         </w:rPr>
         <w:t xml:space="preserve">Changes the object’s </w:t>
       </w:r>
+      <w:proofErr w:type="spellStart"/>
       <w:r>
         <w:rPr>
           <w:sz w:val="24"/>
@@ -2587,6 +3265,7 @@
         </w:rPr>
         <w:t>rotZ</w:t>
       </w:r>
+      <w:proofErr w:type="spellEnd"/>
       <w:r>
         <w:rPr>
           <w:sz w:val="24"/>
@@ -2626,7 +3305,23 @@
           <w:sz w:val="24"/>
           <w:szCs w:val="24"/>
         </w:rPr>
-        <w:t>Runs the UpdateDisplayList function in game.cpp again.</w:t>
+        <w:t xml:space="preserve">Runs the </w:t>
+      </w:r>
+      <w:proofErr w:type="spellStart"/>
+      <w:r>
+        <w:rPr>
+          <w:sz w:val="24"/>
+          <w:szCs w:val="24"/>
+        </w:rPr>
+        <w:t>UpdateDisplayList</w:t>
+      </w:r>
+      <w:proofErr w:type="spellEnd"/>
+      <w:r>
+        <w:rPr>
+          <w:sz w:val="24"/>
+          <w:szCs w:val="24"/>
+        </w:rPr>
+        <w:t xml:space="preserve"> function in game.cpp again.</w:t>
       </w:r>
     </w:p>
     <w:p>
@@ -2679,7 +3374,39 @@
           <w:sz w:val="24"/>
           <w:szCs w:val="24"/>
         </w:rPr>
-        <w:t xml:space="preserve"> in the menu, the state in the enum of InputCommands is switched to </w:t>
+        <w:t xml:space="preserve"> in the menu, the state in the </w:t>
+      </w:r>
+      <w:proofErr w:type="spellStart"/>
+      <w:r>
+        <w:rPr>
+          <w:sz w:val="24"/>
+          <w:szCs w:val="24"/>
+        </w:rPr>
+        <w:t>enum</w:t>
+      </w:r>
+      <w:proofErr w:type="spellEnd"/>
+      <w:r>
+        <w:rPr>
+          <w:sz w:val="24"/>
+          <w:szCs w:val="24"/>
+        </w:rPr>
+        <w:t xml:space="preserve"> of </w:t>
+      </w:r>
+      <w:proofErr w:type="spellStart"/>
+      <w:r>
+        <w:rPr>
+          <w:sz w:val="24"/>
+          <w:szCs w:val="24"/>
+        </w:rPr>
+        <w:t>InputCommands</w:t>
+      </w:r>
+      <w:proofErr w:type="spellEnd"/>
+      <w:r>
+        <w:rPr>
+          <w:sz w:val="24"/>
+          <w:szCs w:val="24"/>
+        </w:rPr>
+        <w:t xml:space="preserve"> is switched to </w:t>
       </w:r>
       <w:r>
         <w:rPr>
@@ -2747,7 +3474,40 @@
           <w:sz w:val="24"/>
           <w:szCs w:val="24"/>
         </w:rPr>
-        <w:t xml:space="preserve">Changes the object’s rotX and rotY component based on the mouse deltas, </w:t>
+        <w:lastRenderedPageBreak/>
+        <w:t xml:space="preserve">Changes the object’s </w:t>
+      </w:r>
+      <w:proofErr w:type="spellStart"/>
+      <w:r>
+        <w:rPr>
+          <w:sz w:val="24"/>
+          <w:szCs w:val="24"/>
+        </w:rPr>
+        <w:t>rotX</w:t>
+      </w:r>
+      <w:proofErr w:type="spellEnd"/>
+      <w:r>
+        <w:rPr>
+          <w:sz w:val="24"/>
+          <w:szCs w:val="24"/>
+        </w:rPr>
+        <w:t xml:space="preserve"> and </w:t>
+      </w:r>
+      <w:proofErr w:type="spellStart"/>
+      <w:r>
+        <w:rPr>
+          <w:sz w:val="24"/>
+          <w:szCs w:val="24"/>
+        </w:rPr>
+        <w:t>rotY</w:t>
+      </w:r>
+      <w:proofErr w:type="spellEnd"/>
+      <w:r>
+        <w:rPr>
+          <w:sz w:val="24"/>
+          <w:szCs w:val="24"/>
+        </w:rPr>
+        <w:t xml:space="preserve"> component based on the mouse deltas, </w:t>
       </w:r>
       <w:r>
         <w:rPr>
@@ -2802,7 +3562,23 @@
           <w:sz w:val="24"/>
           <w:szCs w:val="24"/>
         </w:rPr>
-        <w:t>Changes the object’s rotZ component based on whether the user is holding W or S, rotating around the Z axis.</w:t>
+        <w:t xml:space="preserve">Changes the object’s </w:t>
+      </w:r>
+      <w:proofErr w:type="spellStart"/>
+      <w:r>
+        <w:rPr>
+          <w:sz w:val="24"/>
+          <w:szCs w:val="24"/>
+        </w:rPr>
+        <w:t>rotZ</w:t>
+      </w:r>
+      <w:proofErr w:type="spellEnd"/>
+      <w:r>
+        <w:rPr>
+          <w:sz w:val="24"/>
+          <w:szCs w:val="24"/>
+        </w:rPr>
+        <w:t xml:space="preserve"> component based on whether the user is holding W or S, rotating around the Z axis.</w:t>
       </w:r>
       <w:r>
         <w:rPr>
@@ -2829,7 +3605,23 @@
           <w:sz w:val="24"/>
           <w:szCs w:val="24"/>
         </w:rPr>
-        <w:t>Runs the UpdateDisplayList function in game.cpp again.</w:t>
+        <w:t xml:space="preserve">Runs the </w:t>
+      </w:r>
+      <w:proofErr w:type="spellStart"/>
+      <w:r>
+        <w:rPr>
+          <w:sz w:val="24"/>
+          <w:szCs w:val="24"/>
+        </w:rPr>
+        <w:t>UpdateDisplayList</w:t>
+      </w:r>
+      <w:proofErr w:type="spellEnd"/>
+      <w:r>
+        <w:rPr>
+          <w:sz w:val="24"/>
+          <w:szCs w:val="24"/>
+        </w:rPr>
+        <w:t xml:space="preserve"> function in game.cpp again.</w:t>
       </w:r>
     </w:p>
     <w:p>
@@ -2883,7 +3675,23 @@
           <w:sz w:val="24"/>
           <w:szCs w:val="24"/>
         </w:rPr>
-        <w:t>designed to be a simplified way to add new objects into the scene. Without this window, adding a new object would require manually adding it into the database, by going into the .db file and running an SQL script. With the window however, the user can select the model, texture and transform of the object they wish to add into the scene.</w:t>
+        <w:t>designed to be a simplified way to add new objects into the scene. Without this window, adding a new object would require manually adding it into the database, by going into the .</w:t>
+      </w:r>
+      <w:proofErr w:type="spellStart"/>
+      <w:r>
+        <w:rPr>
+          <w:sz w:val="24"/>
+          <w:szCs w:val="24"/>
+        </w:rPr>
+        <w:t>db</w:t>
+      </w:r>
+      <w:proofErr w:type="spellEnd"/>
+      <w:r>
+        <w:rPr>
+          <w:sz w:val="24"/>
+          <w:szCs w:val="24"/>
+        </w:rPr>
+        <w:t xml:space="preserve"> file and running an SQL script. With the window however, the user can select the model, texture and transform of the object they wish to add into the scene.</w:t>
       </w:r>
       <w:r>
         <w:rPr>
@@ -2919,6 +3727,107 @@
     </w:p>
     <w:p>
       <w:pPr>
+        <w:rPr>
+          <w:sz w:val="24"/>
+          <w:szCs w:val="24"/>
+        </w:rPr>
+      </w:pPr>
+      <w:r>
+        <w:rPr>
+          <w:sz w:val="24"/>
+          <w:szCs w:val="24"/>
+        </w:rPr>
+        <w:t>To access the window, the user simply goes to Edit-&gt;Create Object on the toolbar. This will open the following dialogue window:</w:t>
+      </w:r>
+    </w:p>
+    <w:p>
+      <w:pPr>
+        <w:rPr>
+          <w:sz w:val="24"/>
+          <w:szCs w:val="24"/>
+        </w:rPr>
+      </w:pPr>
+      <w:r>
+        <w:rPr>
+          <w:sz w:val="24"/>
+          <w:szCs w:val="24"/>
+        </w:rPr>
+        <w:drawing>
+          <wp:inline distT="0" distB="0" distL="0" distR="0" wp14:anchorId="38526756" wp14:editId="2E942F86">
+            <wp:extent cx="5144218" cy="3724795"/>
+            <wp:effectExtent l="0" t="0" r="0" b="9525"/>
+            <wp:docPr id="1675792131" name="Picture 1" descr="A screenshot of a computer&#10;&#10;AI-generated content may be incorrect."/>
+            <wp:cNvGraphicFramePr>
+              <a:graphicFrameLocks xmlns:a="http://schemas.openxmlformats.org/drawingml/2006/main" noChangeAspect="1"/>
+            </wp:cNvGraphicFramePr>
+            <a:graphic xmlns:a="http://schemas.openxmlformats.org/drawingml/2006/main">
+              <a:graphicData uri="http://schemas.openxmlformats.org/drawingml/2006/picture">
+                <pic:pic xmlns:pic="http://schemas.openxmlformats.org/drawingml/2006/picture">
+                  <pic:nvPicPr>
+                    <pic:cNvPr id="1675792131" name="Picture 1" descr="A screenshot of a computer&#10;&#10;AI-generated content may be incorrect."/>
+                    <pic:cNvPicPr/>
+                  </pic:nvPicPr>
+                  <pic:blipFill>
+                    <a:blip r:embed="rId10"/>
+                    <a:stretch>
+                      <a:fillRect/>
+                    </a:stretch>
+                  </pic:blipFill>
+                  <pic:spPr>
+                    <a:xfrm>
+                      <a:off x="0" y="0"/>
+                      <a:ext cx="5144218" cy="3724795"/>
+                    </a:xfrm>
+                    <a:prstGeom prst="rect">
+                      <a:avLst/>
+                    </a:prstGeom>
+                  </pic:spPr>
+                </pic:pic>
+              </a:graphicData>
+            </a:graphic>
+          </wp:inline>
+        </w:drawing>
+      </w:r>
+    </w:p>
+    <w:p>
+      <w:pPr>
+        <w:rPr>
+          <w:sz w:val="24"/>
+          <w:szCs w:val="24"/>
+        </w:rPr>
+      </w:pPr>
+      <w:r>
+        <w:rPr>
+          <w:sz w:val="24"/>
+          <w:szCs w:val="24"/>
+        </w:rPr>
+        <w:t xml:space="preserve">This dialogue windows consists of two dropdown boxes, allowing the user to select from pre-defined models and texture options. These were made simply using MFC Combo-boxes. </w:t>
+      </w:r>
+      <w:r>
+        <w:rPr>
+          <w:sz w:val="24"/>
+          <w:szCs w:val="24"/>
+        </w:rPr>
+        <w:lastRenderedPageBreak/>
+        <w:t xml:space="preserve">There are also input boxes allowing the user to define the starting position, scale and rotation of the object. These were added using MFC’s Edit Control </w:t>
+      </w:r>
+      <w:r>
+        <w:rPr>
+          <w:sz w:val="24"/>
+          <w:szCs w:val="24"/>
+        </w:rPr>
+        <w:t>boxes and</w:t>
+      </w:r>
+      <w:r>
+        <w:rPr>
+          <w:sz w:val="24"/>
+          <w:szCs w:val="24"/>
+        </w:rPr>
+        <w:t xml:space="preserve"> setting the number parameter to True to force integer inputs only, preventing errors when the program tries to create the object.</w:t>
+      </w:r>
+    </w:p>
+    <w:p>
+      <w:pPr>
         <w:pStyle w:val="ListParagraph"/>
         <w:numPr>
           <w:ilvl w:val="2"/>
@@ -2943,27 +3852,244 @@
     </w:p>
     <w:p>
       <w:pPr>
-        <w:pStyle w:val="ListParagraph"/>
-        <w:numPr>
-          <w:ilvl w:val="2"/>
-          <w:numId w:val="9"/>
-        </w:numPr>
-        <w:rPr>
-          <w:b/>
-          <w:bCs/>
-          <w:sz w:val="28"/>
-          <w:szCs w:val="28"/>
-        </w:rPr>
-      </w:pPr>
-      <w:r>
-        <w:rPr>
-          <w:b/>
-          <w:bCs/>
-          <w:sz w:val="28"/>
-          <w:szCs w:val="28"/>
-        </w:rPr>
-        <w:t>Adding to Scene</w:t>
-      </w:r>
+        <w:rPr>
+          <w:sz w:val="24"/>
+          <w:szCs w:val="24"/>
+        </w:rPr>
+      </w:pPr>
+      <w:r>
+        <w:rPr>
+          <w:sz w:val="24"/>
+          <w:szCs w:val="24"/>
+        </w:rPr>
+        <w:t xml:space="preserve">To apply the user-defined variables to a new object, I first created a new class called </w:t>
+      </w:r>
+      <w:proofErr w:type="spellStart"/>
+      <w:r>
+        <w:rPr>
+          <w:sz w:val="24"/>
+          <w:szCs w:val="24"/>
+        </w:rPr>
+        <w:t>CreateDialogue</w:t>
+      </w:r>
+      <w:proofErr w:type="spellEnd"/>
+      <w:r>
+        <w:rPr>
+          <w:sz w:val="24"/>
+          <w:szCs w:val="24"/>
+        </w:rPr>
+        <w:t xml:space="preserve">, used to handle transferring data from the window into values within the code. </w:t>
+      </w:r>
+    </w:p>
+    <w:p>
+      <w:pPr>
+        <w:rPr>
+          <w:sz w:val="24"/>
+          <w:szCs w:val="24"/>
+        </w:rPr>
+      </w:pPr>
+      <w:r>
+        <w:rPr>
+          <w:sz w:val="24"/>
+          <w:szCs w:val="24"/>
+        </w:rPr>
+        <w:t xml:space="preserve">The class contains two string vectors, which store the paths to valid models and textures within the project folder. These are added to the vector in the same order as they appear in the dropdown menus. By using the Combo </w:t>
+      </w:r>
+      <w:proofErr w:type="spellStart"/>
+      <w:r>
+        <w:rPr>
+          <w:sz w:val="24"/>
+          <w:szCs w:val="24"/>
+        </w:rPr>
+        <w:t>Boxe’s</w:t>
+      </w:r>
+      <w:proofErr w:type="spellEnd"/>
+      <w:r>
+        <w:rPr>
+          <w:sz w:val="24"/>
+          <w:szCs w:val="24"/>
+        </w:rPr>
+        <w:t xml:space="preserve"> </w:t>
+      </w:r>
+      <w:proofErr w:type="spellStart"/>
+      <w:r>
+        <w:rPr>
+          <w:sz w:val="24"/>
+          <w:szCs w:val="24"/>
+        </w:rPr>
+        <w:t>GetCurSel</w:t>
+      </w:r>
+      <w:proofErr w:type="spellEnd"/>
+      <w:r>
+        <w:rPr>
+          <w:sz w:val="24"/>
+          <w:szCs w:val="24"/>
+        </w:rPr>
+        <w:t xml:space="preserve"> function, this returns the position of the dropdown which the user has selected and can be used to reference that path in the vector. Next, the values </w:t>
+      </w:r>
+      <w:r>
+        <w:rPr>
+          <w:sz w:val="24"/>
+          <w:szCs w:val="24"/>
+        </w:rPr>
+        <w:t>entered</w:t>
+      </w:r>
+      <w:r>
+        <w:rPr>
+          <w:sz w:val="24"/>
+          <w:szCs w:val="24"/>
+        </w:rPr>
+        <w:t xml:space="preserve"> the edit boxes are added into appropriate vectors for position, scale and rotation using </w:t>
+      </w:r>
+      <w:proofErr w:type="spellStart"/>
+      <w:r>
+        <w:rPr>
+          <w:sz w:val="24"/>
+          <w:szCs w:val="24"/>
+        </w:rPr>
+        <w:t>GetWindowText</w:t>
+      </w:r>
+      <w:proofErr w:type="spellEnd"/>
+      <w:r>
+        <w:rPr>
+          <w:sz w:val="24"/>
+          <w:szCs w:val="24"/>
+        </w:rPr>
+        <w:t>, then _</w:t>
+      </w:r>
+      <w:proofErr w:type="spellStart"/>
+      <w:r>
+        <w:rPr>
+          <w:sz w:val="24"/>
+          <w:szCs w:val="24"/>
+        </w:rPr>
+        <w:t>ttoi</w:t>
+      </w:r>
+      <w:proofErr w:type="spellEnd"/>
+      <w:r>
+        <w:rPr>
+          <w:sz w:val="24"/>
+          <w:szCs w:val="24"/>
+        </w:rPr>
+        <w:t xml:space="preserve"> to convert this into an integer.</w:t>
+      </w:r>
+    </w:p>
+    <w:p>
+      <w:pPr>
+        <w:rPr>
+          <w:sz w:val="24"/>
+          <w:szCs w:val="24"/>
+        </w:rPr>
+      </w:pPr>
+      <w:r>
+        <w:rPr>
+          <w:sz w:val="24"/>
+          <w:szCs w:val="24"/>
+        </w:rPr>
+        <w:t xml:space="preserve">From here, the </w:t>
+      </w:r>
+      <w:proofErr w:type="spellStart"/>
+      <w:r>
+        <w:rPr>
+          <w:sz w:val="24"/>
+          <w:szCs w:val="24"/>
+        </w:rPr>
+        <w:t>CreateNewObject</w:t>
+      </w:r>
+      <w:proofErr w:type="spellEnd"/>
+      <w:r>
+        <w:rPr>
+          <w:sz w:val="24"/>
+          <w:szCs w:val="24"/>
+        </w:rPr>
+        <w:t xml:space="preserve"> function in </w:t>
+      </w:r>
+      <w:proofErr w:type="spellStart"/>
+      <w:r>
+        <w:rPr>
+          <w:sz w:val="24"/>
+          <w:szCs w:val="24"/>
+        </w:rPr>
+        <w:t>toolMain</w:t>
+      </w:r>
+      <w:proofErr w:type="spellEnd"/>
+      <w:r>
+        <w:rPr>
+          <w:sz w:val="24"/>
+          <w:szCs w:val="24"/>
+        </w:rPr>
+        <w:t xml:space="preserve"> is run and takes in these vectors as parameters, as well as the path values as strings (only the selected path is passed here, the rest of the vector is not relevant). This function then creates a copy of the first object in the scene graph to make a new object with base values, which guarantees all fields in the database will be filled later and should not return any errors. This new object is then given a unique ID by adding one to the current size of the scene graph, and the position, scale and rotation of the new object are set using the vectors passed from the window. It then does the same to set the path for model and texture. Finally, this new object is added to the scene graph, and the display list is rebuilt to include this new object on the user’s view.</w:t>
+      </w:r>
+    </w:p>
+    <w:p>
+      <w:pPr>
+        <w:rPr>
+          <w:b/>
+          <w:bCs/>
+          <w:sz w:val="28"/>
+          <w:szCs w:val="28"/>
+        </w:rPr>
+      </w:pPr>
+    </w:p>
+    <w:p>
+      <w:pPr>
+        <w:rPr>
+          <w:b/>
+          <w:bCs/>
+          <w:sz w:val="28"/>
+          <w:szCs w:val="28"/>
+        </w:rPr>
+      </w:pPr>
+    </w:p>
+    <w:p>
+      <w:pPr>
+        <w:rPr>
+          <w:b/>
+          <w:bCs/>
+          <w:sz w:val="28"/>
+          <w:szCs w:val="28"/>
+        </w:rPr>
+      </w:pPr>
+    </w:p>
+    <w:p>
+      <w:pPr>
+        <w:rPr>
+          <w:b/>
+          <w:bCs/>
+          <w:sz w:val="28"/>
+          <w:szCs w:val="28"/>
+        </w:rPr>
+      </w:pPr>
+    </w:p>
+    <w:p>
+      <w:pPr>
+        <w:rPr>
+          <w:b/>
+          <w:bCs/>
+          <w:sz w:val="28"/>
+          <w:szCs w:val="28"/>
+        </w:rPr>
+      </w:pPr>
+    </w:p>
+    <w:p>
+      <w:pPr>
+        <w:rPr>
+          <w:b/>
+          <w:bCs/>
+          <w:sz w:val="28"/>
+          <w:szCs w:val="28"/>
+        </w:rPr>
+      </w:pPr>
+    </w:p>
+    <w:p>
+      <w:pPr>
+        <w:rPr>
+          <w:b/>
+          <w:bCs/>
+          <w:sz w:val="28"/>
+          <w:szCs w:val="28"/>
+        </w:rPr>
+      </w:pPr>
     </w:p>
     <w:p>
       <w:pPr>
@@ -3018,6 +4144,7 @@
           <w:szCs w:val="32"/>
           <w:u w:val="single"/>
         </w:rPr>
+        <w:lastRenderedPageBreak/>
         <w:t>Conclusion</w:t>
       </w:r>
     </w:p>
@@ -3297,6 +4424,7 @@
           <w:szCs w:val="32"/>
           <w:u w:val="single"/>
         </w:rPr>
+        <w:lastRenderedPageBreak/>
         <w:t>References</w:t>
       </w:r>
     </w:p>
@@ -3313,7 +4441,7 @@
           <w:szCs w:val="24"/>
         </w:rPr>
       </w:pPr>
-      <w:hyperlink r:id="rId10" w:history="1">
+      <w:hyperlink r:id="rId11" w:history="1">
         <w:r>
           <w:rPr>
             <w:rStyle w:val="Hyperlink"/>
@@ -3371,7 +4499,7 @@
           <w:szCs w:val="24"/>
         </w:rPr>
       </w:pPr>
-      <w:hyperlink r:id="rId11" w:history="1">
+      <w:hyperlink r:id="rId12" w:history="1">
         <w:r>
           <w:rPr>
             <w:rStyle w:val="Hyperlink"/>
@@ -3390,7 +4518,27 @@
           <w:sz w:val="24"/>
           <w:szCs w:val="24"/>
         </w:rPr>
-        <w:t xml:space="preserve"> - Setting the default value in edit boxes (StackOverflow), used in object creation window</w:t>
+        <w:t xml:space="preserve"> - Setting the default value in edit boxes (</w:t>
+      </w:r>
+      <w:proofErr w:type="spellStart"/>
+      <w:r>
+        <w:rPr>
+          <w:rFonts w:cstheme="minorHAnsi"/>
+          <w:kern w:val="0"/>
+          <w:sz w:val="24"/>
+          <w:szCs w:val="24"/>
+        </w:rPr>
+        <w:t>StackOverflow</w:t>
+      </w:r>
+      <w:proofErr w:type="spellEnd"/>
+      <w:r>
+        <w:rPr>
+          <w:rFonts w:cstheme="minorHAnsi"/>
+          <w:kern w:val="0"/>
+          <w:sz w:val="24"/>
+          <w:szCs w:val="24"/>
+        </w:rPr>
+        <w:t>), used in object creation window</w:t>
       </w:r>
       <w:r>
         <w:rPr>
@@ -3425,7 +4573,7 @@
           <w:szCs w:val="24"/>
         </w:rPr>
       </w:pPr>
-      <w:hyperlink r:id="rId12" w:history="1">
+      <w:hyperlink r:id="rId13" w:history="1">
         <w:r>
           <w:rPr>
             <w:rStyle w:val="Hyperlink"/>
@@ -3465,7 +4613,7 @@
           <w:szCs w:val="24"/>
         </w:rPr>
       </w:pPr>
-      <w:hyperlink r:id="rId13" w:history="1">
+      <w:hyperlink r:id="rId14" w:history="1">
         <w:r>
           <w:rPr>
             <w:rStyle w:val="Hyperlink"/>
@@ -3502,7 +4650,7 @@
           <w:szCs w:val="24"/>
         </w:rPr>
       </w:pPr>
-      <w:hyperlink r:id="rId14" w:history="1">
+      <w:hyperlink r:id="rId15" w:history="1">
         <w:r>
           <w:rPr>
             <w:rStyle w:val="Hyperlink"/>
@@ -3519,27 +4667,45 @@
           <w:sz w:val="24"/>
           <w:szCs w:val="24"/>
         </w:rPr>
-        <w:t xml:space="preserve"> - Arcball camera functions</w:t>
-      </w:r>
-    </w:p>
-    <w:p>
-      <w:pPr>
+        <w:t xml:space="preserve"> - </w:t>
+      </w:r>
+      <w:proofErr w:type="spellStart"/>
+      <w:r>
         <w:rPr>
           <w:rFonts w:cstheme="minorHAnsi"/>
           <w:sz w:val="24"/>
           <w:szCs w:val="24"/>
         </w:rPr>
-      </w:pPr>
-    </w:p>
-    <w:p>
-      <w:pPr>
+        <w:t>Arcball</w:t>
+      </w:r>
+      <w:proofErr w:type="spellEnd"/>
+      <w:r>
         <w:rPr>
           <w:rFonts w:cstheme="minorHAnsi"/>
           <w:sz w:val="24"/>
           <w:szCs w:val="24"/>
         </w:rPr>
-      </w:pPr>
-      <w:hyperlink r:id="rId15" w:history="1">
+        <w:t xml:space="preserve"> camera functions</w:t>
+      </w:r>
+    </w:p>
+    <w:p>
+      <w:pPr>
+        <w:rPr>
+          <w:rFonts w:cstheme="minorHAnsi"/>
+          <w:sz w:val="24"/>
+          <w:szCs w:val="24"/>
+        </w:rPr>
+      </w:pPr>
+    </w:p>
+    <w:p>
+      <w:pPr>
+        <w:rPr>
+          <w:rFonts w:cstheme="minorHAnsi"/>
+          <w:sz w:val="24"/>
+          <w:szCs w:val="24"/>
+        </w:rPr>
+      </w:pPr>
+      <w:hyperlink r:id="rId16" w:history="1">
         <w:r>
           <w:rPr>
             <w:rStyle w:val="Hyperlink"/>
@@ -3556,7 +4722,25 @@
           <w:sz w:val="24"/>
           <w:szCs w:val="24"/>
         </w:rPr>
-        <w:t xml:space="preserve"> - Using the arcball camera (Programmer Blog), used for the object focusing camera.</w:t>
+        <w:t xml:space="preserve"> - Using the </w:t>
+      </w:r>
+      <w:proofErr w:type="spellStart"/>
+      <w:r>
+        <w:rPr>
+          <w:rFonts w:cstheme="minorHAnsi"/>
+          <w:sz w:val="24"/>
+          <w:szCs w:val="24"/>
+        </w:rPr>
+        <w:t>arcball</w:t>
+      </w:r>
+      <w:proofErr w:type="spellEnd"/>
+      <w:r>
+        <w:rPr>
+          <w:rFonts w:cstheme="minorHAnsi"/>
+          <w:sz w:val="24"/>
+          <w:szCs w:val="24"/>
+        </w:rPr>
+        <w:t xml:space="preserve"> camera (Programmer Blog), used for the object focusing camera.</w:t>
       </w:r>
     </w:p>
     <w:sectPr>

</xml_diff>

<commit_message>
Added video and fixed bugs
Fixed delete function assertions
Updated report to reflect fix
</commit_message>
<xml_diff>
--- a/CMP405 Coursework Report.docx
+++ b/CMP405 Coursework Report.docx
@@ -392,13 +392,8 @@
           <w:numId w:val="1"/>
         </w:numPr>
       </w:pPr>
-      <w:proofErr w:type="spellStart"/>
-      <w:r>
-        <w:t>Arcball</w:t>
-      </w:r>
-      <w:proofErr w:type="spellEnd"/>
-      <w:r>
-        <w:t xml:space="preserve"> camera orbiting.</w:t>
+      <w:r>
+        <w:t>Arcball camera orbiting.</w:t>
       </w:r>
     </w:p>
     <w:p>
@@ -717,15 +712,7 @@
         </w:numPr>
       </w:pPr>
       <w:r>
-        <w:t xml:space="preserve">Press F to focus on the object which is currently selected. Whilst in this mode, hold the right mouse button and move the mouse to use the </w:t>
-      </w:r>
-      <w:proofErr w:type="spellStart"/>
-      <w:r>
-        <w:t>arcball</w:t>
-      </w:r>
-      <w:proofErr w:type="spellEnd"/>
-      <w:r>
-        <w:t xml:space="preserve"> camera.</w:t>
+        <w:t>Press F to focus on the object which is currently selected. Whilst in this mode, hold the right mouse button and move the mouse to use the arcball camera.</w:t>
       </w:r>
     </w:p>
     <w:p>
@@ -949,18 +936,10 @@
         </w:rPr>
       </w:pPr>
       <w:r>
-        <w:t xml:space="preserve">Using the red paste button has the same effect as pressing </w:t>
-      </w:r>
-      <w:proofErr w:type="spellStart"/>
-      <w:r>
-        <w:t>ctrl+</w:t>
-      </w:r>
-      <w:r>
-        <w:t>V</w:t>
-      </w:r>
-      <w:proofErr w:type="spellEnd"/>
-      <w:r>
-        <w:t xml:space="preserve"> and</w:t>
+        <w:t>Using the red paste button has the same effect as pressing ctrl+</w:t>
+      </w:r>
+      <w:r>
+        <w:t>V and</w:t>
       </w:r>
       <w:r>
         <w:t xml:space="preserve"> will paste the currently selected object.</w:t>
@@ -1118,36 +1097,12 @@
     </w:p>
     <w:p>
       <w:r>
-        <w:t xml:space="preserve">The </w:t>
-      </w:r>
-      <w:proofErr w:type="spellStart"/>
-      <w:r>
-        <w:t>mousePicking</w:t>
-      </w:r>
-      <w:proofErr w:type="spellEnd"/>
-      <w:r>
-        <w:t xml:space="preserve"> function in game.cpp is used to handle object selection. It first converts the mouse’s position within the window to a world position, then checks for any collisions between the mouse and objects within the scene. A check is then run over all meshes which the mouse is colliding with, then returns the object ID which is closest to the mouse’s position within the world.</w:t>
-      </w:r>
-    </w:p>
-    <w:p>
-      <w:r>
-        <w:t xml:space="preserve">Assuming that the shift key is not being held, the program then empties the vector which stores all selected IDs and adds the object ID which has just been clicked to it. This now allows other classes, such as </w:t>
-      </w:r>
-      <w:proofErr w:type="spellStart"/>
-      <w:r>
-        <w:t>toolMain</w:t>
-      </w:r>
-      <w:proofErr w:type="spellEnd"/>
-      <w:r>
-        <w:t xml:space="preserve"> for the transform functions, to have a reference to where the selected object is within the </w:t>
-      </w:r>
-      <w:proofErr w:type="spellStart"/>
-      <w:r>
-        <w:t>sceneGraph</w:t>
-      </w:r>
-      <w:proofErr w:type="spellEnd"/>
-      <w:r>
-        <w:t xml:space="preserve"> vector and edit it correctly. </w:t>
+        <w:t>The mousePicking function in game.cpp is used to handle object selection. It first converts the mouse’s position within the window to a world position, then checks for any collisions between the mouse and objects within the scene. A check is then run over all meshes which the mouse is colliding with, then returns the object ID which is closest to the mouse’s position within the world.</w:t>
+      </w:r>
+    </w:p>
+    <w:p>
+      <w:r>
+        <w:t xml:space="preserve">Assuming that the shift key is not being held, the program then empties the vector which stores all selected IDs and adds the object ID which has just been clicked to it. This now allows other classes, such as toolMain for the transform functions, to have a reference to where the selected object is within the sceneGraph vector and edit it correctly. </w:t>
       </w:r>
     </w:p>
     <w:p>
@@ -1334,15 +1289,7 @@
         <w:t>’</w:t>
       </w:r>
       <w:r>
-        <w:t xml:space="preserve">s current </w:t>
-      </w:r>
-      <w:proofErr w:type="spellStart"/>
-      <w:r>
-        <w:t>lookDirection</w:t>
-      </w:r>
-      <w:proofErr w:type="spellEnd"/>
-      <w:r>
-        <w:t xml:space="preserve">, </w:t>
+        <w:t xml:space="preserve">s current lookDirection, </w:t>
       </w:r>
       <w:r>
         <w:t>allowing the user to move forwards or backwards relative to the current view.</w:t>
@@ -1421,26 +1368,10 @@
     </w:p>
     <w:p>
       <w:r>
-        <w:t xml:space="preserve">These values are then added to the camera’s current orientation values, with the </w:t>
-      </w:r>
-      <w:proofErr w:type="spellStart"/>
-      <w:r>
-        <w:t>orientation.x</w:t>
-      </w:r>
-      <w:proofErr w:type="spellEnd"/>
-      <w:r>
-        <w:t xml:space="preserve"> being clamped between -89 and 89 because going beyond these values causes the controls to invert when looking up and down.</w:t>
-      </w:r>
-      <w:r>
-        <w:t xml:space="preserve"> Finally, the </w:t>
-      </w:r>
-      <w:proofErr w:type="spellStart"/>
-      <w:r>
-        <w:t>lookDirection</w:t>
-      </w:r>
-      <w:proofErr w:type="spellEnd"/>
-      <w:r>
-        <w:t xml:space="preserve"> vector is calculated using the formula from the wiki, before being passed back to game.cpp.</w:t>
+        <w:t>These values are then added to the camera’s current orientation values, with the orientation.x being clamped between -89 and 89 because going beyond these values causes the controls to invert when looking up and down.</w:t>
+      </w:r>
+      <w:r>
+        <w:t xml:space="preserve"> Finally, the lookDirection vector is calculated using the formula from the wiki, before being passed back to game.cpp.</w:t>
       </w:r>
     </w:p>
     <w:p>
@@ -1511,37 +1442,13 @@
     </w:p>
     <w:p>
       <w:r>
-        <w:t xml:space="preserve">When focusing on an object, the program simply activates the focus camera instead of the standard camera, which prevents the user from moving around using standard controls. Then, the </w:t>
-      </w:r>
-      <w:proofErr w:type="spellStart"/>
-      <w:r>
-        <w:t>FocusOnObject</w:t>
-      </w:r>
-      <w:proofErr w:type="spellEnd"/>
-      <w:r>
-        <w:t xml:space="preserve"> function in camera.cpp is run. This moves the camera position to match the object’s position, then applies a slight offset to keep the object in view. It then changes the camera’s </w:t>
-      </w:r>
-      <w:proofErr w:type="spellStart"/>
-      <w:r>
-        <w:t>lookAt</w:t>
-      </w:r>
-      <w:proofErr w:type="spellEnd"/>
-      <w:r>
-        <w:t xml:space="preserve"> point to be the position of the </w:t>
+        <w:t xml:space="preserve">When focusing on an object, the program simply activates the focus camera instead of the standard camera, which prevents the user from moving around using standard controls. Then, the FocusOnObject function in camera.cpp is run. This moves the camera position to match the object’s position, then applies a slight offset to keep the object in view. It then changes the camera’s lookAt point to be the position of the </w:t>
       </w:r>
       <w:r>
         <w:t>object and</w:t>
       </w:r>
       <w:r>
-        <w:t xml:space="preserve"> subtracts the camera’s position from this value to create the </w:t>
-      </w:r>
-      <w:proofErr w:type="spellStart"/>
-      <w:r>
-        <w:t>lookDirection</w:t>
-      </w:r>
-      <w:proofErr w:type="spellEnd"/>
-      <w:r>
-        <w:t xml:space="preserve"> vector, keeping it focused on the object. </w:t>
+        <w:t xml:space="preserve"> subtracts the camera’s position from this value to create the lookDirection vector, keeping it focused on the object. </w:t>
       </w:r>
     </w:p>
     <w:p>
@@ -1558,7 +1465,6 @@
           <w:szCs w:val="24"/>
         </w:rPr>
       </w:pPr>
-      <w:proofErr w:type="spellStart"/>
       <w:r>
         <w:rPr>
           <w:b/>
@@ -1567,73 +1473,18 @@
           <w:szCs w:val="24"/>
         </w:rPr>
         <w:lastRenderedPageBreak/>
-        <w:t>Arcball</w:t>
-      </w:r>
-      <w:proofErr w:type="spellEnd"/>
-      <w:r>
-        <w:rPr>
-          <w:b/>
-          <w:bCs/>
-          <w:sz w:val="24"/>
-          <w:szCs w:val="24"/>
-        </w:rPr>
-        <w:t xml:space="preserve"> Camera</w:t>
-      </w:r>
-    </w:p>
-    <w:p>
-      <w:r>
-        <w:t xml:space="preserve">To implement the </w:t>
-      </w:r>
-      <w:proofErr w:type="spellStart"/>
-      <w:r>
-        <w:t>arcball</w:t>
-      </w:r>
-      <w:proofErr w:type="spellEnd"/>
-      <w:r>
-        <w:t xml:space="preserve"> camera used </w:t>
+        <w:t>Arcball Camera</w:t>
+      </w:r>
+    </w:p>
+    <w:p>
+      <w:r>
+        <w:t xml:space="preserve">To implement the arcball camera used </w:t>
       </w:r>
       <w:r>
         <w:t xml:space="preserve">when focused on an object, I got the logic from a blog called A Slice of Rendering. The ArcballCamera function uses the same code </w:t>
       </w:r>
       <w:r>
-        <w:t xml:space="preserve">as above to calculate mouse movement and then uses the built in </w:t>
-      </w:r>
-      <w:proofErr w:type="spellStart"/>
-      <w:r>
-        <w:t>SimpleMath</w:t>
-      </w:r>
-      <w:proofErr w:type="spellEnd"/>
-      <w:r>
-        <w:t xml:space="preserve"> function </w:t>
-      </w:r>
-      <w:proofErr w:type="spellStart"/>
-      <w:r>
-        <w:t>CreateFromAxisAngle</w:t>
-      </w:r>
-      <w:proofErr w:type="spellEnd"/>
-      <w:r>
-        <w:t xml:space="preserve"> to rotate around the X and Y axis accordingly. Then, using </w:t>
-      </w:r>
-      <w:proofErr w:type="spellStart"/>
-      <w:proofErr w:type="gramStart"/>
-      <w:r>
-        <w:t>SimpleMath</w:t>
-      </w:r>
-      <w:proofErr w:type="spellEnd"/>
-      <w:r>
-        <w:t>::</w:t>
-      </w:r>
-      <w:proofErr w:type="gramEnd"/>
-      <w:r>
-        <w:t xml:space="preserve">Transform, the camera is rotated relative to the object’s position as opposed to its’ own, then by adding the object’s position back to the resulting matrix the camera is moved back into world space. Finally, the </w:t>
-      </w:r>
-      <w:proofErr w:type="spellStart"/>
-      <w:r>
-        <w:t>lookDirection</w:t>
-      </w:r>
-      <w:proofErr w:type="spellEnd"/>
-      <w:r>
-        <w:t xml:space="preserve"> is calculated by subtracting the camera’s updated position from the object position so that its’ </w:t>
+        <w:t xml:space="preserve">as above to calculate mouse movement and then uses the built in SimpleMath function CreateFromAxisAngle to rotate around the X and Y axis accordingly. Then, using SimpleMath::Transform, the camera is rotated relative to the object’s position as opposed to its’ own, then by adding the object’s position back to the resulting matrix the camera is moved back into world space. Finally, the lookDirection is calculated by subtracting the camera’s updated position from the object position so that its’ </w:t>
       </w:r>
       <w:r>
         <w:t>view always keeps the object central</w:t>
@@ -1673,44 +1524,12 @@
     </w:p>
     <w:p>
       <w:r>
-        <w:t xml:space="preserve">Next, I created three instances of this camera class in the game.cpp file. One handles the free-moving camera, one handles the camera which focuses on an object, and one is an empty instance which has its’ variables such as position, view, </w:t>
-      </w:r>
-      <w:proofErr w:type="spellStart"/>
-      <w:r>
-        <w:t>lookDirection</w:t>
-      </w:r>
-      <w:proofErr w:type="spellEnd"/>
-      <w:r>
-        <w:t xml:space="preserve"> and the right vector constantly set to whichever of the other two cameras is currently active. The reason I set the system up this way is because there are multiple functions such as Draw and </w:t>
-      </w:r>
-      <w:proofErr w:type="spellStart"/>
-      <w:r>
-        <w:t>SetView</w:t>
-      </w:r>
-      <w:proofErr w:type="spellEnd"/>
-      <w:r>
-        <w:t xml:space="preserve"> within game.cpp which take in variables from the camera, so by having one controller instance it allowed me to set all of these functions to use this instance’s variables, meaning I did not have to use if then else checks on all of these functions individually, which could significantly decrease performance of the project.</w:t>
-      </w:r>
-    </w:p>
-    <w:p>
-      <w:r>
-        <w:t>Switching between the cameras simply works by updating the “</w:t>
-      </w:r>
-      <w:proofErr w:type="spellStart"/>
-      <w:r>
-        <w:t>cameraActive</w:t>
-      </w:r>
-      <w:proofErr w:type="spellEnd"/>
-      <w:r>
-        <w:t xml:space="preserve">” bool within each camera instance appropriately, and a single if statement at the beginning of </w:t>
-      </w:r>
-      <w:proofErr w:type="spellStart"/>
-      <w:r>
-        <w:t>game.cpp’s</w:t>
-      </w:r>
-      <w:proofErr w:type="spellEnd"/>
-      <w:r>
-        <w:t xml:space="preserve"> Update function will set the camera controller’s variables to the camera which currently holds true in this variable.</w:t>
+        <w:t>Next, I created three instances of this camera class in the game.cpp file. One handles the free-moving camera, one handles the camera which focuses on an object, and one is an empty instance which has its’ variables such as position, view, lookDirection and the right vector constantly set to whichever of the other two cameras is currently active. The reason I set the system up this way is because there are multiple functions such as Draw and SetView within game.cpp which take in variables from the camera, so by having one controller instance it allowed me to set all of these functions to use this instance’s variables, meaning I did not have to use if then else checks on all of these functions individually, which could significantly decrease performance of the project.</w:t>
+      </w:r>
+    </w:p>
+    <w:p>
+      <w:r>
+        <w:t>Switching between the cameras simply works by updating the “cameraActive” bool within each camera instance appropriately, and a single if statement at the beginning of game.cpp’s Update function will set the camera controller’s variables to the camera which currently holds true in this variable.</w:t>
       </w:r>
     </w:p>
     <w:p/>
@@ -1778,15 +1597,7 @@
     </w:p>
     <w:p>
       <w:r>
-        <w:t xml:space="preserve">When the user selects an object, the ID of the object is added to a vector which stores any IDs currently selected. This ID links to the objects position in the </w:t>
-      </w:r>
-      <w:proofErr w:type="spellStart"/>
-      <w:r>
-        <w:t>SceneGraph</w:t>
-      </w:r>
-      <w:proofErr w:type="spellEnd"/>
-      <w:r>
-        <w:t xml:space="preserve"> </w:t>
+        <w:t xml:space="preserve">When the user selects an object, the ID of the object is added to a vector which stores any IDs currently selected. This ID links to the objects position in the SceneGraph </w:t>
       </w:r>
       <w:r>
         <w:t>vector.</w:t>
@@ -1818,39 +1629,7 @@
     </w:p>
     <w:p>
       <w:r>
-        <w:t xml:space="preserve">When the user presses </w:t>
-      </w:r>
-      <w:proofErr w:type="spellStart"/>
-      <w:r>
-        <w:t>control+V</w:t>
-      </w:r>
-      <w:proofErr w:type="spellEnd"/>
-      <w:r>
-        <w:t xml:space="preserve">, or the paste button in the toolbar, the </w:t>
-      </w:r>
-      <w:proofErr w:type="spellStart"/>
-      <w:r>
-        <w:t>PasteObject</w:t>
-      </w:r>
-      <w:proofErr w:type="spellEnd"/>
-      <w:r>
-        <w:t xml:space="preserve"> function in toolMain.cpp is run. This function first takes the ID of the selected object and creates an exact copy of it into a new </w:t>
-      </w:r>
-      <w:proofErr w:type="spellStart"/>
-      <w:r>
-        <w:t>SceneObject</w:t>
-      </w:r>
-      <w:proofErr w:type="spellEnd"/>
-      <w:r>
-        <w:t xml:space="preserve">, matching all the same variables to ensure they all have a valid value. Next, it will assign this new object its’ own ID, which is the </w:t>
-      </w:r>
-      <w:proofErr w:type="spellStart"/>
-      <w:r>
-        <w:t>SceneGraph.size</w:t>
-      </w:r>
-      <w:proofErr w:type="spellEnd"/>
-      <w:r>
-        <w:t>() + 1</w:t>
+        <w:t>When the user presses control+V, or the paste button in the toolbar, the PasteObject function in toolMain.cpp is run. This function first takes the ID of the selected object and creates an exact copy of it into a new SceneObject, matching all the same variables to ensure they all have a valid value. Next, it will assign this new object its’ own ID, which is the SceneGraph.size() + 1</w:t>
       </w:r>
       <w:r>
         <w:t xml:space="preserve"> to ensure it is </w:t>
@@ -1913,6 +1692,55 @@
         <w:t xml:space="preserve"> to reflect this on the user’s screen.</w:t>
       </w:r>
     </w:p>
+    <w:p>
+      <w:r>
+        <w:t>A key part of this function was sorting the vector of selected IDs in descending order. It was discovered in testing that there was often a vector out of range error when simply deleting objects in the order they were selected, since if, for example, the ID’s were selected in the order 3-&gt;2-&gt;5, in a scene with only 5 objects, then the final object’s ID is actually 3 by this point, but the function does not know this, so it still tries to delete at position 5, throwing the error. This was solved using the following line of code at the start of DeleteObject() in ToolMain:</w:t>
+      </w:r>
+    </w:p>
+    <w:p>
+      <w:r>
+        <w:drawing>
+          <wp:inline distT="0" distB="0" distL="0" distR="0" wp14:anchorId="05ECB301" wp14:editId="68E8234A">
+            <wp:extent cx="5731510" cy="383540"/>
+            <wp:effectExtent l="0" t="0" r="2540" b="0"/>
+            <wp:docPr id="135900808" name="Picture 1"/>
+            <wp:cNvGraphicFramePr>
+              <a:graphicFrameLocks xmlns:a="http://schemas.openxmlformats.org/drawingml/2006/main" noChangeAspect="1"/>
+            </wp:cNvGraphicFramePr>
+            <a:graphic xmlns:a="http://schemas.openxmlformats.org/drawingml/2006/main">
+              <a:graphicData uri="http://schemas.openxmlformats.org/drawingml/2006/picture">
+                <pic:pic xmlns:pic="http://schemas.openxmlformats.org/drawingml/2006/picture">
+                  <pic:nvPicPr>
+                    <pic:cNvPr id="135900808" name=""/>
+                    <pic:cNvPicPr/>
+                  </pic:nvPicPr>
+                  <pic:blipFill>
+                    <a:blip r:embed="rId10"/>
+                    <a:stretch>
+                      <a:fillRect/>
+                    </a:stretch>
+                  </pic:blipFill>
+                  <pic:spPr>
+                    <a:xfrm>
+                      <a:off x="0" y="0"/>
+                      <a:ext cx="5731510" cy="383540"/>
+                    </a:xfrm>
+                    <a:prstGeom prst="rect">
+                      <a:avLst/>
+                    </a:prstGeom>
+                  </pic:spPr>
+                </pic:pic>
+              </a:graphicData>
+            </a:graphic>
+          </wp:inline>
+        </w:drawing>
+      </w:r>
+    </w:p>
+    <w:p>
+      <w:r>
+        <w:t>which simply uses built in std functions to sort the IDs before deletion, therefore in the above example they would always be deleted in the order 5-&gt;3-&gt;2, meaning no IDs in the selected vector would change during the deletion, and no error was thrown.</w:t>
+      </w:r>
+    </w:p>
     <w:p/>
     <w:p>
       <w:pPr>
@@ -1972,23 +1800,7 @@
     </w:p>
     <w:p>
       <w:r>
-        <w:t xml:space="preserve">These functions all use the same mouse logic as the camera, by subtracting its’ new position from its’ position in the last frame, so I will refer to the movement as </w:t>
-      </w:r>
-      <w:proofErr w:type="spellStart"/>
-      <w:r>
-        <w:t>deltaX</w:t>
-      </w:r>
-      <w:proofErr w:type="spellEnd"/>
-      <w:r>
-        <w:t xml:space="preserve"> and </w:t>
-      </w:r>
-      <w:proofErr w:type="spellStart"/>
-      <w:r>
-        <w:t>deltaY</w:t>
-      </w:r>
-      <w:proofErr w:type="spellEnd"/>
-      <w:r>
-        <w:t>, the same as in the code.</w:t>
+        <w:t>These functions all use the same mouse logic as the camera, by subtracting its’ new position from its’ position in the last frame, so I will refer to the movement as deltaX and deltaY, the same as in the code.</w:t>
       </w:r>
     </w:p>
     <w:p>
@@ -2017,23 +1829,7 @@
     </w:p>
     <w:p>
       <w:r>
-        <w:t xml:space="preserve">When the mode is switched to Translate in the menu, the state in the </w:t>
-      </w:r>
-      <w:proofErr w:type="spellStart"/>
-      <w:r>
-        <w:t>enum</w:t>
-      </w:r>
-      <w:proofErr w:type="spellEnd"/>
-      <w:r>
-        <w:t xml:space="preserve"> of </w:t>
-      </w:r>
-      <w:proofErr w:type="spellStart"/>
-      <w:r>
-        <w:t>InputCommands</w:t>
-      </w:r>
-      <w:proofErr w:type="spellEnd"/>
-      <w:r>
-        <w:t xml:space="preserve"> is switched to Translate, which will then run the Translate function in toolMain.cpp during every frame where the user holds down control. This function:</w:t>
+        <w:t>When the mode is switched to Translate in the menu, the state in the enum of InputCommands is switched to Translate, which will then run the Translate function in toolMain.cpp during every frame where the user holds down control. This function:</w:t>
       </w:r>
     </w:p>
     <w:p>
@@ -2057,23 +1853,7 @@
         </w:numPr>
       </w:pPr>
       <w:r>
-        <w:t xml:space="preserve">Changes the object’s </w:t>
-      </w:r>
-      <w:proofErr w:type="spellStart"/>
-      <w:r>
-        <w:t>posX</w:t>
-      </w:r>
-      <w:proofErr w:type="spellEnd"/>
-      <w:r>
-        <w:t xml:space="preserve"> and </w:t>
-      </w:r>
-      <w:proofErr w:type="spellStart"/>
-      <w:r>
-        <w:t>posY</w:t>
-      </w:r>
-      <w:proofErr w:type="spellEnd"/>
-      <w:r>
-        <w:t xml:space="preserve"> component based on the mouse deltas</w:t>
+        <w:t>Changes the object’s posX and posY component based on the mouse deltas</w:t>
       </w:r>
       <w:r>
         <w:t>, moving the object in the X or Y axis</w:t>
@@ -2091,15 +1871,8 @@
         </w:numPr>
       </w:pPr>
       <w:r>
-        <w:t xml:space="preserve">Changes the object’s </w:t>
-      </w:r>
-      <w:proofErr w:type="spellStart"/>
-      <w:r>
-        <w:t>posZ</w:t>
-      </w:r>
-      <w:proofErr w:type="spellEnd"/>
-      <w:r>
-        <w:t xml:space="preserve"> component based on whether the user is holding W or S</w:t>
+        <w:lastRenderedPageBreak/>
+        <w:t>Changes the object’s posZ component based on whether the user is holding W or S</w:t>
       </w:r>
       <w:r>
         <w:t>, moving the object forward or back in the Z axis</w:t>
@@ -2117,42 +1890,10 @@
         </w:numPr>
       </w:pPr>
       <w:r>
-        <w:t xml:space="preserve">Sets the object’s components in the </w:t>
-      </w:r>
-      <w:proofErr w:type="spellStart"/>
-      <w:r>
-        <w:t>displayList</w:t>
-      </w:r>
-      <w:proofErr w:type="spellEnd"/>
-      <w:r>
-        <w:t xml:space="preserve"> to match its’ components in scene graph using </w:t>
-      </w:r>
-      <w:proofErr w:type="spellStart"/>
-      <w:r>
-        <w:t>UpdateDisplayList</w:t>
-      </w:r>
-      <w:proofErr w:type="spellEnd"/>
-      <w:r>
-        <w:t xml:space="preserve"> in game.cpp. This just updates the object on the user’s screen, since the game will display objects based on their </w:t>
-      </w:r>
-      <w:proofErr w:type="spellStart"/>
-      <w:r>
-        <w:t>displayList</w:t>
-      </w:r>
-      <w:proofErr w:type="spellEnd"/>
-      <w:r>
-        <w:t xml:space="preserve"> values, not what is stored in the scene graph.</w:t>
-      </w:r>
-      <w:r>
-        <w:t xml:space="preserve"> This function works the same as the pre-existing </w:t>
-      </w:r>
-      <w:proofErr w:type="spellStart"/>
-      <w:r>
-        <w:t>BuildDisplayList</w:t>
-      </w:r>
-      <w:proofErr w:type="spellEnd"/>
-      <w:r>
-        <w:t>, however it is rewritten to target only the currently selected object, since rebuilding all objects multiple frames in a row was causing serious performance issues.</w:t>
+        <w:t>Sets the object’s components in the displayList to match its’ components in scene graph using UpdateDisplayList in game.cpp. This just updates the object on the user’s screen, since the game will display objects based on their displayList values, not what is stored in the scene graph.</w:t>
+      </w:r>
+      <w:r>
+        <w:t xml:space="preserve"> This function works the same as the pre-existing BuildDisplayList, however it is rewritten to target only the currently selected object, since rebuilding all objects multiple frames in a row was causing serious performance issues.</w:t>
       </w:r>
     </w:p>
     <w:p>
@@ -2181,23 +1922,7 @@
     </w:p>
     <w:p>
       <w:r>
-        <w:t xml:space="preserve">When the mode is switched to Rotation in the menu, the state in the </w:t>
-      </w:r>
-      <w:proofErr w:type="spellStart"/>
-      <w:r>
-        <w:t>enum</w:t>
-      </w:r>
-      <w:proofErr w:type="spellEnd"/>
-      <w:r>
-        <w:t xml:space="preserve"> of </w:t>
-      </w:r>
-      <w:proofErr w:type="spellStart"/>
-      <w:r>
-        <w:t>InputCommands</w:t>
-      </w:r>
-      <w:proofErr w:type="spellEnd"/>
-      <w:r>
-        <w:t xml:space="preserve"> is switched to Rotate, which will then run the Rotate function in toolMain.cpp during every frame where the user holds down control. This function:</w:t>
+        <w:t>When the mode is switched to Rotation in the menu, the state in the enum of InputCommands is switched to Rotate, which will then run the Rotate function in toolMain.cpp during every frame where the user holds down control. This function:</w:t>
       </w:r>
     </w:p>
     <w:p>
@@ -2209,7 +1934,6 @@
         </w:numPr>
       </w:pPr>
       <w:r>
-        <w:lastRenderedPageBreak/>
         <w:t>Takes in the ID in the scene graph of the object(s) being selected.</w:t>
       </w:r>
     </w:p>
@@ -2224,19 +1948,15 @@
       <w:r>
         <w:t xml:space="preserve">Changes the object’s </w:t>
       </w:r>
-      <w:proofErr w:type="spellStart"/>
       <w:r>
         <w:t>rotX</w:t>
       </w:r>
-      <w:proofErr w:type="spellEnd"/>
       <w:r>
         <w:t xml:space="preserve"> and </w:t>
       </w:r>
-      <w:proofErr w:type="spellStart"/>
       <w:r>
         <w:t>rotY</w:t>
       </w:r>
-      <w:proofErr w:type="spellEnd"/>
       <w:r>
         <w:t xml:space="preserve"> component based on the mouse deltas</w:t>
       </w:r>
@@ -2258,11 +1978,9 @@
       <w:r>
         <w:t xml:space="preserve">Changes the object’s </w:t>
       </w:r>
-      <w:proofErr w:type="spellStart"/>
       <w:r>
         <w:t>rotZ</w:t>
       </w:r>
-      <w:proofErr w:type="spellEnd"/>
       <w:r>
         <w:t xml:space="preserve"> component based on whether the user is holding W or S</w:t>
       </w:r>
@@ -2282,15 +2000,7 @@
         </w:numPr>
       </w:pPr>
       <w:r>
-        <w:t xml:space="preserve">Runs the </w:t>
-      </w:r>
-      <w:proofErr w:type="spellStart"/>
-      <w:r>
-        <w:t>UpdateDisplayList</w:t>
-      </w:r>
-      <w:proofErr w:type="spellEnd"/>
-      <w:r>
-        <w:t xml:space="preserve"> function in game.cpp again.</w:t>
+        <w:t>Runs the UpdateDisplayList function in game.cpp again.</w:t>
       </w:r>
     </w:p>
     <w:p>
@@ -2319,23 +2029,7 @@
     </w:p>
     <w:p>
       <w:r>
-        <w:t xml:space="preserve">When the mode is switched to Scale in the menu, the state in the </w:t>
-      </w:r>
-      <w:proofErr w:type="spellStart"/>
-      <w:r>
-        <w:t>enum</w:t>
-      </w:r>
-      <w:proofErr w:type="spellEnd"/>
-      <w:r>
-        <w:t xml:space="preserve"> of </w:t>
-      </w:r>
-      <w:proofErr w:type="spellStart"/>
-      <w:r>
-        <w:t>InputCommands</w:t>
-      </w:r>
-      <w:proofErr w:type="spellEnd"/>
-      <w:r>
-        <w:t xml:space="preserve"> is switched to scale, which will then run the Scale function in toolMain.cpp during every frame where the user holds down control. This function:</w:t>
+        <w:t>When the mode is switched to Scale in the menu, the state in the enum of InputCommands is switched to scale, which will then run the Scale function in toolMain.cpp during every frame where the user holds down control. This function:</w:t>
       </w:r>
     </w:p>
     <w:p>
@@ -2359,23 +2053,7 @@
         </w:numPr>
       </w:pPr>
       <w:r>
-        <w:t xml:space="preserve">Changes the object’s </w:t>
-      </w:r>
-      <w:proofErr w:type="spellStart"/>
-      <w:r>
-        <w:t>rotX</w:t>
-      </w:r>
-      <w:proofErr w:type="spellEnd"/>
-      <w:r>
-        <w:t xml:space="preserve"> and </w:t>
-      </w:r>
-      <w:proofErr w:type="spellStart"/>
-      <w:r>
-        <w:t>rotY</w:t>
-      </w:r>
-      <w:proofErr w:type="spellEnd"/>
-      <w:r>
-        <w:t xml:space="preserve"> component based on the mouse deltas, </w:t>
+        <w:t xml:space="preserve">Changes the object’s rotX and rotY component based on the mouse deltas, </w:t>
       </w:r>
       <w:r>
         <w:t>scaling</w:t>
@@ -2402,15 +2080,7 @@
         </w:numPr>
       </w:pPr>
       <w:r>
-        <w:t xml:space="preserve">Changes the object’s </w:t>
-      </w:r>
-      <w:proofErr w:type="spellStart"/>
-      <w:r>
-        <w:t>rotZ</w:t>
-      </w:r>
-      <w:proofErr w:type="spellEnd"/>
-      <w:r>
-        <w:t xml:space="preserve"> component based on whether the user is holding W or S, rotating around the Z axis.</w:t>
+        <w:t>Changes the object’s rotZ component based on whether the user is holding W or S, rotating around the Z axis.</w:t>
       </w:r>
       <w:r>
         <w:t xml:space="preserve"> This will increase or decrease the object’s breadth.</w:t>
@@ -2425,15 +2095,7 @@
         </w:numPr>
       </w:pPr>
       <w:r>
-        <w:t xml:space="preserve">Runs the </w:t>
-      </w:r>
-      <w:proofErr w:type="spellStart"/>
-      <w:r>
-        <w:t>UpdateDisplayList</w:t>
-      </w:r>
-      <w:proofErr w:type="spellEnd"/>
-      <w:r>
-        <w:t xml:space="preserve"> function in game.cpp again.</w:t>
+        <w:t>Runs the UpdateDisplayList function in game.cpp again.</w:t>
       </w:r>
     </w:p>
     <w:p/>
@@ -2466,15 +2128,7 @@
         <w:t xml:space="preserve">The object creation window is </w:t>
       </w:r>
       <w:r>
-        <w:t>designed to be a simplified way to add new objects into the scene. Without this window, adding a new object would require manually adding it into the database, by going into the .</w:t>
-      </w:r>
-      <w:proofErr w:type="spellStart"/>
-      <w:r>
-        <w:t>db</w:t>
-      </w:r>
-      <w:proofErr w:type="spellEnd"/>
-      <w:r>
-        <w:t xml:space="preserve"> file and running an SQL script. With the window however, the user can select the model, texture and transform of the object they wish to add into the scene.</w:t>
+        <w:t>designed to be a simplified way to add new objects into the scene. Without this window, adding a new object would require manually adding it into the database, by going into the .db file and running an SQL script. With the window however, the user can select the model, texture and transform of the object they wish to add into the scene.</w:t>
       </w:r>
       <w:r>
         <w:t xml:space="preserve"> This is also a safer way to add new entries to the database, since created objects get most of their field values from an object which is already added to the database, which will help to prevent accidental invalid values being entered into the database, which could potentially cause the engine to crash.</w:t>
@@ -2514,6 +2168,7 @@
         <w:rPr>
           <w:noProof/>
         </w:rPr>
+        <w:lastRenderedPageBreak/>
         <w:drawing>
           <wp:inline distT="0" distB="0" distL="0" distR="0" wp14:anchorId="38526756" wp14:editId="7DD705D5">
             <wp:extent cx="3489960" cy="2526990"/>
@@ -2530,7 +2185,7 @@
                     <pic:cNvPicPr/>
                   </pic:nvPicPr>
                   <pic:blipFill>
-                    <a:blip r:embed="rId10"/>
+                    <a:blip r:embed="rId11"/>
                     <a:stretch>
                       <a:fillRect/>
                     </a:stretch>
@@ -2553,7 +2208,6 @@
     </w:p>
     <w:p>
       <w:r>
-        <w:lastRenderedPageBreak/>
         <w:t xml:space="preserve">This dialogue windows consists of two dropdown boxes, allowing the user to select from pre-defined models and texture options. These were made simply using MFC Combo-boxes. There are also input boxes allowing the user to define the starting position, scale and rotation of the object. These were added using MFC’s Edit Control </w:t>
       </w:r>
       <w:r>
@@ -2589,79 +2243,26 @@
     </w:p>
     <w:p>
       <w:r>
-        <w:t xml:space="preserve">To apply the user-defined variables to a new object, I first created a new class called </w:t>
-      </w:r>
-      <w:proofErr w:type="spellStart"/>
-      <w:r>
-        <w:t>CreateDialogue</w:t>
-      </w:r>
-      <w:proofErr w:type="spellEnd"/>
-      <w:r>
-        <w:t xml:space="preserve">, used to handle transferring data from the window into values within the code. </w:t>
-      </w:r>
-    </w:p>
-    <w:p>
-      <w:r>
-        <w:t xml:space="preserve">The class contains two string vectors, which store the paths to valid models and textures within the project folder. These are added to the vector in the same order as they appear in the dropdown menus. By using the Combo </w:t>
-      </w:r>
-      <w:proofErr w:type="spellStart"/>
-      <w:r>
-        <w:t>Boxe’s</w:t>
-      </w:r>
-      <w:proofErr w:type="spellEnd"/>
-      <w:r>
-        <w:t xml:space="preserve"> </w:t>
-      </w:r>
-      <w:proofErr w:type="spellStart"/>
-      <w:r>
-        <w:t>GetCurSel</w:t>
-      </w:r>
-      <w:proofErr w:type="spellEnd"/>
-      <w:r>
-        <w:t xml:space="preserve"> function, this returns the position of the dropdown which the user has selected and can be used to reference that path in the vector. Next, the values </w:t>
+        <w:t xml:space="preserve">To apply the user-defined variables to a new object, I first created a new class called CreateDialogue, used to handle transferring data from the window into values within the code. </w:t>
+      </w:r>
+    </w:p>
+    <w:p>
+      <w:r>
+        <w:t xml:space="preserve">The class contains two string vectors, which store the paths to valid models and textures within the project folder. These are added to the vector in the same order as they appear in the dropdown menus. By using the Combo Boxe’s GetCurSel function, this returns the position of the dropdown which the user has selected and can be used to reference that path in the vector. Next, the values </w:t>
       </w:r>
       <w:r>
         <w:t>entered</w:t>
       </w:r>
       <w:r>
-        <w:t xml:space="preserve"> the edit boxes are added into appropriate vectors for position, scale and rotation using </w:t>
-      </w:r>
-      <w:proofErr w:type="spellStart"/>
-      <w:r>
-        <w:t>GetWindowText</w:t>
-      </w:r>
-      <w:proofErr w:type="spellEnd"/>
-      <w:r>
-        <w:t>, then _</w:t>
-      </w:r>
-      <w:proofErr w:type="spellStart"/>
-      <w:r>
-        <w:t>ttoi</w:t>
-      </w:r>
-      <w:proofErr w:type="spellEnd"/>
-      <w:r>
-        <w:t xml:space="preserve"> to convert this into an integer.</w:t>
-      </w:r>
-    </w:p>
-    <w:p>
-      <w:r>
-        <w:t xml:space="preserve">From here, the </w:t>
-      </w:r>
-      <w:proofErr w:type="spellStart"/>
-      <w:r>
-        <w:t>CreateNewObject</w:t>
-      </w:r>
-      <w:proofErr w:type="spellEnd"/>
-      <w:r>
-        <w:t xml:space="preserve"> function in </w:t>
-      </w:r>
-      <w:proofErr w:type="spellStart"/>
-      <w:r>
-        <w:t>toolMain</w:t>
-      </w:r>
-      <w:proofErr w:type="spellEnd"/>
-      <w:r>
-        <w:t xml:space="preserve"> is run and takes in these vectors as parameters, as well as the path values as strings (only the selected path is passed here, the rest of the vector is not relevant). This function then creates a copy of the first object in the scene graph to make a new object with base values, which guarantees all fields in the database will be filled later and should not return any errors. This new object is then given a unique ID by adding one to the current size of the scene graph, and the position, scale and rotation of the new object are set using the vectors passed from the window. It then does the same to set the path for model and texture. Finally, this new object is added to the scene graph, and the display list is rebuilt to include this new object on the user’s view.</w:t>
+        <w:t xml:space="preserve"> the edit boxes are added into appropriate vectors for position, scale and rotation using GetWindowText</w:t>
+      </w:r>
+      <w:r>
+        <w:t>, then _ttoi to convert this into an integer.</w:t>
+      </w:r>
+    </w:p>
+    <w:p>
+      <w:r>
+        <w:t>From here, the CreateNewObject function in toolMain is run and takes in these vectors as parameters, as well as the path values as strings (only the selected path is passed here, the rest of the vector is not relevant). This function then creates a copy of the first object in the scene graph to make a new object with base values, which guarantees all fields in the database will be filled later and should not return any errors. This new object is then given a unique ID by adding one to the current size of the scene graph, and the position, scale and rotation of the new object are set using the vectors passed from the window. It then does the same to set the path for model and texture. Finally, this new object is added to the scene graph, and the display list is rebuilt to include this new object on the user’s view.</w:t>
       </w:r>
     </w:p>
     <w:p>
@@ -2817,58 +2418,37 @@
           <w:szCs w:val="28"/>
           <w:u w:val="single"/>
         </w:rPr>
+        <w:t>Conclusion</w:t>
+      </w:r>
+    </w:p>
+    <w:p>
+      <w:r>
+        <w:t>My project aimed to improve the user experience when using the WOFFCEdit framework, by adding features to simplify the process of creating and editing scenes, using functionality which is commonly found in similar applications or game engines.</w:t>
+      </w:r>
+    </w:p>
+    <w:p>
+      <w:r>
+        <w:t xml:space="preserve">The mouse-picking object selection has been vastly improved from where it started with the original framework. By allowing the user to select more than one object at once, their experience is improved by speeding up editing. In particular, the ability to highlight any objects which will currently be edited is extremely useful, as it helps to keep track of which have been selected so far, as well as making it easier to see where they are and how they look after editing. One major feature which has been omitted from this however is the ability to click and drag axis widgets. This was intended to be added however I could not work out how to do it. By adding this, it would simplify the object transform manipulation, since instead of relying on mouse movement for X and Y axis, and keyboard for the Z axis, the user could do it all by simply selecting the appropriate axis. </w:t>
+      </w:r>
+    </w:p>
+    <w:p>
+      <w:r>
+        <w:t xml:space="preserve">By implementing the ability to create an object through the window itself, this hugely improves user experience by simplifying the process of adding in objects which do not currently exist within the scene. However, this could still be improved, primarily with the addition of custom models and textures. Currently, there are only 2 objects and 5 textures available, which whilst this is better than having to rely on copying and pasting objects in the starter scene, would not really be enough to create any complex levels or scenes. Ideally, adding something similar to Unity, where custom models or textures can be dropped into the window, and the engine will add it to the options, would drastically improve this functionality. This would require extensive knowledge of the framework, and most likely a significant </w:t>
+      </w:r>
+      <w:r>
+        <w:t>number</w:t>
+      </w:r>
+      <w:r>
+        <w:t xml:space="preserve"> of additions or editing the pre-existing classes, therefore this was not possible in the timeframe of the project.</w:t>
+      </w:r>
+    </w:p>
+    <w:p>
+      <w:r>
+        <w:t xml:space="preserve">The new camera system implemented was also a large improvement, since it makes it easier for the user to move around the scene when compared to using keys for rotating, the way it was prior to the project. The arcball camera can also prove very useful, particularly on smaller objects, or objects which are placed very closely together, and would be helpful when ensuring textures look as intended on specific models, or that multiple models are being placed relative to each other as the designer planned. Whilst this would technically be possible with the standard camera, it would be much less efficient, as it would require constantly moving the camera around the object, before rotating, and repeating this process until happy, whereas the arcball does the majority of this for you, keeping the camera a consistent distance and focused on the object. Being able to zoom in and out </w:t>
+      </w:r>
+      <w:r>
         <w:lastRenderedPageBreak/>
-        <w:t>Conclusion</w:t>
-      </w:r>
-    </w:p>
-    <w:p>
-      <w:r>
-        <w:t xml:space="preserve">My project aimed to improve the user experience when using the </w:t>
-      </w:r>
-      <w:proofErr w:type="spellStart"/>
-      <w:r>
-        <w:t>WOFFCEdit</w:t>
-      </w:r>
-      <w:proofErr w:type="spellEnd"/>
-      <w:r>
-        <w:t xml:space="preserve"> framework, by adding features to simplify the process of creating and editing scenes, using functionality which is commonly found in similar applications or game engines.</w:t>
-      </w:r>
-    </w:p>
-    <w:p>
-      <w:r>
-        <w:t xml:space="preserve">The mouse-picking object selection has been vastly improved from where it started with the original framework. By allowing the user to select more than one object at once, their experience is improved by speeding up editing. In particular, the ability to highlight any objects which will currently be edited is extremely useful, as it helps to keep track of which have been selected so far, as well as making it easier to see where they are and how they look after editing. One major feature which has been omitted from this however is the ability to click and drag axis widgets. This was intended to be added however I could not work out how to do it. By adding this, it would simplify the object transform manipulation, since instead of relying on mouse movement for X and Y axis, and keyboard for the Z axis, the user could do it all by simply selecting the appropriate axis. </w:t>
-      </w:r>
-    </w:p>
-    <w:p>
-      <w:r>
-        <w:t xml:space="preserve">By implementing the ability to create an object through the window itself, this hugely improves user experience by simplifying the process of adding in objects which do not currently exist within the scene. However, this could still be improved, primarily with the addition of custom models and textures. Currently, there are only 2 objects and 5 textures available, which whilst this is better than having to rely on copying and pasting objects in the starter scene, would not really be enough to create any complex levels or scenes. Ideally, adding something similar to Unity, where custom models or textures can be dropped into the window, and the engine will add it to the options, would drastically improve this functionality. This would require extensive knowledge of the framework, and most likely a significant </w:t>
-      </w:r>
-      <w:r>
-        <w:t>number</w:t>
-      </w:r>
-      <w:r>
-        <w:t xml:space="preserve"> of additions or editing the pre-existing classes, therefore this was not possible in the timeframe of the project.</w:t>
-      </w:r>
-    </w:p>
-    <w:p>
-      <w:r>
-        <w:t xml:space="preserve">The new camera system implemented was also a large improvement, since it makes it easier for the user to move around the scene when compared to using keys for rotating, the way it was prior to the project. The </w:t>
-      </w:r>
-      <w:proofErr w:type="spellStart"/>
-      <w:r>
-        <w:t>arcball</w:t>
-      </w:r>
-      <w:proofErr w:type="spellEnd"/>
-      <w:r>
-        <w:t xml:space="preserve"> camera can also prove very useful, particularly on smaller objects, or objects which are placed very closely together, and would be helpful when ensuring textures look as intended on specific models, or that multiple models are being placed relative to each other as the designer planned. Whilst this would technically be possible with the standard camera, it would be much less efficient, as it would require constantly moving the camera around the object, before rotating, and repeating this process until happy, whereas the </w:t>
-      </w:r>
-      <w:proofErr w:type="spellStart"/>
-      <w:r>
-        <w:t>arcball</w:t>
-      </w:r>
-      <w:proofErr w:type="spellEnd"/>
-      <w:r>
-        <w:t xml:space="preserve"> does the majority of this for you, keeping the camera a consistent distance and focused on the object. Being able to zoom in and out of objects when focusing could have been a worthwhile addition, as it would allow for even more specific focus on certain parts of the object, but I feel the camera is sufficient with its’ current implementation.</w:t>
+        <w:t>of objects when focusing could have been a worthwhile addition, as it would allow for even more specific focus on certain parts of the object, but I feel the camera is sufficient with its’ current implementation.</w:t>
       </w:r>
     </w:p>
     <w:p>
@@ -2881,7 +2461,6 @@
     </w:p>
     <w:p>
       <w:r>
-        <w:lastRenderedPageBreak/>
         <w:t>Overall, most of the project’s functionality works as intended, and reaches the aim of improving the user’s overall experience when creating scenes. It helps the player to move around the scene easily, select and edit objects, add and remove objects from the scene</w:t>
       </w:r>
       <w:r>
@@ -3153,7 +2732,6 @@
           <w:szCs w:val="28"/>
           <w:u w:val="single"/>
         </w:rPr>
-        <w:lastRenderedPageBreak/>
         <w:t>References</w:t>
       </w:r>
     </w:p>
@@ -3168,7 +2746,7 @@
           <w:kern w:val="0"/>
         </w:rPr>
       </w:pPr>
-      <w:hyperlink r:id="rId11" w:history="1">
+      <w:hyperlink r:id="rId12" w:history="1">
         <w:r>
           <w:rPr>
             <w:rStyle w:val="Hyperlink"/>
@@ -3216,7 +2794,7 @@
           <w:kern w:val="0"/>
         </w:rPr>
       </w:pPr>
-      <w:hyperlink r:id="rId12" w:history="1">
+      <w:hyperlink r:id="rId13" w:history="1">
         <w:r>
           <w:rPr>
             <w:rStyle w:val="Hyperlink"/>
@@ -3231,23 +2809,7 @@
           <w:rFonts w:cstheme="minorHAnsi"/>
           <w:kern w:val="0"/>
         </w:rPr>
-        <w:t xml:space="preserve"> - Setting the default value in edit boxes (</w:t>
-      </w:r>
-      <w:proofErr w:type="spellStart"/>
-      <w:r>
-        <w:rPr>
-          <w:rFonts w:cstheme="minorHAnsi"/>
-          <w:kern w:val="0"/>
-        </w:rPr>
-        <w:t>StackOverflow</w:t>
-      </w:r>
-      <w:proofErr w:type="spellEnd"/>
-      <w:r>
-        <w:rPr>
-          <w:rFonts w:cstheme="minorHAnsi"/>
-          <w:kern w:val="0"/>
-        </w:rPr>
-        <w:t>), used in object creation window</w:t>
+        <w:t xml:space="preserve"> - Setting the default value in edit boxes (StackOverflow), used in object creation window</w:t>
       </w:r>
       <w:r>
         <w:rPr>
@@ -3280,7 +2842,7 @@
           <w:kern w:val="0"/>
         </w:rPr>
       </w:pPr>
-      <w:hyperlink r:id="rId13" w:history="1">
+      <w:hyperlink r:id="rId14" w:history="1">
         <w:r>
           <w:rPr>
             <w:rStyle w:val="Hyperlink"/>
@@ -3320,7 +2882,7 @@
           <w:rFonts w:cstheme="minorHAnsi"/>
         </w:rPr>
       </w:pPr>
-      <w:hyperlink r:id="rId14" w:history="1">
+      <w:hyperlink r:id="rId15" w:history="1">
         <w:r>
           <w:rPr>
             <w:rStyle w:val="Hyperlink"/>
@@ -3370,7 +2932,7 @@
           <w:rFonts w:cstheme="minorHAnsi"/>
         </w:rPr>
       </w:pPr>
-      <w:hyperlink r:id="rId15" w:history="1">
+      <w:hyperlink r:id="rId16" w:history="1">
         <w:r>
           <w:rPr>
             <w:rStyle w:val="Hyperlink"/>
@@ -3383,21 +2945,7 @@
         <w:rPr>
           <w:rFonts w:cstheme="minorHAnsi"/>
         </w:rPr>
-        <w:t xml:space="preserve"> - </w:t>
-      </w:r>
-      <w:proofErr w:type="spellStart"/>
-      <w:r>
-        <w:rPr>
-          <w:rFonts w:cstheme="minorHAnsi"/>
-        </w:rPr>
-        <w:t>Arcball</w:t>
-      </w:r>
-      <w:proofErr w:type="spellEnd"/>
-      <w:r>
-        <w:rPr>
-          <w:rFonts w:cstheme="minorHAnsi"/>
-        </w:rPr>
-        <w:t xml:space="preserve"> camera functions</w:t>
+        <w:t xml:space="preserve"> - Arcball camera functions</w:t>
       </w:r>
     </w:p>
     <w:p>
@@ -3418,7 +2966,7 @@
           <w:rFonts w:cstheme="minorHAnsi"/>
         </w:rPr>
       </w:pPr>
-      <w:hyperlink r:id="rId16" w:history="1">
+      <w:hyperlink r:id="rId17" w:history="1">
         <w:r>
           <w:rPr>
             <w:rStyle w:val="Hyperlink"/>
@@ -3431,21 +2979,7 @@
         <w:rPr>
           <w:rFonts w:cstheme="minorHAnsi"/>
         </w:rPr>
-        <w:t xml:space="preserve"> - Using the </w:t>
-      </w:r>
-      <w:proofErr w:type="spellStart"/>
-      <w:r>
-        <w:rPr>
-          <w:rFonts w:cstheme="minorHAnsi"/>
-        </w:rPr>
-        <w:t>arcball</w:t>
-      </w:r>
-      <w:proofErr w:type="spellEnd"/>
-      <w:r>
-        <w:rPr>
-          <w:rFonts w:cstheme="minorHAnsi"/>
-        </w:rPr>
-        <w:t xml:space="preserve"> camera (Programmer Blog), used for the object focusing camera.</w:t>
+        <w:t xml:space="preserve"> - Using the arcball camera (Programmer Blog), used for the object focusing camera.</w:t>
       </w:r>
     </w:p>
     <w:sectPr>

</xml_diff>

<commit_message>
Added YT link to report
</commit_message>
<xml_diff>
--- a/CMP405 Coursework Report.docx
+++ b/CMP405 Coursework Report.docx
@@ -68,12 +68,45 @@
       <w:pPr>
         <w:jc w:val="center"/>
         <w:rPr>
+          <w:sz w:val="32"/>
+          <w:szCs w:val="32"/>
+        </w:rPr>
+      </w:pPr>
+      <w:r>
+        <w:rPr>
           <w:b/>
           <w:bCs/>
           <w:sz w:val="36"/>
           <w:szCs w:val="36"/>
         </w:rPr>
-      </w:pPr>
+        <w:t xml:space="preserve">Video Link: </w:t>
+      </w:r>
+      <w:hyperlink r:id="rId7" w:history="1">
+        <w:r>
+          <w:rPr>
+            <w:rStyle w:val="Hyperlink"/>
+            <w:sz w:val="32"/>
+            <w:szCs w:val="32"/>
+          </w:rPr>
+          <w:t>https://youtu.be/NKpKo9z</w:t>
+        </w:r>
+        <w:r>
+          <w:rPr>
+            <w:rStyle w:val="Hyperlink"/>
+            <w:sz w:val="32"/>
+            <w:szCs w:val="32"/>
+          </w:rPr>
+          <w:t>1</w:t>
+        </w:r>
+        <w:r>
+          <w:rPr>
+            <w:rStyle w:val="Hyperlink"/>
+            <w:sz w:val="32"/>
+            <w:szCs w:val="32"/>
+          </w:rPr>
+          <w:t>ATY</w:t>
+        </w:r>
+      </w:hyperlink>
     </w:p>
     <w:p>
       <w:pPr>
@@ -264,7 +297,6 @@
     </w:p>
     <w:p>
       <w:pPr>
-        <w:jc w:val="center"/>
         <w:rPr>
           <w:b/>
           <w:bCs/>
@@ -392,8 +424,13 @@
           <w:numId w:val="1"/>
         </w:numPr>
       </w:pPr>
-      <w:r>
-        <w:t>Arcball camera orbiting.</w:t>
+      <w:proofErr w:type="spellStart"/>
+      <w:r>
+        <w:t>Arcball</w:t>
+      </w:r>
+      <w:proofErr w:type="spellEnd"/>
+      <w:r>
+        <w:t xml:space="preserve"> camera orbiting.</w:t>
       </w:r>
     </w:p>
     <w:p>
@@ -712,7 +749,15 @@
         </w:numPr>
       </w:pPr>
       <w:r>
-        <w:t>Press F to focus on the object which is currently selected. Whilst in this mode, hold the right mouse button and move the mouse to use the arcball camera.</w:t>
+        <w:t xml:space="preserve">Press F to focus on the object which is currently selected. Whilst in this mode, hold the right mouse button and move the mouse to use the </w:t>
+      </w:r>
+      <w:proofErr w:type="spellStart"/>
+      <w:r>
+        <w:t>arcball</w:t>
+      </w:r>
+      <w:proofErr w:type="spellEnd"/>
+      <w:r>
+        <w:t xml:space="preserve"> camera.</w:t>
       </w:r>
     </w:p>
     <w:p>
@@ -846,7 +891,15 @@
         </w:numPr>
       </w:pPr>
       <w:r>
-        <w:t>Press delete to remove the currently selected object from the scene graph.</w:t>
+        <w:t xml:space="preserve">Press </w:t>
+      </w:r>
+      <w:proofErr w:type="gramStart"/>
+      <w:r>
+        <w:t>delete</w:t>
+      </w:r>
+      <w:proofErr w:type="gramEnd"/>
+      <w:r>
+        <w:t xml:space="preserve"> to remove the currently selected object from the scene graph.</w:t>
       </w:r>
     </w:p>
     <w:p>
@@ -936,10 +989,18 @@
         </w:rPr>
       </w:pPr>
       <w:r>
-        <w:t>Using the red paste button has the same effect as pressing ctrl+</w:t>
-      </w:r>
-      <w:r>
-        <w:t>V and</w:t>
+        <w:t xml:space="preserve">Using the red paste button has the same effect as pressing </w:t>
+      </w:r>
+      <w:proofErr w:type="spellStart"/>
+      <w:r>
+        <w:t>ctrl+</w:t>
+      </w:r>
+      <w:r>
+        <w:t>V</w:t>
+      </w:r>
+      <w:proofErr w:type="spellEnd"/>
+      <w:r>
+        <w:t xml:space="preserve"> and</w:t>
       </w:r>
       <w:r>
         <w:t xml:space="preserve"> will paste the currently selected object.</w:t>
@@ -1097,12 +1158,36 @@
     </w:p>
     <w:p>
       <w:r>
-        <w:t>The mousePicking function in game.cpp is used to handle object selection. It first converts the mouse’s position within the window to a world position, then checks for any collisions between the mouse and objects within the scene. A check is then run over all meshes which the mouse is colliding with, then returns the object ID which is closest to the mouse’s position within the world.</w:t>
-      </w:r>
-    </w:p>
-    <w:p>
-      <w:r>
-        <w:t xml:space="preserve">Assuming that the shift key is not being held, the program then empties the vector which stores all selected IDs and adds the object ID which has just been clicked to it. This now allows other classes, such as toolMain for the transform functions, to have a reference to where the selected object is within the sceneGraph vector and edit it correctly. </w:t>
+        <w:t xml:space="preserve">The </w:t>
+      </w:r>
+      <w:proofErr w:type="spellStart"/>
+      <w:r>
+        <w:t>mousePicking</w:t>
+      </w:r>
+      <w:proofErr w:type="spellEnd"/>
+      <w:r>
+        <w:t xml:space="preserve"> function in game.cpp is used to handle object selection. It first converts the mouse’s position within the window to a world position, then checks for any collisions between the mouse and objects within the scene. A check is then run over all meshes which the mouse is colliding with, then returns the object ID which is closest to the mouse’s position within the world.</w:t>
+      </w:r>
+    </w:p>
+    <w:p>
+      <w:r>
+        <w:t xml:space="preserve">Assuming that the shift key is not being held, the program then empties the vector which stores all selected IDs and adds the object ID which has just been clicked to it. This now allows other classes, such as </w:t>
+      </w:r>
+      <w:proofErr w:type="spellStart"/>
+      <w:r>
+        <w:t>toolMain</w:t>
+      </w:r>
+      <w:proofErr w:type="spellEnd"/>
+      <w:r>
+        <w:t xml:space="preserve"> for the transform functions, to have a reference to where the selected object is within the </w:t>
+      </w:r>
+      <w:proofErr w:type="spellStart"/>
+      <w:r>
+        <w:t>sceneGraph</w:t>
+      </w:r>
+      <w:proofErr w:type="spellEnd"/>
+      <w:r>
+        <w:t xml:space="preserve"> vector and edit it correctly. </w:t>
       </w:r>
     </w:p>
     <w:p>
@@ -1223,7 +1308,7 @@
                     <pic:cNvPicPr/>
                   </pic:nvPicPr>
                   <pic:blipFill>
-                    <a:blip r:embed="rId7"/>
+                    <a:blip r:embed="rId8"/>
                     <a:stretch>
                       <a:fillRect/>
                     </a:stretch>
@@ -1289,7 +1374,15 @@
         <w:t>’</w:t>
       </w:r>
       <w:r>
-        <w:t xml:space="preserve">s current lookDirection, </w:t>
+        <w:t xml:space="preserve">s current </w:t>
+      </w:r>
+      <w:proofErr w:type="spellStart"/>
+      <w:r>
+        <w:t>lookDirection</w:t>
+      </w:r>
+      <w:proofErr w:type="spellEnd"/>
+      <w:r>
+        <w:t xml:space="preserve">, </w:t>
       </w:r>
       <w:r>
         <w:t>allowing the user to move forwards or backwards relative to the current view.</w:t>
@@ -1345,7 +1438,7 @@
                     <pic:cNvPicPr/>
                   </pic:nvPicPr>
                   <pic:blipFill>
-                    <a:blip r:embed="rId8"/>
+                    <a:blip r:embed="rId9"/>
                     <a:stretch>
                       <a:fillRect/>
                     </a:stretch>
@@ -1368,10 +1461,26 @@
     </w:p>
     <w:p>
       <w:r>
-        <w:t>These values are then added to the camera’s current orientation values, with the orientation.x being clamped between -89 and 89 because going beyond these values causes the controls to invert when looking up and down.</w:t>
-      </w:r>
-      <w:r>
-        <w:t xml:space="preserve"> Finally, the lookDirection vector is calculated using the formula from the wiki, before being passed back to game.cpp.</w:t>
+        <w:t xml:space="preserve">These values are then added to the camera’s current orientation values, with the </w:t>
+      </w:r>
+      <w:proofErr w:type="spellStart"/>
+      <w:r>
+        <w:t>orientation.x</w:t>
+      </w:r>
+      <w:proofErr w:type="spellEnd"/>
+      <w:r>
+        <w:t xml:space="preserve"> being clamped between -89 and 89 because going beyond these values causes the controls to invert when looking up and down.</w:t>
+      </w:r>
+      <w:r>
+        <w:t xml:space="preserve"> Finally, the </w:t>
+      </w:r>
+      <w:proofErr w:type="spellStart"/>
+      <w:r>
+        <w:t>lookDirection</w:t>
+      </w:r>
+      <w:proofErr w:type="spellEnd"/>
+      <w:r>
+        <w:t xml:space="preserve"> vector is calculated using the formula from the wiki, before being passed back to game.cpp.</w:t>
       </w:r>
     </w:p>
     <w:p>
@@ -1395,7 +1504,7 @@
                     <pic:cNvPicPr/>
                   </pic:nvPicPr>
                   <pic:blipFill>
-                    <a:blip r:embed="rId9"/>
+                    <a:blip r:embed="rId10"/>
                     <a:stretch>
                       <a:fillRect/>
                     </a:stretch>
@@ -1442,13 +1551,37 @@
     </w:p>
     <w:p>
       <w:r>
-        <w:t xml:space="preserve">When focusing on an object, the program simply activates the focus camera instead of the standard camera, which prevents the user from moving around using standard controls. Then, the FocusOnObject function in camera.cpp is run. This moves the camera position to match the object’s position, then applies a slight offset to keep the object in view. It then changes the camera’s lookAt point to be the position of the </w:t>
+        <w:t xml:space="preserve">When focusing on an object, the program simply activates the focus camera instead of the standard camera, which prevents the user from moving around using standard controls. Then, the </w:t>
+      </w:r>
+      <w:proofErr w:type="spellStart"/>
+      <w:r>
+        <w:t>FocusOnObject</w:t>
+      </w:r>
+      <w:proofErr w:type="spellEnd"/>
+      <w:r>
+        <w:t xml:space="preserve"> function in camera.cpp is run. This moves the camera position to match the object’s position, then applies a slight offset to keep the object in view. It then changes the camera’s </w:t>
+      </w:r>
+      <w:proofErr w:type="spellStart"/>
+      <w:r>
+        <w:t>lookAt</w:t>
+      </w:r>
+      <w:proofErr w:type="spellEnd"/>
+      <w:r>
+        <w:t xml:space="preserve"> point to be the position of the </w:t>
       </w:r>
       <w:r>
         <w:t>object and</w:t>
       </w:r>
       <w:r>
-        <w:t xml:space="preserve"> subtracts the camera’s position from this value to create the lookDirection vector, keeping it focused on the object. </w:t>
+        <w:t xml:space="preserve"> subtracts the camera’s position from this value to create the </w:t>
+      </w:r>
+      <w:proofErr w:type="spellStart"/>
+      <w:r>
+        <w:t>lookDirection</w:t>
+      </w:r>
+      <w:proofErr w:type="spellEnd"/>
+      <w:r>
+        <w:t xml:space="preserve"> vector, keeping it focused on the object. </w:t>
       </w:r>
     </w:p>
     <w:p>
@@ -1465,6 +1598,7 @@
           <w:szCs w:val="24"/>
         </w:rPr>
       </w:pPr>
+      <w:proofErr w:type="spellStart"/>
       <w:r>
         <w:rPr>
           <w:b/>
@@ -1473,18 +1607,73 @@
           <w:szCs w:val="24"/>
         </w:rPr>
         <w:lastRenderedPageBreak/>
-        <w:t>Arcball Camera</w:t>
-      </w:r>
-    </w:p>
-    <w:p>
-      <w:r>
-        <w:t xml:space="preserve">To implement the arcball camera used </w:t>
+        <w:t>Arcball</w:t>
+      </w:r>
+      <w:proofErr w:type="spellEnd"/>
+      <w:r>
+        <w:rPr>
+          <w:b/>
+          <w:bCs/>
+          <w:sz w:val="24"/>
+          <w:szCs w:val="24"/>
+        </w:rPr>
+        <w:t xml:space="preserve"> Camera</w:t>
+      </w:r>
+    </w:p>
+    <w:p>
+      <w:r>
+        <w:t xml:space="preserve">To implement the </w:t>
+      </w:r>
+      <w:proofErr w:type="spellStart"/>
+      <w:r>
+        <w:t>arcball</w:t>
+      </w:r>
+      <w:proofErr w:type="spellEnd"/>
+      <w:r>
+        <w:t xml:space="preserve"> camera used </w:t>
       </w:r>
       <w:r>
         <w:t xml:space="preserve">when focused on an object, I got the logic from a blog called A Slice of Rendering. The ArcballCamera function uses the same code </w:t>
       </w:r>
       <w:r>
-        <w:t xml:space="preserve">as above to calculate mouse movement and then uses the built in SimpleMath function CreateFromAxisAngle to rotate around the X and Y axis accordingly. Then, using SimpleMath::Transform, the camera is rotated relative to the object’s position as opposed to its’ own, then by adding the object’s position back to the resulting matrix the camera is moved back into world space. Finally, the lookDirection is calculated by subtracting the camera’s updated position from the object position so that its’ </w:t>
+        <w:t xml:space="preserve">as above to calculate mouse movement and then uses the built in </w:t>
+      </w:r>
+      <w:proofErr w:type="spellStart"/>
+      <w:r>
+        <w:t>SimpleMath</w:t>
+      </w:r>
+      <w:proofErr w:type="spellEnd"/>
+      <w:r>
+        <w:t xml:space="preserve"> function </w:t>
+      </w:r>
+      <w:proofErr w:type="spellStart"/>
+      <w:r>
+        <w:t>CreateFromAxisAngle</w:t>
+      </w:r>
+      <w:proofErr w:type="spellEnd"/>
+      <w:r>
+        <w:t xml:space="preserve"> to rotate around the X and Y axis accordingly. Then, using </w:t>
+      </w:r>
+      <w:proofErr w:type="spellStart"/>
+      <w:proofErr w:type="gramStart"/>
+      <w:r>
+        <w:t>SimpleMath</w:t>
+      </w:r>
+      <w:proofErr w:type="spellEnd"/>
+      <w:r>
+        <w:t>::</w:t>
+      </w:r>
+      <w:proofErr w:type="gramEnd"/>
+      <w:r>
+        <w:t xml:space="preserve">Transform, the camera is rotated relative to the object’s position as opposed to its’ own, then by adding the object’s position back to the resulting matrix the camera is moved back into world space. Finally, the </w:t>
+      </w:r>
+      <w:proofErr w:type="spellStart"/>
+      <w:r>
+        <w:t>lookDirection</w:t>
+      </w:r>
+      <w:proofErr w:type="spellEnd"/>
+      <w:r>
+        <w:t xml:space="preserve"> is calculated by subtracting the camera’s updated position from the object position so that its’ </w:t>
       </w:r>
       <w:r>
         <w:t>view always keeps the object central</w:t>
@@ -1524,12 +1713,44 @@
     </w:p>
     <w:p>
       <w:r>
-        <w:t>Next, I created three instances of this camera class in the game.cpp file. One handles the free-moving camera, one handles the camera which focuses on an object, and one is an empty instance which has its’ variables such as position, view, lookDirection and the right vector constantly set to whichever of the other two cameras is currently active. The reason I set the system up this way is because there are multiple functions such as Draw and SetView within game.cpp which take in variables from the camera, so by having one controller instance it allowed me to set all of these functions to use this instance’s variables, meaning I did not have to use if then else checks on all of these functions individually, which could significantly decrease performance of the project.</w:t>
-      </w:r>
-    </w:p>
-    <w:p>
-      <w:r>
-        <w:t>Switching between the cameras simply works by updating the “cameraActive” bool within each camera instance appropriately, and a single if statement at the beginning of game.cpp’s Update function will set the camera controller’s variables to the camera which currently holds true in this variable.</w:t>
+        <w:t xml:space="preserve">Next, I created three instances of this camera class in the game.cpp file. One handles the free-moving camera, one handles the camera which focuses on an object, and one is an empty instance which has its’ variables such as position, view, </w:t>
+      </w:r>
+      <w:proofErr w:type="spellStart"/>
+      <w:r>
+        <w:t>lookDirection</w:t>
+      </w:r>
+      <w:proofErr w:type="spellEnd"/>
+      <w:r>
+        <w:t xml:space="preserve"> and the right vector constantly set to whichever of the other two cameras is currently active. The reason I set the system up this way is because there are multiple functions such as Draw and </w:t>
+      </w:r>
+      <w:proofErr w:type="spellStart"/>
+      <w:r>
+        <w:t>SetView</w:t>
+      </w:r>
+      <w:proofErr w:type="spellEnd"/>
+      <w:r>
+        <w:t xml:space="preserve"> within game.cpp which take in variables from the camera, so by having one controller instance it allowed me to set all of these functions to use this instance’s variables, meaning I did not have to use if then else checks on all of these functions individually, which could significantly decrease performance of the project.</w:t>
+      </w:r>
+    </w:p>
+    <w:p>
+      <w:r>
+        <w:t>Switching between the cameras simply works by updating the “</w:t>
+      </w:r>
+      <w:proofErr w:type="spellStart"/>
+      <w:r>
+        <w:t>cameraActive</w:t>
+      </w:r>
+      <w:proofErr w:type="spellEnd"/>
+      <w:r>
+        <w:t xml:space="preserve">” bool within each camera instance appropriately, and a single if statement at the beginning of </w:t>
+      </w:r>
+      <w:proofErr w:type="spellStart"/>
+      <w:r>
+        <w:t>game.cpp’s</w:t>
+      </w:r>
+      <w:proofErr w:type="spellEnd"/>
+      <w:r>
+        <w:t xml:space="preserve"> Update function will set the camera controller’s variables to the camera which currently holds true in this variable.</w:t>
       </w:r>
     </w:p>
     <w:p/>
@@ -1597,7 +1818,15 @@
     </w:p>
     <w:p>
       <w:r>
-        <w:t xml:space="preserve">When the user selects an object, the ID of the object is added to a vector which stores any IDs currently selected. This ID links to the objects position in the SceneGraph </w:t>
+        <w:t xml:space="preserve">When the user selects an object, the ID of the object is added to a vector which stores any IDs currently selected. This ID links to the objects position in the </w:t>
+      </w:r>
+      <w:proofErr w:type="spellStart"/>
+      <w:r>
+        <w:t>SceneGraph</w:t>
+      </w:r>
+      <w:proofErr w:type="spellEnd"/>
+      <w:r>
+        <w:t xml:space="preserve"> </w:t>
       </w:r>
       <w:r>
         <w:t>vector.</w:t>
@@ -1629,7 +1858,39 @@
     </w:p>
     <w:p>
       <w:r>
-        <w:t>When the user presses control+V, or the paste button in the toolbar, the PasteObject function in toolMain.cpp is run. This function first takes the ID of the selected object and creates an exact copy of it into a new SceneObject, matching all the same variables to ensure they all have a valid value. Next, it will assign this new object its’ own ID, which is the SceneGraph.size() + 1</w:t>
+        <w:t xml:space="preserve">When the user presses </w:t>
+      </w:r>
+      <w:proofErr w:type="spellStart"/>
+      <w:r>
+        <w:t>control+V</w:t>
+      </w:r>
+      <w:proofErr w:type="spellEnd"/>
+      <w:r>
+        <w:t xml:space="preserve">, or the paste button in the toolbar, the </w:t>
+      </w:r>
+      <w:proofErr w:type="spellStart"/>
+      <w:r>
+        <w:t>PasteObject</w:t>
+      </w:r>
+      <w:proofErr w:type="spellEnd"/>
+      <w:r>
+        <w:t xml:space="preserve"> function in toolMain.cpp is run. This function first takes the ID of the selected object and creates an exact copy of it into a new </w:t>
+      </w:r>
+      <w:proofErr w:type="spellStart"/>
+      <w:r>
+        <w:t>SceneObject</w:t>
+      </w:r>
+      <w:proofErr w:type="spellEnd"/>
+      <w:r>
+        <w:t xml:space="preserve">, matching all the same variables to ensure they all have a valid value. Next, it will assign this new object its’ own ID, which is the </w:t>
+      </w:r>
+      <w:proofErr w:type="spellStart"/>
+      <w:r>
+        <w:t>SceneGraph.size</w:t>
+      </w:r>
+      <w:proofErr w:type="spellEnd"/>
+      <w:r>
+        <w:t>() + 1</w:t>
       </w:r>
       <w:r>
         <w:t xml:space="preserve"> to ensure it is </w:t>
@@ -1694,11 +1955,35 @@
     </w:p>
     <w:p>
       <w:r>
-        <w:t>A key part of this function was sorting the vector of selected IDs in descending order. It was discovered in testing that there was often a vector out of range error when simply deleting objects in the order they were selected, since if, for example, the ID’s were selected in the order 3-&gt;2-&gt;5, in a scene with only 5 objects, then the final object’s ID is actually 3 by this point, but the function does not know this, so it still tries to delete at position 5, throwing the error. This was solved using the following line of code at the start of DeleteObject() in ToolMain:</w:t>
-      </w:r>
-    </w:p>
-    <w:p>
-      <w:r>
+        <w:t xml:space="preserve">A key part of this function was sorting the vector of selected IDs in descending order. It was discovered in testing that there was often a vector out of range error when simply deleting objects in the order they were selected, since if, for example, the ID’s were selected in the order 3-&gt;2-&gt;5, in a scene with only 5 objects, then the final object’s ID is actually 3 by this point, but the function does not know this, so it still tries to delete at position 5, throwing the error. This was solved using the following line of code at the start of </w:t>
+      </w:r>
+      <w:proofErr w:type="spellStart"/>
+      <w:proofErr w:type="gramStart"/>
+      <w:r>
+        <w:t>DeleteObject</w:t>
+      </w:r>
+      <w:proofErr w:type="spellEnd"/>
+      <w:r>
+        <w:t>(</w:t>
+      </w:r>
+      <w:proofErr w:type="gramEnd"/>
+      <w:r>
+        <w:t xml:space="preserve">) in </w:t>
+      </w:r>
+      <w:proofErr w:type="spellStart"/>
+      <w:r>
+        <w:t>ToolMain</w:t>
+      </w:r>
+      <w:proofErr w:type="spellEnd"/>
+      <w:r>
+        <w:t>:</w:t>
+      </w:r>
+    </w:p>
+    <w:p>
+      <w:r>
+        <w:rPr>
+          <w:noProof/>
+        </w:rPr>
         <w:drawing>
           <wp:inline distT="0" distB="0" distL="0" distR="0" wp14:anchorId="05ECB301" wp14:editId="68E8234A">
             <wp:extent cx="5731510" cy="383540"/>
@@ -1715,7 +2000,7 @@
                     <pic:cNvPicPr/>
                   </pic:nvPicPr>
                   <pic:blipFill>
-                    <a:blip r:embed="rId10"/>
+                    <a:blip r:embed="rId11"/>
                     <a:stretch>
                       <a:fillRect/>
                     </a:stretch>
@@ -1800,7 +2085,23 @@
     </w:p>
     <w:p>
       <w:r>
-        <w:t>These functions all use the same mouse logic as the camera, by subtracting its’ new position from its’ position in the last frame, so I will refer to the movement as deltaX and deltaY, the same as in the code.</w:t>
+        <w:t xml:space="preserve">These functions all use the same mouse logic as the camera, by subtracting its’ new position from its’ position in the last frame, so I will refer to the movement as </w:t>
+      </w:r>
+      <w:proofErr w:type="spellStart"/>
+      <w:r>
+        <w:t>deltaX</w:t>
+      </w:r>
+      <w:proofErr w:type="spellEnd"/>
+      <w:r>
+        <w:t xml:space="preserve"> and </w:t>
+      </w:r>
+      <w:proofErr w:type="spellStart"/>
+      <w:r>
+        <w:t>deltaY</w:t>
+      </w:r>
+      <w:proofErr w:type="spellEnd"/>
+      <w:r>
+        <w:t>, the same as in the code.</w:t>
       </w:r>
     </w:p>
     <w:p>
@@ -1829,7 +2130,23 @@
     </w:p>
     <w:p>
       <w:r>
-        <w:t>When the mode is switched to Translate in the menu, the state in the enum of InputCommands is switched to Translate, which will then run the Translate function in toolMain.cpp during every frame where the user holds down control. This function:</w:t>
+        <w:t xml:space="preserve">When the mode is switched to Translate in the menu, the state in the </w:t>
+      </w:r>
+      <w:proofErr w:type="spellStart"/>
+      <w:r>
+        <w:t>enum</w:t>
+      </w:r>
+      <w:proofErr w:type="spellEnd"/>
+      <w:r>
+        <w:t xml:space="preserve"> of </w:t>
+      </w:r>
+      <w:proofErr w:type="spellStart"/>
+      <w:r>
+        <w:t>InputCommands</w:t>
+      </w:r>
+      <w:proofErr w:type="spellEnd"/>
+      <w:r>
+        <w:t xml:space="preserve"> is switched to Translate, which will then run the Translate function in toolMain.cpp during every frame where the user holds down control. This function:</w:t>
       </w:r>
     </w:p>
     <w:p>
@@ -1853,7 +2170,23 @@
         </w:numPr>
       </w:pPr>
       <w:r>
-        <w:t>Changes the object’s posX and posY component based on the mouse deltas</w:t>
+        <w:t xml:space="preserve">Changes the object’s </w:t>
+      </w:r>
+      <w:proofErr w:type="spellStart"/>
+      <w:r>
+        <w:t>posX</w:t>
+      </w:r>
+      <w:proofErr w:type="spellEnd"/>
+      <w:r>
+        <w:t xml:space="preserve"> and </w:t>
+      </w:r>
+      <w:proofErr w:type="spellStart"/>
+      <w:r>
+        <w:t>posY</w:t>
+      </w:r>
+      <w:proofErr w:type="spellEnd"/>
+      <w:r>
+        <w:t xml:space="preserve"> component based on the mouse deltas</w:t>
       </w:r>
       <w:r>
         <w:t>, moving the object in the X or Y axis</w:t>
@@ -1872,7 +2205,15 @@
       </w:pPr>
       <w:r>
         <w:lastRenderedPageBreak/>
-        <w:t>Changes the object’s posZ component based on whether the user is holding W or S</w:t>
+        <w:t xml:space="preserve">Changes the object’s </w:t>
+      </w:r>
+      <w:proofErr w:type="spellStart"/>
+      <w:r>
+        <w:t>posZ</w:t>
+      </w:r>
+      <w:proofErr w:type="spellEnd"/>
+      <w:r>
+        <w:t xml:space="preserve"> component based on whether the user is holding W or S</w:t>
       </w:r>
       <w:r>
         <w:t>, moving the object forward or back in the Z axis</w:t>
@@ -1890,10 +2231,42 @@
         </w:numPr>
       </w:pPr>
       <w:r>
-        <w:t>Sets the object’s components in the displayList to match its’ components in scene graph using UpdateDisplayList in game.cpp. This just updates the object on the user’s screen, since the game will display objects based on their displayList values, not what is stored in the scene graph.</w:t>
-      </w:r>
-      <w:r>
-        <w:t xml:space="preserve"> This function works the same as the pre-existing BuildDisplayList, however it is rewritten to target only the currently selected object, since rebuilding all objects multiple frames in a row was causing serious performance issues.</w:t>
+        <w:t xml:space="preserve">Sets the object’s components in the </w:t>
+      </w:r>
+      <w:proofErr w:type="spellStart"/>
+      <w:r>
+        <w:t>displayList</w:t>
+      </w:r>
+      <w:proofErr w:type="spellEnd"/>
+      <w:r>
+        <w:t xml:space="preserve"> to match its’ components in scene graph using </w:t>
+      </w:r>
+      <w:proofErr w:type="spellStart"/>
+      <w:r>
+        <w:t>UpdateDisplayList</w:t>
+      </w:r>
+      <w:proofErr w:type="spellEnd"/>
+      <w:r>
+        <w:t xml:space="preserve"> in game.cpp. This just updates the object on the user’s screen, since the game will display objects based on their </w:t>
+      </w:r>
+      <w:proofErr w:type="spellStart"/>
+      <w:r>
+        <w:t>displayList</w:t>
+      </w:r>
+      <w:proofErr w:type="spellEnd"/>
+      <w:r>
+        <w:t xml:space="preserve"> values, not what is stored in the scene graph.</w:t>
+      </w:r>
+      <w:r>
+        <w:t xml:space="preserve"> This function works the same as the pre-existing </w:t>
+      </w:r>
+      <w:proofErr w:type="spellStart"/>
+      <w:r>
+        <w:t>BuildDisplayList</w:t>
+      </w:r>
+      <w:proofErr w:type="spellEnd"/>
+      <w:r>
+        <w:t>, however it is rewritten to target only the currently selected object, since rebuilding all objects multiple frames in a row was causing serious performance issues.</w:t>
       </w:r>
     </w:p>
     <w:p>
@@ -1922,7 +2295,23 @@
     </w:p>
     <w:p>
       <w:r>
-        <w:t>When the mode is switched to Rotation in the menu, the state in the enum of InputCommands is switched to Rotate, which will then run the Rotate function in toolMain.cpp during every frame where the user holds down control. This function:</w:t>
+        <w:t xml:space="preserve">When the mode is switched to Rotation in the menu, the state in the </w:t>
+      </w:r>
+      <w:proofErr w:type="spellStart"/>
+      <w:r>
+        <w:t>enum</w:t>
+      </w:r>
+      <w:proofErr w:type="spellEnd"/>
+      <w:r>
+        <w:t xml:space="preserve"> of </w:t>
+      </w:r>
+      <w:proofErr w:type="spellStart"/>
+      <w:r>
+        <w:t>InputCommands</w:t>
+      </w:r>
+      <w:proofErr w:type="spellEnd"/>
+      <w:r>
+        <w:t xml:space="preserve"> is switched to Rotate, which will then run the Rotate function in toolMain.cpp during every frame where the user holds down control. This function:</w:t>
       </w:r>
     </w:p>
     <w:p>
@@ -1948,15 +2337,19 @@
       <w:r>
         <w:t xml:space="preserve">Changes the object’s </w:t>
       </w:r>
+      <w:proofErr w:type="spellStart"/>
       <w:r>
         <w:t>rotX</w:t>
       </w:r>
+      <w:proofErr w:type="spellEnd"/>
       <w:r>
         <w:t xml:space="preserve"> and </w:t>
       </w:r>
+      <w:proofErr w:type="spellStart"/>
       <w:r>
         <w:t>rotY</w:t>
       </w:r>
+      <w:proofErr w:type="spellEnd"/>
       <w:r>
         <w:t xml:space="preserve"> component based on the mouse deltas</w:t>
       </w:r>
@@ -1978,9 +2371,11 @@
       <w:r>
         <w:t xml:space="preserve">Changes the object’s </w:t>
       </w:r>
+      <w:proofErr w:type="spellStart"/>
       <w:r>
         <w:t>rotZ</w:t>
       </w:r>
+      <w:proofErr w:type="spellEnd"/>
       <w:r>
         <w:t xml:space="preserve"> component based on whether the user is holding W or S</w:t>
       </w:r>
@@ -2000,7 +2395,15 @@
         </w:numPr>
       </w:pPr>
       <w:r>
-        <w:t>Runs the UpdateDisplayList function in game.cpp again.</w:t>
+        <w:t xml:space="preserve">Runs the </w:t>
+      </w:r>
+      <w:proofErr w:type="spellStart"/>
+      <w:r>
+        <w:t>UpdateDisplayList</w:t>
+      </w:r>
+      <w:proofErr w:type="spellEnd"/>
+      <w:r>
+        <w:t xml:space="preserve"> function in game.cpp again.</w:t>
       </w:r>
     </w:p>
     <w:p>
@@ -2029,7 +2432,23 @@
     </w:p>
     <w:p>
       <w:r>
-        <w:t>When the mode is switched to Scale in the menu, the state in the enum of InputCommands is switched to scale, which will then run the Scale function in toolMain.cpp during every frame where the user holds down control. This function:</w:t>
+        <w:t xml:space="preserve">When the mode is switched to Scale in the menu, the state in the </w:t>
+      </w:r>
+      <w:proofErr w:type="spellStart"/>
+      <w:r>
+        <w:t>enum</w:t>
+      </w:r>
+      <w:proofErr w:type="spellEnd"/>
+      <w:r>
+        <w:t xml:space="preserve"> of </w:t>
+      </w:r>
+      <w:proofErr w:type="spellStart"/>
+      <w:r>
+        <w:t>InputCommands</w:t>
+      </w:r>
+      <w:proofErr w:type="spellEnd"/>
+      <w:r>
+        <w:t xml:space="preserve"> is switched to scale, which will then run the Scale function in toolMain.cpp during every frame where the user holds down control. This function:</w:t>
       </w:r>
     </w:p>
     <w:p>
@@ -2053,7 +2472,23 @@
         </w:numPr>
       </w:pPr>
       <w:r>
-        <w:t xml:space="preserve">Changes the object’s rotX and rotY component based on the mouse deltas, </w:t>
+        <w:t xml:space="preserve">Changes the object’s </w:t>
+      </w:r>
+      <w:proofErr w:type="spellStart"/>
+      <w:r>
+        <w:t>rotX</w:t>
+      </w:r>
+      <w:proofErr w:type="spellEnd"/>
+      <w:r>
+        <w:t xml:space="preserve"> and </w:t>
+      </w:r>
+      <w:proofErr w:type="spellStart"/>
+      <w:r>
+        <w:t>rotY</w:t>
+      </w:r>
+      <w:proofErr w:type="spellEnd"/>
+      <w:r>
+        <w:t xml:space="preserve"> component based on the mouse deltas, </w:t>
       </w:r>
       <w:r>
         <w:t>scaling</w:t>
@@ -2080,7 +2515,15 @@
         </w:numPr>
       </w:pPr>
       <w:r>
-        <w:t>Changes the object’s rotZ component based on whether the user is holding W or S, rotating around the Z axis.</w:t>
+        <w:t xml:space="preserve">Changes the object’s </w:t>
+      </w:r>
+      <w:proofErr w:type="spellStart"/>
+      <w:r>
+        <w:t>rotZ</w:t>
+      </w:r>
+      <w:proofErr w:type="spellEnd"/>
+      <w:r>
+        <w:t xml:space="preserve"> component based on whether the user is holding W or S, rotating around the Z axis.</w:t>
       </w:r>
       <w:r>
         <w:t xml:space="preserve"> This will increase or decrease the object’s breadth.</w:t>
@@ -2095,7 +2538,15 @@
         </w:numPr>
       </w:pPr>
       <w:r>
-        <w:t>Runs the UpdateDisplayList function in game.cpp again.</w:t>
+        <w:t xml:space="preserve">Runs the </w:t>
+      </w:r>
+      <w:proofErr w:type="spellStart"/>
+      <w:r>
+        <w:t>UpdateDisplayList</w:t>
+      </w:r>
+      <w:proofErr w:type="spellEnd"/>
+      <w:r>
+        <w:t xml:space="preserve"> function in game.cpp again.</w:t>
       </w:r>
     </w:p>
     <w:p/>
@@ -2128,7 +2579,15 @@
         <w:t xml:space="preserve">The object creation window is </w:t>
       </w:r>
       <w:r>
-        <w:t>designed to be a simplified way to add new objects into the scene. Without this window, adding a new object would require manually adding it into the database, by going into the .db file and running an SQL script. With the window however, the user can select the model, texture and transform of the object they wish to add into the scene.</w:t>
+        <w:t>designed to be a simplified way to add new objects into the scene. Without this window, adding a new object would require manually adding it into the database, by going into the .</w:t>
+      </w:r>
+      <w:proofErr w:type="spellStart"/>
+      <w:r>
+        <w:t>db</w:t>
+      </w:r>
+      <w:proofErr w:type="spellEnd"/>
+      <w:r>
+        <w:t xml:space="preserve"> file and running an SQL script. With the window however, the user can select the model, texture and transform of the object they wish to add into the scene.</w:t>
       </w:r>
       <w:r>
         <w:t xml:space="preserve"> This is also a safer way to add new entries to the database, since created objects get most of their field values from an object which is already added to the database, which will help to prevent accidental invalid values being entered into the database, which could potentially cause the engine to crash.</w:t>
@@ -2185,7 +2644,7 @@
                     <pic:cNvPicPr/>
                   </pic:nvPicPr>
                   <pic:blipFill>
-                    <a:blip r:embed="rId11"/>
+                    <a:blip r:embed="rId12"/>
                     <a:stretch>
                       <a:fillRect/>
                     </a:stretch>
@@ -2243,107 +2702,80 @@
     </w:p>
     <w:p>
       <w:r>
-        <w:t xml:space="preserve">To apply the user-defined variables to a new object, I first created a new class called CreateDialogue, used to handle transferring data from the window into values within the code. </w:t>
-      </w:r>
-    </w:p>
-    <w:p>
-      <w:r>
-        <w:t xml:space="preserve">The class contains two string vectors, which store the paths to valid models and textures within the project folder. These are added to the vector in the same order as they appear in the dropdown menus. By using the Combo Boxe’s GetCurSel function, this returns the position of the dropdown which the user has selected and can be used to reference that path in the vector. Next, the values </w:t>
+        <w:t xml:space="preserve">To apply the user-defined variables to a new object, I first created a new class called </w:t>
+      </w:r>
+      <w:proofErr w:type="spellStart"/>
+      <w:r>
+        <w:t>CreateDialogue</w:t>
+      </w:r>
+      <w:proofErr w:type="spellEnd"/>
+      <w:r>
+        <w:t xml:space="preserve">, used to handle transferring data from the window into values within the code. </w:t>
+      </w:r>
+    </w:p>
+    <w:p>
+      <w:r>
+        <w:t xml:space="preserve">The class contains two string vectors, which store the paths to valid models and textures within the project folder. These are added to the vector in the same order as they appear in the dropdown menus. By using the Combo </w:t>
+      </w:r>
+      <w:proofErr w:type="spellStart"/>
+      <w:r>
+        <w:t>Boxe’s</w:t>
+      </w:r>
+      <w:proofErr w:type="spellEnd"/>
+      <w:r>
+        <w:t xml:space="preserve"> </w:t>
+      </w:r>
+      <w:proofErr w:type="spellStart"/>
+      <w:r>
+        <w:t>GetCurSel</w:t>
+      </w:r>
+      <w:proofErr w:type="spellEnd"/>
+      <w:r>
+        <w:t xml:space="preserve"> function, this returns the position of the dropdown which the user has selected and can be used to reference that path in the vector. Next, the values </w:t>
       </w:r>
       <w:r>
         <w:t>entered</w:t>
       </w:r>
       <w:r>
-        <w:t xml:space="preserve"> the edit boxes are added into appropriate vectors for position, scale and rotation using GetWindowText</w:t>
-      </w:r>
-      <w:r>
-        <w:t>, then _ttoi to convert this into an integer.</w:t>
-      </w:r>
-    </w:p>
-    <w:p>
-      <w:r>
-        <w:t>From here, the CreateNewObject function in toolMain is run and takes in these vectors as parameters, as well as the path values as strings (only the selected path is passed here, the rest of the vector is not relevant). This function then creates a copy of the first object in the scene graph to make a new object with base values, which guarantees all fields in the database will be filled later and should not return any errors. This new object is then given a unique ID by adding one to the current size of the scene graph, and the position, scale and rotation of the new object are set using the vectors passed from the window. It then does the same to set the path for model and texture. Finally, this new object is added to the scene graph, and the display list is rebuilt to include this new object on the user’s view.</w:t>
-      </w:r>
-    </w:p>
-    <w:p>
-      <w:pPr>
-        <w:rPr>
-          <w:b/>
-          <w:bCs/>
-          <w:sz w:val="24"/>
-          <w:szCs w:val="24"/>
-        </w:rPr>
-      </w:pPr>
-    </w:p>
-    <w:p>
-      <w:pPr>
-        <w:rPr>
-          <w:b/>
-          <w:bCs/>
-          <w:sz w:val="24"/>
-          <w:szCs w:val="24"/>
-        </w:rPr>
-      </w:pPr>
-    </w:p>
-    <w:p>
-      <w:pPr>
-        <w:rPr>
-          <w:b/>
-          <w:bCs/>
-          <w:sz w:val="24"/>
-          <w:szCs w:val="24"/>
-        </w:rPr>
-      </w:pPr>
-    </w:p>
-    <w:p>
-      <w:pPr>
-        <w:rPr>
-          <w:b/>
-          <w:bCs/>
-          <w:sz w:val="24"/>
-          <w:szCs w:val="24"/>
-        </w:rPr>
-      </w:pPr>
-    </w:p>
-    <w:p>
-      <w:pPr>
-        <w:rPr>
-          <w:b/>
-          <w:bCs/>
-          <w:sz w:val="24"/>
-          <w:szCs w:val="24"/>
-        </w:rPr>
-      </w:pPr>
-    </w:p>
-    <w:p>
-      <w:pPr>
-        <w:rPr>
-          <w:b/>
-          <w:bCs/>
-          <w:sz w:val="24"/>
-          <w:szCs w:val="24"/>
-        </w:rPr>
-      </w:pPr>
-    </w:p>
-    <w:p>
-      <w:pPr>
-        <w:rPr>
-          <w:b/>
-          <w:bCs/>
-          <w:sz w:val="24"/>
-          <w:szCs w:val="24"/>
-        </w:rPr>
-      </w:pPr>
-    </w:p>
-    <w:p>
-      <w:pPr>
-        <w:rPr>
-          <w:b/>
-          <w:bCs/>
-          <w:sz w:val="24"/>
-          <w:szCs w:val="24"/>
-        </w:rPr>
-      </w:pPr>
+        <w:t xml:space="preserve"> the edit boxes are added into appropriate vectors for position, scale and rotation using </w:t>
+      </w:r>
+      <w:proofErr w:type="spellStart"/>
+      <w:r>
+        <w:t>GetWindowText</w:t>
+      </w:r>
+      <w:proofErr w:type="spellEnd"/>
+      <w:r>
+        <w:t>, then _</w:t>
+      </w:r>
+      <w:proofErr w:type="spellStart"/>
+      <w:r>
+        <w:t>ttoi</w:t>
+      </w:r>
+      <w:proofErr w:type="spellEnd"/>
+      <w:r>
+        <w:t xml:space="preserve"> to convert this into an integer.</w:t>
+      </w:r>
+    </w:p>
+    <w:p>
+      <w:r>
+        <w:t xml:space="preserve">From here, the </w:t>
+      </w:r>
+      <w:proofErr w:type="spellStart"/>
+      <w:r>
+        <w:t>CreateNewObject</w:t>
+      </w:r>
+      <w:proofErr w:type="spellEnd"/>
+      <w:r>
+        <w:t xml:space="preserve"> function in </w:t>
+      </w:r>
+      <w:proofErr w:type="spellStart"/>
+      <w:r>
+        <w:t>toolMain</w:t>
+      </w:r>
+      <w:proofErr w:type="spellEnd"/>
+      <w:r>
+        <w:t xml:space="preserve"> is run and takes in these vectors as parameters, as well as the path values as strings (only the selected path is passed here, the rest of the vector is not relevant). This function then creates a copy of the first object in the scene graph to make a new object with base values, which guarantees all fields in the database will be filled later and should not return any errors. This new object is then given a unique ID by adding one to the current size of the scene graph, and the position, scale and rotation of the new object are set using the vectors passed from the window. It then does the same to set the path for model and texture. Finally, this new object is added to the scene graph, and the display list is rebuilt to include this new object on the user’s view.</w:t>
+      </w:r>
     </w:p>
     <w:p>
       <w:pPr>
@@ -2418,12 +2850,21 @@
           <w:szCs w:val="28"/>
           <w:u w:val="single"/>
         </w:rPr>
+        <w:lastRenderedPageBreak/>
         <w:t>Conclusion</w:t>
       </w:r>
     </w:p>
     <w:p>
       <w:r>
-        <w:t>My project aimed to improve the user experience when using the WOFFCEdit framework, by adding features to simplify the process of creating and editing scenes, using functionality which is commonly found in similar applications or game engines.</w:t>
+        <w:t xml:space="preserve">My project aimed to improve the user experience when using the </w:t>
+      </w:r>
+      <w:proofErr w:type="spellStart"/>
+      <w:r>
+        <w:t>WOFFCEdit</w:t>
+      </w:r>
+      <w:proofErr w:type="spellEnd"/>
+      <w:r>
+        <w:t xml:space="preserve"> framework, by adding features to simplify the process of creating and editing scenes, using functionality which is commonly found in similar applications or game engines.</w:t>
       </w:r>
     </w:p>
     <w:p>
@@ -2433,7 +2874,15 @@
     </w:p>
     <w:p>
       <w:r>
-        <w:t xml:space="preserve">By implementing the ability to create an object through the window itself, this hugely improves user experience by simplifying the process of adding in objects which do not currently exist within the scene. However, this could still be improved, primarily with the addition of custom models and textures. Currently, there are only 2 objects and 5 textures available, which whilst this is better than having to rely on copying and pasting objects in the starter scene, would not really be enough to create any complex levels or scenes. Ideally, adding something similar to Unity, where custom models or textures can be dropped into the window, and the engine will add it to the options, would drastically improve this functionality. This would require extensive knowledge of the framework, and most likely a significant </w:t>
+        <w:t xml:space="preserve">By implementing the ability to create an object through the window itself, this hugely improves user experience by simplifying the process of adding in objects which do not currently exist within the scene. However, this could still be improved, primarily with the addition of custom models and textures. Currently, there are only 2 objects and 5 textures available, which whilst this is better than having to rely on copying and pasting objects in the starter scene, would not really be enough to create any complex levels or scenes. Ideally, adding something </w:t>
+      </w:r>
+      <w:proofErr w:type="gramStart"/>
+      <w:r>
+        <w:t>similar to</w:t>
+      </w:r>
+      <w:proofErr w:type="gramEnd"/>
+      <w:r>
+        <w:t xml:space="preserve"> Unity, where custom models or textures can be dropped into the window, and the engine will add it to the options, would drastically improve this functionality. This would require extensive knowledge of the framework, and most likely a significant </w:t>
       </w:r>
       <w:r>
         <w:t>number</w:t>
@@ -2444,23 +2893,36 @@
     </w:p>
     <w:p>
       <w:r>
-        <w:t xml:space="preserve">The new camera system implemented was also a large improvement, since it makes it easier for the user to move around the scene when compared to using keys for rotating, the way it was prior to the project. The arcball camera can also prove very useful, particularly on smaller objects, or objects which are placed very closely together, and would be helpful when ensuring textures look as intended on specific models, or that multiple models are being placed relative to each other as the designer planned. Whilst this would technically be possible with the standard camera, it would be much less efficient, as it would require constantly moving the camera around the object, before rotating, and repeating this process until happy, whereas the arcball does the majority of this for you, keeping the camera a consistent distance and focused on the object. Being able to zoom in and out </w:t>
-      </w:r>
+        <w:t xml:space="preserve">The new camera system implemented was also a large improvement, since it makes it easier for the user to move around the scene when compared to using keys for rotating, the way it was prior to the project. The </w:t>
+      </w:r>
+      <w:proofErr w:type="spellStart"/>
+      <w:r>
+        <w:t>arcball</w:t>
+      </w:r>
+      <w:proofErr w:type="spellEnd"/>
+      <w:r>
+        <w:t xml:space="preserve"> camera can also prove very useful, particularly on smaller objects, or objects which are placed very closely together, and would be helpful when ensuring textures look as intended on specific models, or that multiple models are being placed relative to each other as the designer planned. Whilst this would technically be possible with the standard camera, it would be much less efficient, as it would require constantly moving the camera around the object, before rotating, and repeating this process until happy, whereas the </w:t>
+      </w:r>
+      <w:proofErr w:type="spellStart"/>
+      <w:r>
+        <w:t>arcball</w:t>
+      </w:r>
+      <w:proofErr w:type="spellEnd"/>
+      <w:r>
+        <w:t xml:space="preserve"> does the majority of this for you, keeping the camera a consistent distance and focused on the object. Being able to zoom in and out of objects when focusing could have been a worthwhile addition, as it would allow for even more specific focus on certain parts of the object, but I feel the camera is sufficient with its’ current implementation.</w:t>
+      </w:r>
+    </w:p>
+    <w:p>
+      <w:r>
+        <w:t>Whilst a significant amount of planning and time was spent trying to keep the code modular and simple within the code, there are some areas where this could still be significantly improved. A good example of this would be where the mouse deltas are being updated across multiple classes, being used for both the camera and object manipulation classes. Adding in a separate class which handles any mouse functions or values could help with this, as it could store the delta just once each frame, and store this as a variable which other classes could use. Despite this, overall performance of the project does not seem to cause many issues, but if this project were to be expanded this could be an important consideration</w:t>
+      </w:r>
+      <w:r>
+        <w:t>.</w:t>
+      </w:r>
+    </w:p>
+    <w:p>
       <w:r>
         <w:lastRenderedPageBreak/>
-        <w:t>of objects when focusing could have been a worthwhile addition, as it would allow for even more specific focus on certain parts of the object, but I feel the camera is sufficient with its’ current implementation.</w:t>
-      </w:r>
-    </w:p>
-    <w:p>
-      <w:r>
-        <w:t>Whilst a significant amount of planning and time was spent trying to keep the code modular and simple within the code, there are some areas where this could still be significantly improved. A good example of this would be where the mouse deltas are being updated across multiple classes, being used for both the camera and object manipulation classes. Adding in a separate class which handles any mouse functions or values could help with this, as it could store the delta just once each frame, and store this as a variable which other classes could use. Despite this, overall performance of the project does not seem to cause many issues, but if this project were to be expanded this could be an important consideration</w:t>
-      </w:r>
-      <w:r>
-        <w:t>.</w:t>
-      </w:r>
-    </w:p>
-    <w:p>
-      <w:r>
         <w:t>Overall, most of the project’s functionality works as intended, and reaches the aim of improving the user’s overall experience when creating scenes. It helps the player to move around the scene easily, select and edit objects, add and remove objects from the scene</w:t>
       </w:r>
       <w:r>
@@ -2732,6 +3194,7 @@
           <w:szCs w:val="28"/>
           <w:u w:val="single"/>
         </w:rPr>
+        <w:lastRenderedPageBreak/>
         <w:t>References</w:t>
       </w:r>
     </w:p>
@@ -2746,7 +3209,7 @@
           <w:kern w:val="0"/>
         </w:rPr>
       </w:pPr>
-      <w:hyperlink r:id="rId12" w:history="1">
+      <w:hyperlink r:id="rId13" w:history="1">
         <w:r>
           <w:rPr>
             <w:rStyle w:val="Hyperlink"/>
@@ -2794,7 +3257,7 @@
           <w:kern w:val="0"/>
         </w:rPr>
       </w:pPr>
-      <w:hyperlink r:id="rId13" w:history="1">
+      <w:hyperlink r:id="rId14" w:history="1">
         <w:r>
           <w:rPr>
             <w:rStyle w:val="Hyperlink"/>
@@ -2809,7 +3272,23 @@
           <w:rFonts w:cstheme="minorHAnsi"/>
           <w:kern w:val="0"/>
         </w:rPr>
-        <w:t xml:space="preserve"> - Setting the default value in edit boxes (StackOverflow), used in object creation window</w:t>
+        <w:t xml:space="preserve"> - Setting the default value in edit boxes (</w:t>
+      </w:r>
+      <w:proofErr w:type="spellStart"/>
+      <w:r>
+        <w:rPr>
+          <w:rFonts w:cstheme="minorHAnsi"/>
+          <w:kern w:val="0"/>
+        </w:rPr>
+        <w:t>StackOverflow</w:t>
+      </w:r>
+      <w:proofErr w:type="spellEnd"/>
+      <w:r>
+        <w:rPr>
+          <w:rFonts w:cstheme="minorHAnsi"/>
+          <w:kern w:val="0"/>
+        </w:rPr>
+        <w:t>), used in object creation window</w:t>
       </w:r>
       <w:r>
         <w:rPr>
@@ -2842,7 +3321,7 @@
           <w:kern w:val="0"/>
         </w:rPr>
       </w:pPr>
-      <w:hyperlink r:id="rId14" w:history="1">
+      <w:hyperlink r:id="rId15" w:history="1">
         <w:r>
           <w:rPr>
             <w:rStyle w:val="Hyperlink"/>
@@ -2882,7 +3361,7 @@
           <w:rFonts w:cstheme="minorHAnsi"/>
         </w:rPr>
       </w:pPr>
-      <w:hyperlink r:id="rId15" w:history="1">
+      <w:hyperlink r:id="rId16" w:history="1">
         <w:r>
           <w:rPr>
             <w:rStyle w:val="Hyperlink"/>
@@ -2932,7 +3411,7 @@
           <w:rFonts w:cstheme="minorHAnsi"/>
         </w:rPr>
       </w:pPr>
-      <w:hyperlink r:id="rId16" w:history="1">
+      <w:hyperlink r:id="rId17" w:history="1">
         <w:r>
           <w:rPr>
             <w:rStyle w:val="Hyperlink"/>
@@ -2945,7 +3424,21 @@
         <w:rPr>
           <w:rFonts w:cstheme="minorHAnsi"/>
         </w:rPr>
-        <w:t xml:space="preserve"> - Arcball camera functions</w:t>
+        <w:t xml:space="preserve"> - </w:t>
+      </w:r>
+      <w:proofErr w:type="spellStart"/>
+      <w:r>
+        <w:rPr>
+          <w:rFonts w:cstheme="minorHAnsi"/>
+        </w:rPr>
+        <w:t>Arcball</w:t>
+      </w:r>
+      <w:proofErr w:type="spellEnd"/>
+      <w:r>
+        <w:rPr>
+          <w:rFonts w:cstheme="minorHAnsi"/>
+        </w:rPr>
+        <w:t xml:space="preserve"> camera functions</w:t>
       </w:r>
     </w:p>
     <w:p>
@@ -2966,7 +3459,7 @@
           <w:rFonts w:cstheme="minorHAnsi"/>
         </w:rPr>
       </w:pPr>
-      <w:hyperlink r:id="rId17" w:history="1">
+      <w:hyperlink r:id="rId18" w:history="1">
         <w:r>
           <w:rPr>
             <w:rStyle w:val="Hyperlink"/>
@@ -2979,7 +3472,21 @@
         <w:rPr>
           <w:rFonts w:cstheme="minorHAnsi"/>
         </w:rPr>
-        <w:t xml:space="preserve"> - Using the arcball camera (Programmer Blog), used for the object focusing camera.</w:t>
+        <w:t xml:space="preserve"> - Using the </w:t>
+      </w:r>
+      <w:proofErr w:type="spellStart"/>
+      <w:r>
+        <w:rPr>
+          <w:rFonts w:cstheme="minorHAnsi"/>
+        </w:rPr>
+        <w:t>arcball</w:t>
+      </w:r>
+      <w:proofErr w:type="spellEnd"/>
+      <w:r>
+        <w:rPr>
+          <w:rFonts w:cstheme="minorHAnsi"/>
+        </w:rPr>
+        <w:t xml:space="preserve"> camera (Programmer Blog), used for the object focusing camera.</w:t>
       </w:r>
     </w:p>
     <w:sectPr>

</xml_diff>